<commit_message>
Atualização do arquivo de anotação
</commit_message>
<xml_diff>
--- a/GIT.docx
+++ b/GIT.docx
@@ -4406,7 +4406,7 @@
         </w:rPr>
         <w:lastRenderedPageBreak/>
         <w:drawing>
-          <wp:inline distT="0" distB="0" distL="0" distR="0" wp14:anchorId="6D1458D7" wp14:editId="747C300F">
+          <wp:inline distT="0" distB="0" distL="0" distR="0" wp14:anchorId="6D1458D7" wp14:editId="56D46F05">
             <wp:extent cx="5400040" cy="3669665"/>
             <wp:effectExtent l="0" t="0" r="0" b="6985"/>
             <wp:docPr id="289516944" name="Imagem 16" descr="Imagem com print da tela do site de downloads do Git. Em destaque ao redor de um retângulo vermelho se encontra botões de download correspondentes a cada sistema operacional, sendo eles macOS, Windows e Linux/Unix."/>
@@ -4510,7 +4510,7 @@
           <w:noProof/>
         </w:rPr>
         <w:drawing>
-          <wp:inline distT="0" distB="0" distL="0" distR="0" wp14:anchorId="40A1267E" wp14:editId="4DF61478">
+          <wp:inline distT="0" distB="0" distL="0" distR="0" wp14:anchorId="40A1267E" wp14:editId="5966C65B">
             <wp:extent cx="5400040" cy="2994025"/>
             <wp:effectExtent l="0" t="0" r="0" b="0"/>
             <wp:docPr id="138910164" name="Imagem 15" descr="Imagem com print da lista de opções de downloads do Git para Windows. Existem opções para computadores 32 bits e 64 bits."/>
@@ -11533,9 +11533,12 @@
         <w:t>oo</w:t>
       </w:r>
       <w:proofErr w:type="spellEnd"/>
+      <w:r>
+        <w:t>=..</w:t>
+      </w:r>
       <w:proofErr w:type="gramEnd"/>
       <w:r>
-        <w:t>=..          |</w:t>
+        <w:t xml:space="preserve">          |</w:t>
       </w:r>
     </w:p>
     <w:p>
@@ -11567,7 +11570,15 @@
       </w:r>
       <w:proofErr w:type="gramEnd"/>
       <w:r>
-        <w:t xml:space="preserve"> . .    |</w:t>
+        <w:t xml:space="preserve"> </w:t>
+      </w:r>
+      <w:proofErr w:type="gramStart"/>
+      <w:r>
+        <w:t>. .</w:t>
+      </w:r>
+      <w:proofErr w:type="gramEnd"/>
+      <w:r>
+        <w:t xml:space="preserve">    |</w:t>
       </w:r>
     </w:p>
     <w:p>
@@ -19074,7 +19085,7 @@
           <w:noProof/>
         </w:rPr>
         <w:drawing>
-          <wp:inline distT="0" distB="0" distL="0" distR="0" wp14:anchorId="2CE25836" wp14:editId="3FA8E8C1">
+          <wp:inline distT="0" distB="0" distL="0" distR="0" wp14:anchorId="2CE25836" wp14:editId="001FA76E">
             <wp:extent cx="5400040" cy="607060"/>
             <wp:effectExtent l="0" t="0" r="0" b="2540"/>
             <wp:docPr id="607254730" name="Imagem 8" descr="O print apresenta o campo à esquerda com as opções code e blame. À direita há várias opções, da esquerda para a direita: um campo com o texto ‘Raw’. Um ícone com dois quadrados sobrepostos. Uma seta em um retângulo semiaberto. Um ícone de lápis com o texto acima “Edit this file”. Um ícone com um quadrado e dentro dele um &lt;&gt;"/>
@@ -24493,6 +24504,9 @@
     </w:p>
     <w:p>
       <w:r>
+        <w:rPr>
+          <w:noProof/>
+        </w:rPr>
         <w:lastRenderedPageBreak/>
         <w:drawing>
           <wp:inline distT="0" distB="0" distL="0" distR="0" wp14:anchorId="5191BC8C" wp14:editId="308C6F9F">
@@ -24549,6 +24563,9 @@
     </w:p>
     <w:p>
       <w:r>
+        <w:rPr>
+          <w:noProof/>
+        </w:rPr>
         <w:drawing>
           <wp:inline distT="0" distB="0" distL="0" distR="0" wp14:anchorId="5EFB2831" wp14:editId="006FDE81">
             <wp:extent cx="2461260" cy="685800"/>
@@ -24606,6 +24623,9 @@
     </w:p>
     <w:p>
       <w:r>
+        <w:rPr>
+          <w:noProof/>
+        </w:rPr>
         <w:drawing>
           <wp:inline distT="0" distB="0" distL="0" distR="0" wp14:anchorId="6441B7C4" wp14:editId="6792D170">
             <wp:extent cx="5400040" cy="3014980"/>
@@ -24889,6 +24909,9 @@
     </w:p>
     <w:p>
       <w:r>
+        <w:rPr>
+          <w:noProof/>
+        </w:rPr>
         <w:drawing>
           <wp:inline distT="0" distB="0" distL="0" distR="0" wp14:anchorId="4833BD7C" wp14:editId="57A68D27">
             <wp:extent cx="5400040" cy="3051175"/>
@@ -25009,6 +25032,9 @@
     </w:p>
     <w:p>
       <w:r>
+        <w:rPr>
+          <w:noProof/>
+        </w:rPr>
         <w:drawing>
           <wp:inline distT="0" distB="0" distL="0" distR="0" wp14:anchorId="03F90B60" wp14:editId="01A87E80">
             <wp:extent cx="5400040" cy="2665095"/>
@@ -25254,6 +25280,9 @@
     </w:p>
     <w:p>
       <w:r>
+        <w:rPr>
+          <w:noProof/>
+        </w:rPr>
         <w:drawing>
           <wp:inline distT="0" distB="0" distL="0" distR="0" wp14:anchorId="043626BD" wp14:editId="2685649F">
             <wp:extent cx="5400040" cy="3031490"/>
@@ -25873,7 +25902,7 @@
     <w:p>
       <w:r>
         <w:pict w14:anchorId="57B2B07D">
-          <v:rect id="_x0000_i1075" style="width:0;height:1.5pt" o:hralign="center" o:hrstd="t" o:hr="t" fillcolor="#a0a0a0" stroked="f"/>
+          <v:rect id="_x0000_i1027" style="width:0;height:1.5pt" o:hralign="center" o:hrstd="t" o:hr="t" fillcolor="#a0a0a0" stroked="f"/>
         </w:pict>
       </w:r>
     </w:p>
@@ -26032,6 +26061,4122 @@
         <w:t xml:space="preserve"> que marca o conflito como resolvido.</w:t>
       </w:r>
     </w:p>
+    <w:p>
+      <w:pPr>
+        <w:pStyle w:val="PargrafodaLista"/>
+        <w:numPr>
+          <w:ilvl w:val="0"/>
+          <w:numId w:val="52"/>
+        </w:numPr>
+        <w:spacing w:before="600" w:after="338" w:line="240" w:lineRule="auto"/>
+        <w:outlineLvl w:val="1"/>
+        <w:rPr>
+          <w:rFonts w:ascii="Open Sans" w:eastAsia="Times New Roman" w:hAnsi="Open Sans" w:cs="Open Sans"/>
+          <w:b/>
+          <w:bCs/>
+          <w:spacing w:val="-8"/>
+          <w:kern w:val="0"/>
+          <w:sz w:val="27"/>
+          <w:szCs w:val="27"/>
+          <w:lang w:eastAsia="pt-BR"/>
+          <w14:ligatures w14:val="none"/>
+        </w:rPr>
+      </w:pPr>
+      <w:r>
+        <w:rPr>
+          <w:rFonts w:ascii="Open Sans" w:eastAsia="Times New Roman" w:hAnsi="Open Sans" w:cs="Open Sans"/>
+          <w:b/>
+          <w:bCs/>
+          <w:spacing w:val="-8"/>
+          <w:kern w:val="0"/>
+          <w:sz w:val="27"/>
+          <w:szCs w:val="27"/>
+          <w:lang w:eastAsia="pt-BR"/>
+          <w14:ligatures w14:val="none"/>
+        </w:rPr>
+        <w:t>Transcrição</w:t>
+      </w:r>
+    </w:p>
+    <w:p>
+      <w:pPr>
+        <w:pStyle w:val="PargrafodaLista"/>
+        <w:numPr>
+          <w:ilvl w:val="0"/>
+          <w:numId w:val="52"/>
+        </w:numPr>
+        <w:spacing w:after="0" w:line="473" w:lineRule="atLeast"/>
+        <w:rPr>
+          <w:rFonts w:ascii="Source Serif Pro" w:eastAsia="Times New Roman" w:hAnsi="Source Serif Pro" w:cs="Times New Roman"/>
+          <w:kern w:val="0"/>
+          <w:sz w:val="27"/>
+          <w:szCs w:val="27"/>
+          <w:lang w:eastAsia="pt-BR"/>
+          <w14:ligatures w14:val="none"/>
+        </w:rPr>
+      </w:pPr>
+      <w:r>
+        <w:rPr>
+          <w:rFonts w:ascii="Source Serif Pro" w:eastAsia="Times New Roman" w:hAnsi="Source Serif Pro" w:cs="Times New Roman"/>
+          <w:b/>
+          <w:bCs/>
+          <w:kern w:val="0"/>
+          <w:sz w:val="27"/>
+          <w:szCs w:val="27"/>
+          <w:lang w:eastAsia="pt-BR"/>
+          <w14:ligatures w14:val="none"/>
+        </w:rPr>
+        <w:t>Rodrigo:</w:t>
+      </w:r>
+      <w:r>
+        <w:rPr>
+          <w:rFonts w:ascii="Source Serif Pro" w:eastAsia="Times New Roman" w:hAnsi="Source Serif Pro" w:cs="Times New Roman"/>
+          <w:kern w:val="0"/>
+          <w:sz w:val="27"/>
+          <w:szCs w:val="27"/>
+          <w:lang w:eastAsia="pt-BR"/>
+          <w14:ligatures w14:val="none"/>
+        </w:rPr>
+        <w:t xml:space="preserve"> Bom, Gabi, já aprendemos vários recursos do GitHub e do </w:t>
+      </w:r>
+      <w:proofErr w:type="spellStart"/>
+      <w:r>
+        <w:rPr>
+          <w:rFonts w:ascii="Source Serif Pro" w:eastAsia="Times New Roman" w:hAnsi="Source Serif Pro" w:cs="Times New Roman"/>
+          <w:kern w:val="0"/>
+          <w:sz w:val="27"/>
+          <w:szCs w:val="27"/>
+          <w:lang w:eastAsia="pt-BR"/>
+          <w14:ligatures w14:val="none"/>
+        </w:rPr>
+        <w:t>Git</w:t>
+      </w:r>
+      <w:proofErr w:type="spellEnd"/>
+      <w:r>
+        <w:rPr>
+          <w:rFonts w:ascii="Source Serif Pro" w:eastAsia="Times New Roman" w:hAnsi="Source Serif Pro" w:cs="Times New Roman"/>
+          <w:kern w:val="0"/>
+          <w:sz w:val="27"/>
+          <w:szCs w:val="27"/>
+          <w:lang w:eastAsia="pt-BR"/>
+          <w14:ligatures w14:val="none"/>
+        </w:rPr>
+        <w:t>. Contudo, até agora, focamos mais na parte de </w:t>
+      </w:r>
+      <w:r>
+        <w:rPr>
+          <w:rFonts w:ascii="Source Serif Pro" w:eastAsia="Times New Roman" w:hAnsi="Source Serif Pro" w:cs="Times New Roman"/>
+          <w:b/>
+          <w:bCs/>
+          <w:kern w:val="0"/>
+          <w:sz w:val="27"/>
+          <w:szCs w:val="27"/>
+          <w:lang w:eastAsia="pt-BR"/>
+          <w14:ligatures w14:val="none"/>
+        </w:rPr>
+        <w:t>colaboração</w:t>
+      </w:r>
+      <w:r>
+        <w:rPr>
+          <w:rFonts w:ascii="Source Serif Pro" w:eastAsia="Times New Roman" w:hAnsi="Source Serif Pro" w:cs="Times New Roman"/>
+          <w:kern w:val="0"/>
+          <w:sz w:val="27"/>
+          <w:szCs w:val="27"/>
+          <w:lang w:eastAsia="pt-BR"/>
+          <w14:ligatures w14:val="none"/>
+        </w:rPr>
+        <w:t>.</w:t>
+      </w:r>
+    </w:p>
+    <w:p>
+      <w:pPr>
+        <w:pStyle w:val="PargrafodaLista"/>
+        <w:numPr>
+          <w:ilvl w:val="0"/>
+          <w:numId w:val="52"/>
+        </w:numPr>
+        <w:spacing w:after="0" w:line="473" w:lineRule="atLeast"/>
+        <w:rPr>
+          <w:rFonts w:ascii="Source Serif Pro" w:eastAsia="Times New Roman" w:hAnsi="Source Serif Pro" w:cs="Times New Roman"/>
+          <w:kern w:val="0"/>
+          <w:sz w:val="27"/>
+          <w:szCs w:val="27"/>
+          <w:lang w:eastAsia="pt-BR"/>
+          <w14:ligatures w14:val="none"/>
+        </w:rPr>
+      </w:pPr>
+      <w:r>
+        <w:rPr>
+          <w:rFonts w:ascii="Source Serif Pro" w:eastAsia="Times New Roman" w:hAnsi="Source Serif Pro" w:cs="Times New Roman"/>
+          <w:kern w:val="0"/>
+          <w:sz w:val="27"/>
+          <w:szCs w:val="27"/>
+          <w:lang w:eastAsia="pt-BR"/>
+          <w14:ligatures w14:val="none"/>
+        </w:rPr>
+        <w:t xml:space="preserve">Criei um repositório no meu usuário do </w:t>
+      </w:r>
+      <w:proofErr w:type="spellStart"/>
+      <w:r>
+        <w:rPr>
+          <w:rFonts w:ascii="Source Serif Pro" w:eastAsia="Times New Roman" w:hAnsi="Source Serif Pro" w:cs="Times New Roman"/>
+          <w:kern w:val="0"/>
+          <w:sz w:val="27"/>
+          <w:szCs w:val="27"/>
+          <w:lang w:eastAsia="pt-BR"/>
+          <w14:ligatures w14:val="none"/>
+        </w:rPr>
+        <w:t>Git</w:t>
+      </w:r>
+      <w:proofErr w:type="spellEnd"/>
+      <w:r>
+        <w:rPr>
+          <w:rFonts w:ascii="Source Serif Pro" w:eastAsia="Times New Roman" w:hAnsi="Source Serif Pro" w:cs="Times New Roman"/>
+          <w:kern w:val="0"/>
+          <w:sz w:val="27"/>
+          <w:szCs w:val="27"/>
+          <w:lang w:eastAsia="pt-BR"/>
+          <w14:ligatures w14:val="none"/>
+        </w:rPr>
+        <w:t>, você fez o clone, te adicionei como colaboradora e começamos a trabalhar simulando </w:t>
+      </w:r>
+      <w:r>
+        <w:rPr>
+          <w:rFonts w:ascii="Source Serif Pro" w:eastAsia="Times New Roman" w:hAnsi="Source Serif Pro" w:cs="Times New Roman"/>
+          <w:b/>
+          <w:bCs/>
+          <w:kern w:val="0"/>
+          <w:sz w:val="27"/>
+          <w:szCs w:val="27"/>
+          <w:lang w:eastAsia="pt-BR"/>
+          <w14:ligatures w14:val="none"/>
+        </w:rPr>
+        <w:t>rotinas</w:t>
+      </w:r>
+      <w:r>
+        <w:rPr>
+          <w:rFonts w:ascii="Source Serif Pro" w:eastAsia="Times New Roman" w:hAnsi="Source Serif Pro" w:cs="Times New Roman"/>
+          <w:kern w:val="0"/>
+          <w:sz w:val="27"/>
+          <w:szCs w:val="27"/>
+          <w:lang w:eastAsia="pt-BR"/>
+          <w14:ligatures w14:val="none"/>
+        </w:rPr>
+        <w:t> de desenvolvimento de software. Você realizou mudanças no código, </w:t>
+      </w:r>
+      <w:proofErr w:type="spellStart"/>
+      <w:r>
+        <w:rPr>
+          <w:rFonts w:ascii="Source Serif Pro" w:eastAsia="Times New Roman" w:hAnsi="Source Serif Pro" w:cs="Times New Roman"/>
+          <w:i/>
+          <w:iCs/>
+          <w:kern w:val="0"/>
+          <w:sz w:val="27"/>
+          <w:szCs w:val="27"/>
+          <w:lang w:eastAsia="pt-BR"/>
+          <w14:ligatures w14:val="none"/>
+        </w:rPr>
+        <w:t>commits</w:t>
+      </w:r>
+      <w:proofErr w:type="spellEnd"/>
+      <w:r>
+        <w:rPr>
+          <w:rFonts w:ascii="Source Serif Pro" w:eastAsia="Times New Roman" w:hAnsi="Source Serif Pro" w:cs="Times New Roman"/>
+          <w:kern w:val="0"/>
+          <w:sz w:val="27"/>
+          <w:szCs w:val="27"/>
+          <w:lang w:eastAsia="pt-BR"/>
+          <w14:ligatures w14:val="none"/>
+        </w:rPr>
+        <w:t xml:space="preserve">, assim como eu no meu computador, baixando os seus </w:t>
+      </w:r>
+      <w:proofErr w:type="spellStart"/>
+      <w:r>
+        <w:rPr>
+          <w:rFonts w:ascii="Source Serif Pro" w:eastAsia="Times New Roman" w:hAnsi="Source Serif Pro" w:cs="Times New Roman"/>
+          <w:kern w:val="0"/>
+          <w:sz w:val="27"/>
+          <w:szCs w:val="27"/>
+          <w:lang w:eastAsia="pt-BR"/>
+          <w14:ligatures w14:val="none"/>
+        </w:rPr>
+        <w:t>commits</w:t>
+      </w:r>
+      <w:proofErr w:type="spellEnd"/>
+      <w:r>
+        <w:rPr>
+          <w:rFonts w:ascii="Source Serif Pro" w:eastAsia="Times New Roman" w:hAnsi="Source Serif Pro" w:cs="Times New Roman"/>
+          <w:kern w:val="0"/>
+          <w:sz w:val="27"/>
+          <w:szCs w:val="27"/>
+          <w:lang w:eastAsia="pt-BR"/>
+          <w14:ligatures w14:val="none"/>
+        </w:rPr>
+        <w:t xml:space="preserve"> e enviando os </w:t>
+      </w:r>
+      <w:proofErr w:type="spellStart"/>
+      <w:r>
+        <w:rPr>
+          <w:rFonts w:ascii="Source Serif Pro" w:eastAsia="Times New Roman" w:hAnsi="Source Serif Pro" w:cs="Times New Roman"/>
+          <w:kern w:val="0"/>
+          <w:sz w:val="27"/>
+          <w:szCs w:val="27"/>
+          <w:lang w:eastAsia="pt-BR"/>
+          <w14:ligatures w14:val="none"/>
+        </w:rPr>
+        <w:t>commits</w:t>
+      </w:r>
+      <w:proofErr w:type="spellEnd"/>
+      <w:r>
+        <w:rPr>
+          <w:rFonts w:ascii="Source Serif Pro" w:eastAsia="Times New Roman" w:hAnsi="Source Serif Pro" w:cs="Times New Roman"/>
+          <w:kern w:val="0"/>
+          <w:sz w:val="27"/>
+          <w:szCs w:val="27"/>
+          <w:lang w:eastAsia="pt-BR"/>
+          <w14:ligatures w14:val="none"/>
+        </w:rPr>
+        <w:t xml:space="preserve"> para o GitHub.</w:t>
+      </w:r>
+    </w:p>
+    <w:p>
+      <w:pPr>
+        <w:pStyle w:val="PargrafodaLista"/>
+        <w:numPr>
+          <w:ilvl w:val="0"/>
+          <w:numId w:val="52"/>
+        </w:numPr>
+        <w:spacing w:after="0" w:line="473" w:lineRule="atLeast"/>
+        <w:rPr>
+          <w:rFonts w:ascii="Source Serif Pro" w:eastAsia="Times New Roman" w:hAnsi="Source Serif Pro" w:cs="Times New Roman"/>
+          <w:kern w:val="0"/>
+          <w:sz w:val="27"/>
+          <w:szCs w:val="27"/>
+          <w:lang w:eastAsia="pt-BR"/>
+          <w14:ligatures w14:val="none"/>
+        </w:rPr>
+      </w:pPr>
+      <w:r>
+        <w:rPr>
+          <w:rFonts w:ascii="Source Serif Pro" w:eastAsia="Times New Roman" w:hAnsi="Source Serif Pro" w:cs="Times New Roman"/>
+          <w:kern w:val="0"/>
+          <w:sz w:val="27"/>
+          <w:szCs w:val="27"/>
+          <w:lang w:eastAsia="pt-BR"/>
+          <w14:ligatures w14:val="none"/>
+        </w:rPr>
+        <w:t xml:space="preserve">Cada </w:t>
+      </w:r>
+      <w:proofErr w:type="spellStart"/>
+      <w:r>
+        <w:rPr>
+          <w:rFonts w:ascii="Source Serif Pro" w:eastAsia="Times New Roman" w:hAnsi="Source Serif Pro" w:cs="Times New Roman"/>
+          <w:kern w:val="0"/>
+          <w:sz w:val="27"/>
+          <w:szCs w:val="27"/>
+          <w:lang w:eastAsia="pt-BR"/>
+          <w14:ligatures w14:val="none"/>
+        </w:rPr>
+        <w:t>commit</w:t>
+      </w:r>
+      <w:proofErr w:type="spellEnd"/>
+      <w:r>
+        <w:rPr>
+          <w:rFonts w:ascii="Source Serif Pro" w:eastAsia="Times New Roman" w:hAnsi="Source Serif Pro" w:cs="Times New Roman"/>
+          <w:kern w:val="0"/>
+          <w:sz w:val="27"/>
+          <w:szCs w:val="27"/>
+          <w:lang w:eastAsia="pt-BR"/>
+          <w14:ligatures w14:val="none"/>
+        </w:rPr>
+        <w:t xml:space="preserve"> representa uma </w:t>
+      </w:r>
+      <w:r>
+        <w:rPr>
+          <w:rFonts w:ascii="Source Serif Pro" w:eastAsia="Times New Roman" w:hAnsi="Source Serif Pro" w:cs="Times New Roman"/>
+          <w:b/>
+          <w:bCs/>
+          <w:kern w:val="0"/>
+          <w:sz w:val="27"/>
+          <w:szCs w:val="27"/>
+          <w:lang w:eastAsia="pt-BR"/>
+          <w14:ligatures w14:val="none"/>
+        </w:rPr>
+        <w:t>versão</w:t>
+      </w:r>
+      <w:r>
+        <w:rPr>
+          <w:rFonts w:ascii="Source Serif Pro" w:eastAsia="Times New Roman" w:hAnsi="Source Serif Pro" w:cs="Times New Roman"/>
+          <w:kern w:val="0"/>
+          <w:sz w:val="27"/>
+          <w:szCs w:val="27"/>
+          <w:lang w:eastAsia="pt-BR"/>
+          <w14:ligatures w14:val="none"/>
+        </w:rPr>
+        <w:t> do código, que fica registrada no histórico. Conhecemos o </w:t>
+      </w:r>
+      <w:proofErr w:type="spellStart"/>
+      <w:r>
+        <w:rPr>
+          <w:rFonts w:ascii="Courier New" w:eastAsia="Times New Roman" w:hAnsi="Courier New" w:cs="Courier New"/>
+          <w:kern w:val="0"/>
+          <w:sz w:val="23"/>
+          <w:szCs w:val="23"/>
+          <w:shd w:val="clear" w:color="auto" w:fill="272822"/>
+          <w:lang w:eastAsia="pt-BR"/>
+          <w14:ligatures w14:val="none"/>
+        </w:rPr>
+        <w:t>git</w:t>
+      </w:r>
+      <w:proofErr w:type="spellEnd"/>
+      <w:r>
+        <w:rPr>
+          <w:rFonts w:ascii="Courier New" w:eastAsia="Times New Roman" w:hAnsi="Courier New" w:cs="Courier New"/>
+          <w:kern w:val="0"/>
+          <w:sz w:val="23"/>
+          <w:szCs w:val="23"/>
+          <w:shd w:val="clear" w:color="auto" w:fill="272822"/>
+          <w:lang w:eastAsia="pt-BR"/>
+          <w14:ligatures w14:val="none"/>
+        </w:rPr>
+        <w:t>-log</w:t>
+      </w:r>
+      <w:r>
+        <w:rPr>
+          <w:rFonts w:ascii="Source Serif Pro" w:eastAsia="Times New Roman" w:hAnsi="Source Serif Pro" w:cs="Times New Roman"/>
+          <w:kern w:val="0"/>
+          <w:sz w:val="27"/>
+          <w:szCs w:val="27"/>
+          <w:lang w:eastAsia="pt-BR"/>
+          <w14:ligatures w14:val="none"/>
+        </w:rPr>
+        <w:t> e conseguimos conferir todo o histórico de versões. E, eventualmente, vamos querer voltar no tempo, pois alguém pode pedir para </w:t>
+      </w:r>
+      <w:r>
+        <w:rPr>
+          <w:rFonts w:ascii="Source Serif Pro" w:eastAsia="Times New Roman" w:hAnsi="Source Serif Pro" w:cs="Times New Roman"/>
+          <w:b/>
+          <w:bCs/>
+          <w:kern w:val="0"/>
+          <w:sz w:val="27"/>
+          <w:szCs w:val="27"/>
+          <w:lang w:eastAsia="pt-BR"/>
+          <w14:ligatures w14:val="none"/>
+        </w:rPr>
+        <w:t>desfazer uma alteração</w:t>
+      </w:r>
+      <w:r>
+        <w:rPr>
+          <w:rFonts w:ascii="Source Serif Pro" w:eastAsia="Times New Roman" w:hAnsi="Source Serif Pro" w:cs="Times New Roman"/>
+          <w:kern w:val="0"/>
+          <w:sz w:val="27"/>
+          <w:szCs w:val="27"/>
+          <w:lang w:eastAsia="pt-BR"/>
+          <w14:ligatures w14:val="none"/>
+        </w:rPr>
+        <w:t xml:space="preserve">. O </w:t>
+      </w:r>
+      <w:proofErr w:type="spellStart"/>
+      <w:r>
+        <w:rPr>
+          <w:rFonts w:ascii="Source Serif Pro" w:eastAsia="Times New Roman" w:hAnsi="Source Serif Pro" w:cs="Times New Roman"/>
+          <w:kern w:val="0"/>
+          <w:sz w:val="27"/>
+          <w:szCs w:val="27"/>
+          <w:lang w:eastAsia="pt-BR"/>
+          <w14:ligatures w14:val="none"/>
+        </w:rPr>
+        <w:t>Git</w:t>
+      </w:r>
+      <w:proofErr w:type="spellEnd"/>
+      <w:r>
+        <w:rPr>
+          <w:rFonts w:ascii="Source Serif Pro" w:eastAsia="Times New Roman" w:hAnsi="Source Serif Pro" w:cs="Times New Roman"/>
+          <w:kern w:val="0"/>
+          <w:sz w:val="27"/>
+          <w:szCs w:val="27"/>
+          <w:lang w:eastAsia="pt-BR"/>
+          <w14:ligatures w14:val="none"/>
+        </w:rPr>
+        <w:t xml:space="preserve"> também nos ajuda com esta situação, correto?</w:t>
+      </w:r>
+    </w:p>
+    <w:p>
+      <w:pPr>
+        <w:pStyle w:val="PargrafodaLista"/>
+        <w:numPr>
+          <w:ilvl w:val="0"/>
+          <w:numId w:val="52"/>
+        </w:numPr>
+        <w:spacing w:after="0" w:line="473" w:lineRule="atLeast"/>
+        <w:rPr>
+          <w:rFonts w:ascii="Source Serif Pro" w:eastAsia="Times New Roman" w:hAnsi="Source Serif Pro" w:cs="Times New Roman"/>
+          <w:kern w:val="0"/>
+          <w:sz w:val="27"/>
+          <w:szCs w:val="27"/>
+          <w:lang w:eastAsia="pt-BR"/>
+          <w14:ligatures w14:val="none"/>
+        </w:rPr>
+      </w:pPr>
+      <w:r>
+        <w:rPr>
+          <w:rFonts w:ascii="Source Serif Pro" w:eastAsia="Times New Roman" w:hAnsi="Source Serif Pro" w:cs="Times New Roman"/>
+          <w:b/>
+          <w:bCs/>
+          <w:kern w:val="0"/>
+          <w:sz w:val="27"/>
+          <w:szCs w:val="27"/>
+          <w:lang w:eastAsia="pt-BR"/>
+          <w14:ligatures w14:val="none"/>
+        </w:rPr>
+        <w:t>Gabrielle:</w:t>
+      </w:r>
+      <w:r>
+        <w:rPr>
+          <w:rFonts w:ascii="Source Serif Pro" w:eastAsia="Times New Roman" w:hAnsi="Source Serif Pro" w:cs="Times New Roman"/>
+          <w:kern w:val="0"/>
+          <w:sz w:val="27"/>
+          <w:szCs w:val="27"/>
+          <w:lang w:eastAsia="pt-BR"/>
+          <w14:ligatures w14:val="none"/>
+        </w:rPr>
+        <w:t xml:space="preserve"> Sim, o </w:t>
+      </w:r>
+      <w:proofErr w:type="spellStart"/>
+      <w:r>
+        <w:rPr>
+          <w:rFonts w:ascii="Source Serif Pro" w:eastAsia="Times New Roman" w:hAnsi="Source Serif Pro" w:cs="Times New Roman"/>
+          <w:kern w:val="0"/>
+          <w:sz w:val="27"/>
+          <w:szCs w:val="27"/>
+          <w:lang w:eastAsia="pt-BR"/>
+          <w14:ligatures w14:val="none"/>
+        </w:rPr>
+        <w:t>Git</w:t>
+      </w:r>
+      <w:proofErr w:type="spellEnd"/>
+      <w:r>
+        <w:rPr>
+          <w:rFonts w:ascii="Source Serif Pro" w:eastAsia="Times New Roman" w:hAnsi="Source Serif Pro" w:cs="Times New Roman"/>
+          <w:kern w:val="0"/>
+          <w:sz w:val="27"/>
+          <w:szCs w:val="27"/>
+          <w:lang w:eastAsia="pt-BR"/>
+          <w14:ligatures w14:val="none"/>
+        </w:rPr>
+        <w:t xml:space="preserve"> pode nos ajudar nessas situações. Notei que você fez uma nova modificação no nosso projeto. Havia a imagem de uma menina ao fundo e você a removeu. Agora, vamos supor que queremos trazer essa imagem de volta, </w:t>
+      </w:r>
+      <w:r>
+        <w:rPr>
+          <w:rFonts w:ascii="Source Serif Pro" w:eastAsia="Times New Roman" w:hAnsi="Source Serif Pro" w:cs="Times New Roman"/>
+          <w:kern w:val="0"/>
+          <w:sz w:val="27"/>
+          <w:szCs w:val="27"/>
+          <w:lang w:eastAsia="pt-BR"/>
+          <w14:ligatures w14:val="none"/>
+        </w:rPr>
+        <w:lastRenderedPageBreak/>
+        <w:t>retornar para a versão em que tínhamos essa imagem no projeto. Como podemos fazer isso?</w:t>
+      </w:r>
+    </w:p>
+    <w:p>
+      <w:pPr>
+        <w:pStyle w:val="PargrafodaLista"/>
+        <w:numPr>
+          <w:ilvl w:val="0"/>
+          <w:numId w:val="52"/>
+        </w:numPr>
+        <w:spacing w:after="0" w:line="473" w:lineRule="atLeast"/>
+        <w:rPr>
+          <w:rFonts w:ascii="Source Serif Pro" w:eastAsia="Times New Roman" w:hAnsi="Source Serif Pro" w:cs="Times New Roman"/>
+          <w:kern w:val="0"/>
+          <w:sz w:val="27"/>
+          <w:szCs w:val="27"/>
+          <w:lang w:eastAsia="pt-BR"/>
+          <w14:ligatures w14:val="none"/>
+        </w:rPr>
+      </w:pPr>
+      <w:r>
+        <w:rPr>
+          <w:rFonts w:ascii="Source Serif Pro" w:eastAsia="Times New Roman" w:hAnsi="Source Serif Pro" w:cs="Times New Roman"/>
+          <w:b/>
+          <w:bCs/>
+          <w:kern w:val="0"/>
+          <w:sz w:val="27"/>
+          <w:szCs w:val="27"/>
+          <w:lang w:eastAsia="pt-BR"/>
+          <w14:ligatures w14:val="none"/>
+        </w:rPr>
+        <w:t>Rodrigo:</w:t>
+      </w:r>
+      <w:r>
+        <w:rPr>
+          <w:rFonts w:ascii="Source Serif Pro" w:eastAsia="Times New Roman" w:hAnsi="Source Serif Pro" w:cs="Times New Roman"/>
+          <w:kern w:val="0"/>
+          <w:sz w:val="27"/>
+          <w:szCs w:val="27"/>
+          <w:lang w:eastAsia="pt-BR"/>
+          <w14:ligatures w14:val="none"/>
+        </w:rPr>
+        <w:t xml:space="preserve"> Neste caso, poderíamos entrar no site do GitHub, clicar na lista do log para ver os </w:t>
+      </w:r>
+      <w:proofErr w:type="spellStart"/>
+      <w:r>
+        <w:rPr>
+          <w:rFonts w:ascii="Source Serif Pro" w:eastAsia="Times New Roman" w:hAnsi="Source Serif Pro" w:cs="Times New Roman"/>
+          <w:kern w:val="0"/>
+          <w:sz w:val="27"/>
+          <w:szCs w:val="27"/>
+          <w:lang w:eastAsia="pt-BR"/>
+          <w14:ligatures w14:val="none"/>
+        </w:rPr>
+        <w:t>commits</w:t>
+      </w:r>
+      <w:proofErr w:type="spellEnd"/>
+      <w:r>
+        <w:rPr>
+          <w:rFonts w:ascii="Source Serif Pro" w:eastAsia="Times New Roman" w:hAnsi="Source Serif Pro" w:cs="Times New Roman"/>
+          <w:kern w:val="0"/>
+          <w:sz w:val="27"/>
+          <w:szCs w:val="27"/>
+          <w:lang w:eastAsia="pt-BR"/>
+          <w14:ligatures w14:val="none"/>
+        </w:rPr>
+        <w:t xml:space="preserve"> e encontrar qual foi o </w:t>
+      </w:r>
+      <w:proofErr w:type="spellStart"/>
+      <w:r>
+        <w:rPr>
+          <w:rFonts w:ascii="Source Serif Pro" w:eastAsia="Times New Roman" w:hAnsi="Source Serif Pro" w:cs="Times New Roman"/>
+          <w:kern w:val="0"/>
+          <w:sz w:val="27"/>
+          <w:szCs w:val="27"/>
+          <w:lang w:eastAsia="pt-BR"/>
+          <w14:ligatures w14:val="none"/>
+        </w:rPr>
+        <w:t>commit</w:t>
+      </w:r>
+      <w:proofErr w:type="spellEnd"/>
+      <w:r>
+        <w:rPr>
+          <w:rFonts w:ascii="Source Serif Pro" w:eastAsia="Times New Roman" w:hAnsi="Source Serif Pro" w:cs="Times New Roman"/>
+          <w:kern w:val="0"/>
+          <w:sz w:val="27"/>
+          <w:szCs w:val="27"/>
+          <w:lang w:eastAsia="pt-BR"/>
+          <w14:ligatures w14:val="none"/>
+        </w:rPr>
+        <w:t xml:space="preserve"> que fez essa alteração. Lembre-se de que é possível detalhar o que aquele </w:t>
+      </w:r>
+      <w:proofErr w:type="spellStart"/>
+      <w:r>
+        <w:rPr>
+          <w:rFonts w:ascii="Source Serif Pro" w:eastAsia="Times New Roman" w:hAnsi="Source Serif Pro" w:cs="Times New Roman"/>
+          <w:kern w:val="0"/>
+          <w:sz w:val="27"/>
+          <w:szCs w:val="27"/>
+          <w:lang w:eastAsia="pt-BR"/>
+          <w14:ligatures w14:val="none"/>
+        </w:rPr>
+        <w:t>commit</w:t>
+      </w:r>
+      <w:proofErr w:type="spellEnd"/>
+      <w:r>
+        <w:rPr>
+          <w:rFonts w:ascii="Source Serif Pro" w:eastAsia="Times New Roman" w:hAnsi="Source Serif Pro" w:cs="Times New Roman"/>
+          <w:kern w:val="0"/>
+          <w:sz w:val="27"/>
+          <w:szCs w:val="27"/>
+          <w:lang w:eastAsia="pt-BR"/>
+          <w14:ligatures w14:val="none"/>
+        </w:rPr>
+        <w:t xml:space="preserve"> fez no código e quais arquivos foram modificados.</w:t>
+      </w:r>
+    </w:p>
+    <w:p>
+      <w:pPr>
+        <w:pStyle w:val="PargrafodaLista"/>
+        <w:numPr>
+          <w:ilvl w:val="0"/>
+          <w:numId w:val="52"/>
+        </w:numPr>
+        <w:spacing w:after="0" w:line="473" w:lineRule="atLeast"/>
+        <w:rPr>
+          <w:rFonts w:ascii="Source Serif Pro" w:eastAsia="Times New Roman" w:hAnsi="Source Serif Pro" w:cs="Times New Roman"/>
+          <w:kern w:val="0"/>
+          <w:sz w:val="27"/>
+          <w:szCs w:val="27"/>
+          <w:lang w:eastAsia="pt-BR"/>
+          <w14:ligatures w14:val="none"/>
+        </w:rPr>
+      </w:pPr>
+      <w:r>
+        <w:rPr>
+          <w:rFonts w:ascii="Source Serif Pro" w:eastAsia="Times New Roman" w:hAnsi="Source Serif Pro" w:cs="Times New Roman"/>
+          <w:kern w:val="0"/>
+          <w:sz w:val="27"/>
+          <w:szCs w:val="27"/>
+          <w:lang w:eastAsia="pt-BR"/>
+          <w14:ligatures w14:val="none"/>
+        </w:rPr>
+        <w:t>Neste nosso exemplo, seria simples encontrar as alterações, porque a mudança ocorreu apenas no </w:t>
+      </w:r>
+      <w:r>
+        <w:rPr>
+          <w:rFonts w:ascii="Courier New" w:eastAsia="Times New Roman" w:hAnsi="Courier New" w:cs="Courier New"/>
+          <w:kern w:val="0"/>
+          <w:sz w:val="23"/>
+          <w:szCs w:val="23"/>
+          <w:shd w:val="clear" w:color="auto" w:fill="272822"/>
+          <w:lang w:eastAsia="pt-BR"/>
+          <w14:ligatures w14:val="none"/>
+        </w:rPr>
+        <w:t>index.html</w:t>
+      </w:r>
+      <w:r>
+        <w:rPr>
+          <w:rFonts w:ascii="Source Serif Pro" w:eastAsia="Times New Roman" w:hAnsi="Source Serif Pro" w:cs="Times New Roman"/>
+          <w:kern w:val="0"/>
+          <w:sz w:val="27"/>
+          <w:szCs w:val="27"/>
+          <w:lang w:eastAsia="pt-BR"/>
+          <w14:ligatures w14:val="none"/>
+        </w:rPr>
+        <w:t xml:space="preserve">. Porém, e se o </w:t>
+      </w:r>
+      <w:proofErr w:type="spellStart"/>
+      <w:r>
+        <w:rPr>
+          <w:rFonts w:ascii="Source Serif Pro" w:eastAsia="Times New Roman" w:hAnsi="Source Serif Pro" w:cs="Times New Roman"/>
+          <w:kern w:val="0"/>
+          <w:sz w:val="27"/>
+          <w:szCs w:val="27"/>
+          <w:lang w:eastAsia="pt-BR"/>
+          <w14:ligatures w14:val="none"/>
+        </w:rPr>
+        <w:t>commit</w:t>
+      </w:r>
+      <w:proofErr w:type="spellEnd"/>
+      <w:r>
+        <w:rPr>
+          <w:rFonts w:ascii="Source Serif Pro" w:eastAsia="Times New Roman" w:hAnsi="Source Serif Pro" w:cs="Times New Roman"/>
+          <w:kern w:val="0"/>
+          <w:sz w:val="27"/>
+          <w:szCs w:val="27"/>
+          <w:lang w:eastAsia="pt-BR"/>
+          <w14:ligatures w14:val="none"/>
+        </w:rPr>
+        <w:t xml:space="preserve"> tivesse alterado 86 arquivos, por exemplo? Não seria nada produtivo ter que verificar arquivo por arquivo, ir ao VS </w:t>
+      </w:r>
+      <w:proofErr w:type="spellStart"/>
+      <w:r>
+        <w:rPr>
+          <w:rFonts w:ascii="Source Serif Pro" w:eastAsia="Times New Roman" w:hAnsi="Source Serif Pro" w:cs="Times New Roman"/>
+          <w:kern w:val="0"/>
+          <w:sz w:val="27"/>
+          <w:szCs w:val="27"/>
+          <w:lang w:eastAsia="pt-BR"/>
+          <w14:ligatures w14:val="none"/>
+        </w:rPr>
+        <w:t>Code</w:t>
+      </w:r>
+      <w:proofErr w:type="spellEnd"/>
+      <w:r>
+        <w:rPr>
+          <w:rFonts w:ascii="Source Serif Pro" w:eastAsia="Times New Roman" w:hAnsi="Source Serif Pro" w:cs="Times New Roman"/>
+          <w:kern w:val="0"/>
+          <w:sz w:val="27"/>
+          <w:szCs w:val="27"/>
+          <w:lang w:eastAsia="pt-BR"/>
+          <w14:ligatures w14:val="none"/>
+        </w:rPr>
+        <w:t xml:space="preserve"> e desfazer a alteração.</w:t>
+      </w:r>
+    </w:p>
+    <w:p>
+      <w:pPr>
+        <w:pStyle w:val="PargrafodaLista"/>
+        <w:numPr>
+          <w:ilvl w:val="0"/>
+          <w:numId w:val="52"/>
+        </w:numPr>
+        <w:spacing w:before="360" w:after="360" w:line="473" w:lineRule="atLeast"/>
+        <w:rPr>
+          <w:rFonts w:ascii="Source Serif Pro" w:eastAsia="Times New Roman" w:hAnsi="Source Serif Pro" w:cs="Times New Roman"/>
+          <w:kern w:val="0"/>
+          <w:sz w:val="27"/>
+          <w:szCs w:val="27"/>
+          <w:lang w:eastAsia="pt-BR"/>
+          <w14:ligatures w14:val="none"/>
+        </w:rPr>
+      </w:pPr>
+      <w:r>
+        <w:rPr>
+          <w:rFonts w:ascii="Source Serif Pro" w:eastAsia="Times New Roman" w:hAnsi="Source Serif Pro" w:cs="Times New Roman"/>
+          <w:kern w:val="0"/>
+          <w:sz w:val="27"/>
+          <w:szCs w:val="27"/>
+          <w:lang w:eastAsia="pt-BR"/>
+          <w14:ligatures w14:val="none"/>
+        </w:rPr>
+        <w:t xml:space="preserve">Presumo que o </w:t>
+      </w:r>
+      <w:proofErr w:type="spellStart"/>
+      <w:r>
+        <w:rPr>
+          <w:rFonts w:ascii="Source Serif Pro" w:eastAsia="Times New Roman" w:hAnsi="Source Serif Pro" w:cs="Times New Roman"/>
+          <w:kern w:val="0"/>
+          <w:sz w:val="27"/>
+          <w:szCs w:val="27"/>
+          <w:lang w:eastAsia="pt-BR"/>
+          <w14:ligatures w14:val="none"/>
+        </w:rPr>
+        <w:t>Git</w:t>
+      </w:r>
+      <w:proofErr w:type="spellEnd"/>
+      <w:r>
+        <w:rPr>
+          <w:rFonts w:ascii="Source Serif Pro" w:eastAsia="Times New Roman" w:hAnsi="Source Serif Pro" w:cs="Times New Roman"/>
+          <w:kern w:val="0"/>
+          <w:sz w:val="27"/>
+          <w:szCs w:val="27"/>
+          <w:lang w:eastAsia="pt-BR"/>
+          <w14:ligatures w14:val="none"/>
+        </w:rPr>
+        <w:t xml:space="preserve"> tenha um comando para automatizar esse processo, certo, Gabi?</w:t>
+      </w:r>
+    </w:p>
+    <w:p>
+      <w:pPr>
+        <w:pStyle w:val="PargrafodaLista"/>
+        <w:numPr>
+          <w:ilvl w:val="0"/>
+          <w:numId w:val="52"/>
+        </w:numPr>
+        <w:spacing w:after="0" w:line="473" w:lineRule="atLeast"/>
+        <w:rPr>
+          <w:rFonts w:ascii="Source Serif Pro" w:eastAsia="Times New Roman" w:hAnsi="Source Serif Pro" w:cs="Times New Roman"/>
+          <w:kern w:val="0"/>
+          <w:sz w:val="27"/>
+          <w:szCs w:val="27"/>
+          <w:lang w:eastAsia="pt-BR"/>
+          <w14:ligatures w14:val="none"/>
+        </w:rPr>
+      </w:pPr>
+      <w:r>
+        <w:rPr>
+          <w:rFonts w:ascii="Source Serif Pro" w:eastAsia="Times New Roman" w:hAnsi="Source Serif Pro" w:cs="Times New Roman"/>
+          <w:b/>
+          <w:bCs/>
+          <w:kern w:val="0"/>
+          <w:sz w:val="27"/>
+          <w:szCs w:val="27"/>
+          <w:lang w:eastAsia="pt-BR"/>
+          <w14:ligatures w14:val="none"/>
+        </w:rPr>
+        <w:t>Gabrielle:</w:t>
+      </w:r>
+      <w:r>
+        <w:rPr>
+          <w:rFonts w:ascii="Source Serif Pro" w:eastAsia="Times New Roman" w:hAnsi="Source Serif Pro" w:cs="Times New Roman"/>
+          <w:kern w:val="0"/>
+          <w:sz w:val="27"/>
+          <w:szCs w:val="27"/>
+          <w:lang w:eastAsia="pt-BR"/>
+          <w14:ligatures w14:val="none"/>
+        </w:rPr>
+        <w:t> Isso mesmo. Vamos descobrir qual é esse comando?</w:t>
+      </w:r>
+    </w:p>
+    <w:p>
+      <w:pPr>
+        <w:pStyle w:val="PargrafodaLista"/>
+        <w:numPr>
+          <w:ilvl w:val="0"/>
+          <w:numId w:val="52"/>
+        </w:numPr>
+        <w:spacing w:before="360" w:after="360" w:line="473" w:lineRule="atLeast"/>
+        <w:rPr>
+          <w:rFonts w:ascii="Source Serif Pro" w:eastAsia="Times New Roman" w:hAnsi="Source Serif Pro" w:cs="Times New Roman"/>
+          <w:kern w:val="0"/>
+          <w:sz w:val="27"/>
+          <w:szCs w:val="27"/>
+          <w:lang w:eastAsia="pt-BR"/>
+          <w14:ligatures w14:val="none"/>
+        </w:rPr>
+      </w:pPr>
+      <w:r>
+        <w:rPr>
+          <w:rFonts w:ascii="Source Serif Pro" w:eastAsia="Times New Roman" w:hAnsi="Source Serif Pro" w:cs="Times New Roman"/>
+          <w:kern w:val="0"/>
+          <w:sz w:val="27"/>
+          <w:szCs w:val="27"/>
+          <w:lang w:eastAsia="pt-BR"/>
+          <w14:ligatures w14:val="none"/>
+        </w:rPr>
+        <w:t xml:space="preserve">Vamos abrir o VS </w:t>
+      </w:r>
+      <w:proofErr w:type="spellStart"/>
+      <w:r>
+        <w:rPr>
+          <w:rFonts w:ascii="Source Serif Pro" w:eastAsia="Times New Roman" w:hAnsi="Source Serif Pro" w:cs="Times New Roman"/>
+          <w:kern w:val="0"/>
+          <w:sz w:val="27"/>
+          <w:szCs w:val="27"/>
+          <w:lang w:eastAsia="pt-BR"/>
+          <w14:ligatures w14:val="none"/>
+        </w:rPr>
+        <w:t>Code</w:t>
+      </w:r>
+      <w:proofErr w:type="spellEnd"/>
+      <w:r>
+        <w:rPr>
+          <w:rFonts w:ascii="Source Serif Pro" w:eastAsia="Times New Roman" w:hAnsi="Source Serif Pro" w:cs="Times New Roman"/>
+          <w:kern w:val="0"/>
+          <w:sz w:val="27"/>
+          <w:szCs w:val="27"/>
+          <w:lang w:eastAsia="pt-BR"/>
+          <w14:ligatures w14:val="none"/>
+        </w:rPr>
+        <w:t xml:space="preserve"> e, naquela ferramenta do GitHub que estávamos utilizando no próprio VS </w:t>
+      </w:r>
+      <w:proofErr w:type="spellStart"/>
+      <w:r>
+        <w:rPr>
+          <w:rFonts w:ascii="Source Serif Pro" w:eastAsia="Times New Roman" w:hAnsi="Source Serif Pro" w:cs="Times New Roman"/>
+          <w:kern w:val="0"/>
+          <w:sz w:val="27"/>
+          <w:szCs w:val="27"/>
+          <w:lang w:eastAsia="pt-BR"/>
+          <w14:ligatures w14:val="none"/>
+        </w:rPr>
+        <w:t>Code</w:t>
+      </w:r>
+      <w:proofErr w:type="spellEnd"/>
+      <w:r>
+        <w:rPr>
+          <w:rFonts w:ascii="Source Serif Pro" w:eastAsia="Times New Roman" w:hAnsi="Source Serif Pro" w:cs="Times New Roman"/>
+          <w:kern w:val="0"/>
+          <w:sz w:val="27"/>
+          <w:szCs w:val="27"/>
+          <w:lang w:eastAsia="pt-BR"/>
+          <w14:ligatures w14:val="none"/>
+        </w:rPr>
+        <w:t xml:space="preserve">, para abrir o log, aquele histórico dos nossos </w:t>
+      </w:r>
+      <w:proofErr w:type="spellStart"/>
+      <w:r>
+        <w:rPr>
+          <w:rFonts w:ascii="Source Serif Pro" w:eastAsia="Times New Roman" w:hAnsi="Source Serif Pro" w:cs="Times New Roman"/>
+          <w:kern w:val="0"/>
+          <w:sz w:val="27"/>
+          <w:szCs w:val="27"/>
+          <w:lang w:eastAsia="pt-BR"/>
+          <w14:ligatures w14:val="none"/>
+        </w:rPr>
+        <w:t>commits</w:t>
+      </w:r>
+      <w:proofErr w:type="spellEnd"/>
+      <w:r>
+        <w:rPr>
+          <w:rFonts w:ascii="Source Serif Pro" w:eastAsia="Times New Roman" w:hAnsi="Source Serif Pro" w:cs="Times New Roman"/>
+          <w:kern w:val="0"/>
+          <w:sz w:val="27"/>
+          <w:szCs w:val="27"/>
+          <w:lang w:eastAsia="pt-BR"/>
+          <w14:ligatures w14:val="none"/>
+        </w:rPr>
+        <w:t>. A ferramenta é a "</w:t>
+      </w:r>
+      <w:proofErr w:type="spellStart"/>
+      <w:r>
+        <w:rPr>
+          <w:rFonts w:ascii="Source Serif Pro" w:eastAsia="Times New Roman" w:hAnsi="Source Serif Pro" w:cs="Times New Roman"/>
+          <w:kern w:val="0"/>
+          <w:sz w:val="27"/>
+          <w:szCs w:val="27"/>
+          <w:lang w:eastAsia="pt-BR"/>
+          <w14:ligatures w14:val="none"/>
+        </w:rPr>
+        <w:t>Source</w:t>
+      </w:r>
+      <w:proofErr w:type="spellEnd"/>
+      <w:r>
+        <w:rPr>
+          <w:rFonts w:ascii="Source Serif Pro" w:eastAsia="Times New Roman" w:hAnsi="Source Serif Pro" w:cs="Times New Roman"/>
+          <w:kern w:val="0"/>
+          <w:sz w:val="27"/>
+          <w:szCs w:val="27"/>
+          <w:lang w:eastAsia="pt-BR"/>
+          <w14:ligatures w14:val="none"/>
+        </w:rPr>
+        <w:t xml:space="preserve"> </w:t>
+      </w:r>
+      <w:proofErr w:type="spellStart"/>
+      <w:r>
+        <w:rPr>
+          <w:rFonts w:ascii="Source Serif Pro" w:eastAsia="Times New Roman" w:hAnsi="Source Serif Pro" w:cs="Times New Roman"/>
+          <w:kern w:val="0"/>
+          <w:sz w:val="27"/>
+          <w:szCs w:val="27"/>
+          <w:lang w:eastAsia="pt-BR"/>
+          <w14:ligatures w14:val="none"/>
+        </w:rPr>
+        <w:t>Control</w:t>
+      </w:r>
+      <w:proofErr w:type="spellEnd"/>
+      <w:r>
+        <w:rPr>
+          <w:rFonts w:ascii="Source Serif Pro" w:eastAsia="Times New Roman" w:hAnsi="Source Serif Pro" w:cs="Times New Roman"/>
+          <w:kern w:val="0"/>
+          <w:sz w:val="27"/>
+          <w:szCs w:val="27"/>
+          <w:lang w:eastAsia="pt-BR"/>
+          <w14:ligatures w14:val="none"/>
+        </w:rPr>
+        <w:t>", no terceiro botão do menu lateral esquerdo.</w:t>
+      </w:r>
+    </w:p>
+    <w:p>
+      <w:pPr>
+        <w:pStyle w:val="PargrafodaLista"/>
+        <w:numPr>
+          <w:ilvl w:val="0"/>
+          <w:numId w:val="52"/>
+        </w:numPr>
+        <w:spacing w:before="360" w:after="360" w:line="473" w:lineRule="atLeast"/>
+        <w:rPr>
+          <w:rFonts w:ascii="Source Serif Pro" w:eastAsia="Times New Roman" w:hAnsi="Source Serif Pro" w:cs="Times New Roman"/>
+          <w:kern w:val="0"/>
+          <w:sz w:val="27"/>
+          <w:szCs w:val="27"/>
+          <w:lang w:eastAsia="pt-BR"/>
+          <w14:ligatures w14:val="none"/>
+        </w:rPr>
+      </w:pPr>
+      <w:r>
+        <w:rPr>
+          <w:rFonts w:ascii="Source Serif Pro" w:eastAsia="Times New Roman" w:hAnsi="Source Serif Pro" w:cs="Times New Roman"/>
+          <w:kern w:val="0"/>
+          <w:sz w:val="27"/>
+          <w:szCs w:val="27"/>
+          <w:lang w:eastAsia="pt-BR"/>
+          <w14:ligatures w14:val="none"/>
+        </w:rPr>
+        <w:t>Clicando nessa ferramenta, temos o menu de três pontos (botão "</w:t>
+      </w:r>
+      <w:proofErr w:type="spellStart"/>
+      <w:r>
+        <w:rPr>
+          <w:rFonts w:ascii="Source Serif Pro" w:eastAsia="Times New Roman" w:hAnsi="Source Serif Pro" w:cs="Times New Roman"/>
+          <w:kern w:val="0"/>
+          <w:sz w:val="27"/>
+          <w:szCs w:val="27"/>
+          <w:lang w:eastAsia="pt-BR"/>
+          <w14:ligatures w14:val="none"/>
+        </w:rPr>
+        <w:t>Views</w:t>
+      </w:r>
+      <w:proofErr w:type="spellEnd"/>
+      <w:r>
+        <w:rPr>
+          <w:rFonts w:ascii="Source Serif Pro" w:eastAsia="Times New Roman" w:hAnsi="Source Serif Pro" w:cs="Times New Roman"/>
+          <w:kern w:val="0"/>
+          <w:sz w:val="27"/>
+          <w:szCs w:val="27"/>
+          <w:lang w:eastAsia="pt-BR"/>
+          <w14:ligatures w14:val="none"/>
+        </w:rPr>
+        <w:t xml:space="preserve"> </w:t>
+      </w:r>
+      <w:proofErr w:type="spellStart"/>
+      <w:r>
+        <w:rPr>
+          <w:rFonts w:ascii="Source Serif Pro" w:eastAsia="Times New Roman" w:hAnsi="Source Serif Pro" w:cs="Times New Roman"/>
+          <w:kern w:val="0"/>
+          <w:sz w:val="27"/>
+          <w:szCs w:val="27"/>
+          <w:lang w:eastAsia="pt-BR"/>
+          <w14:ligatures w14:val="none"/>
+        </w:rPr>
+        <w:t>and</w:t>
+      </w:r>
+      <w:proofErr w:type="spellEnd"/>
+      <w:r>
+        <w:rPr>
+          <w:rFonts w:ascii="Source Serif Pro" w:eastAsia="Times New Roman" w:hAnsi="Source Serif Pro" w:cs="Times New Roman"/>
+          <w:kern w:val="0"/>
+          <w:sz w:val="27"/>
+          <w:szCs w:val="27"/>
+          <w:lang w:eastAsia="pt-BR"/>
+          <w14:ligatures w14:val="none"/>
+        </w:rPr>
+        <w:t xml:space="preserve"> More </w:t>
+      </w:r>
+      <w:proofErr w:type="spellStart"/>
+      <w:r>
+        <w:rPr>
+          <w:rFonts w:ascii="Source Serif Pro" w:eastAsia="Times New Roman" w:hAnsi="Source Serif Pro" w:cs="Times New Roman"/>
+          <w:kern w:val="0"/>
+          <w:sz w:val="27"/>
+          <w:szCs w:val="27"/>
+          <w:lang w:eastAsia="pt-BR"/>
+          <w14:ligatures w14:val="none"/>
+        </w:rPr>
+        <w:t>Actions</w:t>
+      </w:r>
+      <w:proofErr w:type="spellEnd"/>
+      <w:r>
+        <w:rPr>
+          <w:rFonts w:ascii="Source Serif Pro" w:eastAsia="Times New Roman" w:hAnsi="Source Serif Pro" w:cs="Times New Roman"/>
+          <w:kern w:val="0"/>
+          <w:sz w:val="27"/>
+          <w:szCs w:val="27"/>
+          <w:lang w:eastAsia="pt-BR"/>
+          <w14:ligatures w14:val="none"/>
+        </w:rPr>
+        <w:t xml:space="preserve">"). Vamos clicar nele e verificar se temos a opção de log. Procurando nas opções, não vemos nenhuma que mostre nosso histórico de </w:t>
+      </w:r>
+      <w:proofErr w:type="spellStart"/>
+      <w:r>
+        <w:rPr>
+          <w:rFonts w:ascii="Source Serif Pro" w:eastAsia="Times New Roman" w:hAnsi="Source Serif Pro" w:cs="Times New Roman"/>
+          <w:kern w:val="0"/>
+          <w:sz w:val="27"/>
+          <w:szCs w:val="27"/>
+          <w:lang w:eastAsia="pt-BR"/>
+          <w14:ligatures w14:val="none"/>
+        </w:rPr>
+        <w:t>commits</w:t>
+      </w:r>
+      <w:proofErr w:type="spellEnd"/>
+      <w:r>
+        <w:rPr>
+          <w:rFonts w:ascii="Source Serif Pro" w:eastAsia="Times New Roman" w:hAnsi="Source Serif Pro" w:cs="Times New Roman"/>
+          <w:kern w:val="0"/>
+          <w:sz w:val="27"/>
+          <w:szCs w:val="27"/>
+          <w:lang w:eastAsia="pt-BR"/>
+          <w14:ligatures w14:val="none"/>
+        </w:rPr>
+        <w:t>.</w:t>
+      </w:r>
+    </w:p>
+    <w:p>
+      <w:pPr>
+        <w:pStyle w:val="PargrafodaLista"/>
+        <w:numPr>
+          <w:ilvl w:val="0"/>
+          <w:numId w:val="52"/>
+        </w:numPr>
+        <w:spacing w:after="0" w:line="473" w:lineRule="atLeast"/>
+        <w:rPr>
+          <w:rFonts w:ascii="Source Serif Pro" w:eastAsia="Times New Roman" w:hAnsi="Source Serif Pro" w:cs="Times New Roman"/>
+          <w:kern w:val="0"/>
+          <w:sz w:val="27"/>
+          <w:szCs w:val="27"/>
+          <w:lang w:eastAsia="pt-BR"/>
+          <w14:ligatures w14:val="none"/>
+        </w:rPr>
+      </w:pPr>
+      <w:r>
+        <w:rPr>
+          <w:rFonts w:ascii="Source Serif Pro" w:eastAsia="Times New Roman" w:hAnsi="Source Serif Pro" w:cs="Times New Roman"/>
+          <w:b/>
+          <w:bCs/>
+          <w:kern w:val="0"/>
+          <w:sz w:val="27"/>
+          <w:szCs w:val="27"/>
+          <w:lang w:eastAsia="pt-BR"/>
+          <w14:ligatures w14:val="none"/>
+        </w:rPr>
+        <w:t>Rodrigo:</w:t>
+      </w:r>
+      <w:r>
+        <w:rPr>
+          <w:rFonts w:ascii="Source Serif Pro" w:eastAsia="Times New Roman" w:hAnsi="Source Serif Pro" w:cs="Times New Roman"/>
+          <w:kern w:val="0"/>
+          <w:sz w:val="27"/>
+          <w:szCs w:val="27"/>
+          <w:lang w:eastAsia="pt-BR"/>
+          <w14:ligatures w14:val="none"/>
+        </w:rPr>
+        <w:t xml:space="preserve"> Verdade. Começamos a usar essa integração do Visual Studio </w:t>
+      </w:r>
+      <w:proofErr w:type="spellStart"/>
+      <w:r>
+        <w:rPr>
+          <w:rFonts w:ascii="Source Serif Pro" w:eastAsia="Times New Roman" w:hAnsi="Source Serif Pro" w:cs="Times New Roman"/>
+          <w:kern w:val="0"/>
+          <w:sz w:val="27"/>
+          <w:szCs w:val="27"/>
+          <w:lang w:eastAsia="pt-BR"/>
+          <w14:ligatures w14:val="none"/>
+        </w:rPr>
+        <w:t>Code</w:t>
+      </w:r>
+      <w:proofErr w:type="spellEnd"/>
+      <w:r>
+        <w:rPr>
+          <w:rFonts w:ascii="Source Serif Pro" w:eastAsia="Times New Roman" w:hAnsi="Source Serif Pro" w:cs="Times New Roman"/>
+          <w:kern w:val="0"/>
+          <w:sz w:val="27"/>
+          <w:szCs w:val="27"/>
+          <w:lang w:eastAsia="pt-BR"/>
+          <w14:ligatures w14:val="none"/>
+        </w:rPr>
+        <w:t xml:space="preserve"> com o </w:t>
+      </w:r>
+      <w:proofErr w:type="spellStart"/>
+      <w:r>
+        <w:rPr>
+          <w:rFonts w:ascii="Source Serif Pro" w:eastAsia="Times New Roman" w:hAnsi="Source Serif Pro" w:cs="Times New Roman"/>
+          <w:kern w:val="0"/>
+          <w:sz w:val="27"/>
+          <w:szCs w:val="27"/>
+          <w:lang w:eastAsia="pt-BR"/>
+          <w14:ligatures w14:val="none"/>
+        </w:rPr>
+        <w:t>Git</w:t>
+      </w:r>
+      <w:proofErr w:type="spellEnd"/>
+      <w:r>
+        <w:rPr>
+          <w:rFonts w:ascii="Source Serif Pro" w:eastAsia="Times New Roman" w:hAnsi="Source Serif Pro" w:cs="Times New Roman"/>
+          <w:kern w:val="0"/>
+          <w:sz w:val="27"/>
+          <w:szCs w:val="27"/>
+          <w:lang w:eastAsia="pt-BR"/>
+          <w14:ligatures w14:val="none"/>
+        </w:rPr>
+        <w:t xml:space="preserve">, mas nem todos os comandos estão disponíveis via menu. Os mais comuns, como ver o status, qual arquivo foi modificado, fazer um </w:t>
+      </w:r>
+      <w:proofErr w:type="spellStart"/>
+      <w:r>
+        <w:rPr>
+          <w:rFonts w:ascii="Source Serif Pro" w:eastAsia="Times New Roman" w:hAnsi="Source Serif Pro" w:cs="Times New Roman"/>
+          <w:kern w:val="0"/>
+          <w:sz w:val="27"/>
+          <w:szCs w:val="27"/>
+          <w:lang w:eastAsia="pt-BR"/>
+          <w14:ligatures w14:val="none"/>
+        </w:rPr>
+        <w:t>commit</w:t>
+      </w:r>
+      <w:proofErr w:type="spellEnd"/>
+      <w:r>
+        <w:rPr>
+          <w:rFonts w:ascii="Source Serif Pro" w:eastAsia="Times New Roman" w:hAnsi="Source Serif Pro" w:cs="Times New Roman"/>
+          <w:kern w:val="0"/>
+          <w:sz w:val="27"/>
+          <w:szCs w:val="27"/>
+          <w:lang w:eastAsia="pt-BR"/>
+          <w14:ligatures w14:val="none"/>
+        </w:rPr>
+        <w:t>, </w:t>
+      </w:r>
+      <w:r>
+        <w:rPr>
+          <w:rFonts w:ascii="Source Serif Pro" w:eastAsia="Times New Roman" w:hAnsi="Source Serif Pro" w:cs="Times New Roman"/>
+          <w:i/>
+          <w:iCs/>
+          <w:kern w:val="0"/>
+          <w:sz w:val="27"/>
+          <w:szCs w:val="27"/>
+          <w:lang w:eastAsia="pt-BR"/>
+          <w14:ligatures w14:val="none"/>
+        </w:rPr>
+        <w:t>ADD</w:t>
+      </w:r>
+      <w:r>
+        <w:rPr>
+          <w:rFonts w:ascii="Source Serif Pro" w:eastAsia="Times New Roman" w:hAnsi="Source Serif Pro" w:cs="Times New Roman"/>
+          <w:kern w:val="0"/>
+          <w:sz w:val="27"/>
+          <w:szCs w:val="27"/>
+          <w:lang w:eastAsia="pt-BR"/>
+          <w14:ligatures w14:val="none"/>
+        </w:rPr>
+        <w:t>, </w:t>
+      </w:r>
+      <w:proofErr w:type="spellStart"/>
+      <w:r>
+        <w:rPr>
+          <w:rFonts w:ascii="Source Serif Pro" w:eastAsia="Times New Roman" w:hAnsi="Source Serif Pro" w:cs="Times New Roman"/>
+          <w:i/>
+          <w:iCs/>
+          <w:kern w:val="0"/>
+          <w:sz w:val="27"/>
+          <w:szCs w:val="27"/>
+          <w:lang w:eastAsia="pt-BR"/>
+          <w14:ligatures w14:val="none"/>
+        </w:rPr>
+        <w:t>push</w:t>
+      </w:r>
+      <w:proofErr w:type="spellEnd"/>
+      <w:r>
+        <w:rPr>
+          <w:rFonts w:ascii="Source Serif Pro" w:eastAsia="Times New Roman" w:hAnsi="Source Serif Pro" w:cs="Times New Roman"/>
+          <w:kern w:val="0"/>
+          <w:sz w:val="27"/>
+          <w:szCs w:val="27"/>
+          <w:lang w:eastAsia="pt-BR"/>
+          <w14:ligatures w14:val="none"/>
+        </w:rPr>
+        <w:t>, </w:t>
+      </w:r>
+      <w:proofErr w:type="spellStart"/>
+      <w:r>
+        <w:rPr>
+          <w:rFonts w:ascii="Source Serif Pro" w:eastAsia="Times New Roman" w:hAnsi="Source Serif Pro" w:cs="Times New Roman"/>
+          <w:i/>
+          <w:iCs/>
+          <w:kern w:val="0"/>
+          <w:sz w:val="27"/>
+          <w:szCs w:val="27"/>
+          <w:lang w:eastAsia="pt-BR"/>
+          <w14:ligatures w14:val="none"/>
+        </w:rPr>
+        <w:t>pull</w:t>
+      </w:r>
+      <w:proofErr w:type="spellEnd"/>
+      <w:r>
+        <w:rPr>
+          <w:rFonts w:ascii="Source Serif Pro" w:eastAsia="Times New Roman" w:hAnsi="Source Serif Pro" w:cs="Times New Roman"/>
+          <w:kern w:val="0"/>
+          <w:sz w:val="27"/>
+          <w:szCs w:val="27"/>
+          <w:lang w:eastAsia="pt-BR"/>
+          <w14:ligatures w14:val="none"/>
+        </w:rPr>
+        <w:t>, são exibidos.</w:t>
+      </w:r>
+    </w:p>
+    <w:p>
+      <w:pPr>
+        <w:pStyle w:val="PargrafodaLista"/>
+        <w:numPr>
+          <w:ilvl w:val="0"/>
+          <w:numId w:val="52"/>
+        </w:numPr>
+        <w:spacing w:before="360" w:after="360" w:line="473" w:lineRule="atLeast"/>
+        <w:rPr>
+          <w:rFonts w:ascii="Source Serif Pro" w:eastAsia="Times New Roman" w:hAnsi="Source Serif Pro" w:cs="Times New Roman"/>
+          <w:kern w:val="0"/>
+          <w:sz w:val="27"/>
+          <w:szCs w:val="27"/>
+          <w:lang w:eastAsia="pt-BR"/>
+          <w14:ligatures w14:val="none"/>
+        </w:rPr>
+      </w:pPr>
+      <w:r>
+        <w:rPr>
+          <w:rFonts w:ascii="Source Serif Pro" w:eastAsia="Times New Roman" w:hAnsi="Source Serif Pro" w:cs="Times New Roman"/>
+          <w:kern w:val="0"/>
+          <w:sz w:val="27"/>
+          <w:szCs w:val="27"/>
+          <w:lang w:eastAsia="pt-BR"/>
+          <w14:ligatures w14:val="none"/>
+        </w:rPr>
+        <w:lastRenderedPageBreak/>
+        <w:t xml:space="preserve">Mas, se quisermos executar um log ou outros comandos mais avançados, e que não são tão comuns, o VS </w:t>
+      </w:r>
+      <w:proofErr w:type="spellStart"/>
+      <w:r>
+        <w:rPr>
+          <w:rFonts w:ascii="Source Serif Pro" w:eastAsia="Times New Roman" w:hAnsi="Source Serif Pro" w:cs="Times New Roman"/>
+          <w:kern w:val="0"/>
+          <w:sz w:val="27"/>
+          <w:szCs w:val="27"/>
+          <w:lang w:eastAsia="pt-BR"/>
+          <w14:ligatures w14:val="none"/>
+        </w:rPr>
+        <w:t>Code</w:t>
+      </w:r>
+      <w:proofErr w:type="spellEnd"/>
+      <w:r>
+        <w:rPr>
+          <w:rFonts w:ascii="Source Serif Pro" w:eastAsia="Times New Roman" w:hAnsi="Source Serif Pro" w:cs="Times New Roman"/>
+          <w:kern w:val="0"/>
+          <w:sz w:val="27"/>
+          <w:szCs w:val="27"/>
+          <w:lang w:eastAsia="pt-BR"/>
+          <w14:ligatures w14:val="none"/>
+        </w:rPr>
+        <w:t xml:space="preserve"> não mostra. Sendo assim, teremos que usar o terminal novamente.</w:t>
+      </w:r>
+    </w:p>
+    <w:p>
+      <w:pPr>
+        <w:pStyle w:val="PargrafodaLista"/>
+        <w:numPr>
+          <w:ilvl w:val="0"/>
+          <w:numId w:val="52"/>
+        </w:numPr>
+        <w:spacing w:after="0" w:line="473" w:lineRule="atLeast"/>
+        <w:rPr>
+          <w:rFonts w:ascii="Source Serif Pro" w:eastAsia="Times New Roman" w:hAnsi="Source Serif Pro" w:cs="Times New Roman"/>
+          <w:kern w:val="0"/>
+          <w:sz w:val="27"/>
+          <w:szCs w:val="27"/>
+          <w:lang w:eastAsia="pt-BR"/>
+          <w14:ligatures w14:val="none"/>
+        </w:rPr>
+      </w:pPr>
+      <w:r>
+        <w:rPr>
+          <w:rFonts w:ascii="Source Serif Pro" w:eastAsia="Times New Roman" w:hAnsi="Source Serif Pro" w:cs="Times New Roman"/>
+          <w:b/>
+          <w:bCs/>
+          <w:kern w:val="0"/>
+          <w:sz w:val="27"/>
+          <w:szCs w:val="27"/>
+          <w:lang w:eastAsia="pt-BR"/>
+          <w14:ligatures w14:val="none"/>
+        </w:rPr>
+        <w:t>Gabrielle:</w:t>
+      </w:r>
+      <w:r>
+        <w:rPr>
+          <w:rFonts w:ascii="Source Serif Pro" w:eastAsia="Times New Roman" w:hAnsi="Source Serif Pro" w:cs="Times New Roman"/>
+          <w:kern w:val="0"/>
+          <w:sz w:val="27"/>
+          <w:szCs w:val="27"/>
+          <w:lang w:eastAsia="pt-BR"/>
+          <w14:ligatures w14:val="none"/>
+        </w:rPr>
+        <w:t> Vamos abrir novamente o terminal, clicando em "Terminal &gt; New Terminal" no menu superior. Vamos minimizar o menu lateral esquerdo para deixar apenas o terminal na tela.</w:t>
+      </w:r>
+    </w:p>
+    <w:p>
+      <w:pPr>
+        <w:pStyle w:val="PargrafodaLista"/>
+        <w:numPr>
+          <w:ilvl w:val="0"/>
+          <w:numId w:val="52"/>
+        </w:numPr>
+        <w:spacing w:after="0" w:line="473" w:lineRule="atLeast"/>
+        <w:rPr>
+          <w:rFonts w:ascii="Source Serif Pro" w:eastAsia="Times New Roman" w:hAnsi="Source Serif Pro" w:cs="Times New Roman"/>
+          <w:kern w:val="0"/>
+          <w:sz w:val="27"/>
+          <w:szCs w:val="27"/>
+          <w:lang w:eastAsia="pt-BR"/>
+          <w14:ligatures w14:val="none"/>
+        </w:rPr>
+      </w:pPr>
+      <w:r>
+        <w:rPr>
+          <w:rFonts w:ascii="Source Serif Pro" w:eastAsia="Times New Roman" w:hAnsi="Source Serif Pro" w:cs="Times New Roman"/>
+          <w:kern w:val="0"/>
+          <w:sz w:val="27"/>
+          <w:szCs w:val="27"/>
+          <w:lang w:eastAsia="pt-BR"/>
+          <w14:ligatures w14:val="none"/>
+        </w:rPr>
+        <w:t>Agora, vamos rodar o comando </w:t>
+      </w:r>
+      <w:proofErr w:type="spellStart"/>
+      <w:r>
+        <w:rPr>
+          <w:rFonts w:ascii="Courier New" w:eastAsia="Times New Roman" w:hAnsi="Courier New" w:cs="Courier New"/>
+          <w:kern w:val="0"/>
+          <w:sz w:val="23"/>
+          <w:szCs w:val="23"/>
+          <w:shd w:val="clear" w:color="auto" w:fill="272822"/>
+          <w:lang w:eastAsia="pt-BR"/>
+          <w14:ligatures w14:val="none"/>
+        </w:rPr>
+        <w:t>git</w:t>
+      </w:r>
+      <w:proofErr w:type="spellEnd"/>
+      <w:r>
+        <w:rPr>
+          <w:rFonts w:ascii="Courier New" w:eastAsia="Times New Roman" w:hAnsi="Courier New" w:cs="Courier New"/>
+          <w:kern w:val="0"/>
+          <w:sz w:val="23"/>
+          <w:szCs w:val="23"/>
+          <w:shd w:val="clear" w:color="auto" w:fill="272822"/>
+          <w:lang w:eastAsia="pt-BR"/>
+          <w14:ligatures w14:val="none"/>
+        </w:rPr>
+        <w:t xml:space="preserve"> log</w:t>
+      </w:r>
+      <w:r>
+        <w:rPr>
+          <w:rFonts w:ascii="Source Serif Pro" w:eastAsia="Times New Roman" w:hAnsi="Source Serif Pro" w:cs="Times New Roman"/>
+          <w:kern w:val="0"/>
+          <w:sz w:val="27"/>
+          <w:szCs w:val="27"/>
+          <w:lang w:eastAsia="pt-BR"/>
+          <w14:ligatures w14:val="none"/>
+        </w:rPr>
+        <w:t xml:space="preserve">, que já conhecemos. Como vimos anteriormente, esse comando traz algumas informações dos nossos </w:t>
+      </w:r>
+      <w:proofErr w:type="spellStart"/>
+      <w:r>
+        <w:rPr>
+          <w:rFonts w:ascii="Source Serif Pro" w:eastAsia="Times New Roman" w:hAnsi="Source Serif Pro" w:cs="Times New Roman"/>
+          <w:kern w:val="0"/>
+          <w:sz w:val="27"/>
+          <w:szCs w:val="27"/>
+          <w:lang w:eastAsia="pt-BR"/>
+          <w14:ligatures w14:val="none"/>
+        </w:rPr>
+        <w:t>commits</w:t>
+      </w:r>
+      <w:proofErr w:type="spellEnd"/>
+      <w:r>
+        <w:rPr>
+          <w:rFonts w:ascii="Source Serif Pro" w:eastAsia="Times New Roman" w:hAnsi="Source Serif Pro" w:cs="Times New Roman"/>
+          <w:kern w:val="0"/>
+          <w:sz w:val="27"/>
+          <w:szCs w:val="27"/>
+          <w:lang w:eastAsia="pt-BR"/>
+          <w14:ligatures w14:val="none"/>
+        </w:rPr>
+        <w:t xml:space="preserve">. Cada </w:t>
+      </w:r>
+      <w:proofErr w:type="spellStart"/>
+      <w:r>
+        <w:rPr>
+          <w:rFonts w:ascii="Source Serif Pro" w:eastAsia="Times New Roman" w:hAnsi="Source Serif Pro" w:cs="Times New Roman"/>
+          <w:kern w:val="0"/>
+          <w:sz w:val="27"/>
+          <w:szCs w:val="27"/>
+          <w:lang w:eastAsia="pt-BR"/>
+          <w14:ligatures w14:val="none"/>
+        </w:rPr>
+        <w:t>commit</w:t>
+      </w:r>
+      <w:proofErr w:type="spellEnd"/>
+      <w:r>
+        <w:rPr>
+          <w:rFonts w:ascii="Source Serif Pro" w:eastAsia="Times New Roman" w:hAnsi="Source Serif Pro" w:cs="Times New Roman"/>
+          <w:kern w:val="0"/>
+          <w:sz w:val="27"/>
+          <w:szCs w:val="27"/>
+          <w:lang w:eastAsia="pt-BR"/>
+          <w14:ligatures w14:val="none"/>
+        </w:rPr>
+        <w:t xml:space="preserve"> possui um </w:t>
+      </w:r>
+      <w:r>
+        <w:rPr>
+          <w:rFonts w:ascii="Source Serif Pro" w:eastAsia="Times New Roman" w:hAnsi="Source Serif Pro" w:cs="Times New Roman"/>
+          <w:b/>
+          <w:bCs/>
+          <w:kern w:val="0"/>
+          <w:sz w:val="27"/>
+          <w:szCs w:val="27"/>
+          <w:lang w:eastAsia="pt-BR"/>
+          <w14:ligatures w14:val="none"/>
+        </w:rPr>
+        <w:t>ID</w:t>
+      </w:r>
+      <w:r>
+        <w:rPr>
+          <w:rFonts w:ascii="Source Serif Pro" w:eastAsia="Times New Roman" w:hAnsi="Source Serif Pro" w:cs="Times New Roman"/>
+          <w:kern w:val="0"/>
+          <w:sz w:val="27"/>
+          <w:szCs w:val="27"/>
+          <w:lang w:eastAsia="pt-BR"/>
+          <w14:ligatures w14:val="none"/>
+        </w:rPr>
+        <w:t xml:space="preserve">, o qual identifica esse </w:t>
+      </w:r>
+      <w:proofErr w:type="spellStart"/>
+      <w:r>
+        <w:rPr>
+          <w:rFonts w:ascii="Source Serif Pro" w:eastAsia="Times New Roman" w:hAnsi="Source Serif Pro" w:cs="Times New Roman"/>
+          <w:kern w:val="0"/>
+          <w:sz w:val="27"/>
+          <w:szCs w:val="27"/>
+          <w:lang w:eastAsia="pt-BR"/>
+          <w14:ligatures w14:val="none"/>
+        </w:rPr>
+        <w:t>commit</w:t>
+      </w:r>
+      <w:proofErr w:type="spellEnd"/>
+      <w:r>
+        <w:rPr>
+          <w:rFonts w:ascii="Source Serif Pro" w:eastAsia="Times New Roman" w:hAnsi="Source Serif Pro" w:cs="Times New Roman"/>
+          <w:kern w:val="0"/>
+          <w:sz w:val="27"/>
+          <w:szCs w:val="27"/>
+          <w:lang w:eastAsia="pt-BR"/>
+          <w14:ligatures w14:val="none"/>
+        </w:rPr>
+        <w:t xml:space="preserve"> de maneira única.</w:t>
+      </w:r>
+    </w:p>
+    <w:p>
+      <w:pPr>
+        <w:pStyle w:val="PargrafodaLista"/>
+        <w:numPr>
+          <w:ilvl w:val="0"/>
+          <w:numId w:val="52"/>
+        </w:numPr>
+        <w:spacing w:after="0" w:line="473" w:lineRule="atLeast"/>
+        <w:rPr>
+          <w:rFonts w:ascii="Source Serif Pro" w:eastAsia="Times New Roman" w:hAnsi="Source Serif Pro" w:cs="Times New Roman"/>
+          <w:kern w:val="0"/>
+          <w:sz w:val="27"/>
+          <w:szCs w:val="27"/>
+          <w:lang w:eastAsia="pt-BR"/>
+          <w14:ligatures w14:val="none"/>
+        </w:rPr>
+      </w:pPr>
+      <w:r>
+        <w:rPr>
+          <w:rFonts w:ascii="Source Serif Pro" w:eastAsia="Times New Roman" w:hAnsi="Source Serif Pro" w:cs="Times New Roman"/>
+          <w:b/>
+          <w:bCs/>
+          <w:kern w:val="0"/>
+          <w:sz w:val="27"/>
+          <w:szCs w:val="27"/>
+          <w:lang w:eastAsia="pt-BR"/>
+          <w14:ligatures w14:val="none"/>
+        </w:rPr>
+        <w:t>Rodrigo:</w:t>
+      </w:r>
+      <w:r>
+        <w:rPr>
+          <w:rFonts w:ascii="Source Serif Pro" w:eastAsia="Times New Roman" w:hAnsi="Source Serif Pro" w:cs="Times New Roman"/>
+          <w:kern w:val="0"/>
+          <w:sz w:val="27"/>
+          <w:szCs w:val="27"/>
+          <w:lang w:eastAsia="pt-BR"/>
+          <w14:ligatures w14:val="none"/>
+        </w:rPr>
+        <w:t xml:space="preserve"> O ID único é a maneira pela qual o </w:t>
+      </w:r>
+      <w:proofErr w:type="spellStart"/>
+      <w:r>
+        <w:rPr>
+          <w:rFonts w:ascii="Source Serif Pro" w:eastAsia="Times New Roman" w:hAnsi="Source Serif Pro" w:cs="Times New Roman"/>
+          <w:kern w:val="0"/>
+          <w:sz w:val="27"/>
+          <w:szCs w:val="27"/>
+          <w:lang w:eastAsia="pt-BR"/>
+          <w14:ligatures w14:val="none"/>
+        </w:rPr>
+        <w:t>Git</w:t>
+      </w:r>
+      <w:proofErr w:type="spellEnd"/>
+      <w:r>
+        <w:rPr>
+          <w:rFonts w:ascii="Source Serif Pro" w:eastAsia="Times New Roman" w:hAnsi="Source Serif Pro" w:cs="Times New Roman"/>
+          <w:kern w:val="0"/>
+          <w:sz w:val="27"/>
+          <w:szCs w:val="27"/>
+          <w:lang w:eastAsia="pt-BR"/>
+          <w14:ligatures w14:val="none"/>
+        </w:rPr>
+        <w:t xml:space="preserve"> diferencia cada </w:t>
+      </w:r>
+      <w:proofErr w:type="spellStart"/>
+      <w:r>
+        <w:rPr>
+          <w:rFonts w:ascii="Source Serif Pro" w:eastAsia="Times New Roman" w:hAnsi="Source Serif Pro" w:cs="Times New Roman"/>
+          <w:kern w:val="0"/>
+          <w:sz w:val="27"/>
+          <w:szCs w:val="27"/>
+          <w:lang w:eastAsia="pt-BR"/>
+          <w14:ligatures w14:val="none"/>
+        </w:rPr>
+        <w:t>commit</w:t>
+      </w:r>
+      <w:proofErr w:type="spellEnd"/>
+      <w:r>
+        <w:rPr>
+          <w:rFonts w:ascii="Source Serif Pro" w:eastAsia="Times New Roman" w:hAnsi="Source Serif Pro" w:cs="Times New Roman"/>
+          <w:kern w:val="0"/>
+          <w:sz w:val="27"/>
+          <w:szCs w:val="27"/>
+          <w:lang w:eastAsia="pt-BR"/>
+          <w14:ligatures w14:val="none"/>
+        </w:rPr>
+        <w:t xml:space="preserve">. É como se fosse um ID de registro no banco de dados. Precisamos saber qual é o </w:t>
+      </w:r>
+      <w:proofErr w:type="spellStart"/>
+      <w:r>
+        <w:rPr>
+          <w:rFonts w:ascii="Source Serif Pro" w:eastAsia="Times New Roman" w:hAnsi="Source Serif Pro" w:cs="Times New Roman"/>
+          <w:kern w:val="0"/>
+          <w:sz w:val="27"/>
+          <w:szCs w:val="27"/>
+          <w:lang w:eastAsia="pt-BR"/>
+          <w14:ligatures w14:val="none"/>
+        </w:rPr>
+        <w:t>commit</w:t>
+      </w:r>
+      <w:proofErr w:type="spellEnd"/>
+      <w:r>
+        <w:rPr>
+          <w:rFonts w:ascii="Source Serif Pro" w:eastAsia="Times New Roman" w:hAnsi="Source Serif Pro" w:cs="Times New Roman"/>
+          <w:kern w:val="0"/>
+          <w:sz w:val="27"/>
+          <w:szCs w:val="27"/>
+          <w:lang w:eastAsia="pt-BR"/>
+          <w14:ligatures w14:val="none"/>
+        </w:rPr>
+        <w:t xml:space="preserve"> que queremos desfazer e, para isso, usaremos esse ID.</w:t>
+      </w:r>
+    </w:p>
+    <w:p>
+      <w:pPr>
+        <w:pStyle w:val="PargrafodaLista"/>
+        <w:numPr>
+          <w:ilvl w:val="0"/>
+          <w:numId w:val="52"/>
+        </w:numPr>
+        <w:spacing w:after="0" w:line="473" w:lineRule="atLeast"/>
+        <w:rPr>
+          <w:rFonts w:ascii="Source Serif Pro" w:eastAsia="Times New Roman" w:hAnsi="Source Serif Pro" w:cs="Times New Roman"/>
+          <w:kern w:val="0"/>
+          <w:sz w:val="27"/>
+          <w:szCs w:val="27"/>
+          <w:lang w:eastAsia="pt-BR"/>
+          <w14:ligatures w14:val="none"/>
+        </w:rPr>
+      </w:pPr>
+      <w:r>
+        <w:rPr>
+          <w:rFonts w:ascii="Source Serif Pro" w:eastAsia="Times New Roman" w:hAnsi="Source Serif Pro" w:cs="Times New Roman"/>
+          <w:b/>
+          <w:bCs/>
+          <w:kern w:val="0"/>
+          <w:sz w:val="27"/>
+          <w:szCs w:val="27"/>
+          <w:lang w:eastAsia="pt-BR"/>
+          <w14:ligatures w14:val="none"/>
+        </w:rPr>
+        <w:t>Gabrielle:</w:t>
+      </w:r>
+      <w:r>
+        <w:rPr>
+          <w:rFonts w:ascii="Source Serif Pro" w:eastAsia="Times New Roman" w:hAnsi="Source Serif Pro" w:cs="Times New Roman"/>
+          <w:kern w:val="0"/>
+          <w:sz w:val="27"/>
+          <w:szCs w:val="27"/>
+          <w:lang w:eastAsia="pt-BR"/>
+          <w14:ligatures w14:val="none"/>
+        </w:rPr>
+        <w:t xml:space="preserve"> O </w:t>
+      </w:r>
+      <w:proofErr w:type="spellStart"/>
+      <w:r>
+        <w:rPr>
+          <w:rFonts w:ascii="Source Serif Pro" w:eastAsia="Times New Roman" w:hAnsi="Source Serif Pro" w:cs="Times New Roman"/>
+          <w:kern w:val="0"/>
+          <w:sz w:val="27"/>
+          <w:szCs w:val="27"/>
+          <w:lang w:eastAsia="pt-BR"/>
+          <w14:ligatures w14:val="none"/>
+        </w:rPr>
+        <w:t>commit</w:t>
+      </w:r>
+      <w:proofErr w:type="spellEnd"/>
+      <w:r>
+        <w:rPr>
+          <w:rFonts w:ascii="Source Serif Pro" w:eastAsia="Times New Roman" w:hAnsi="Source Serif Pro" w:cs="Times New Roman"/>
+          <w:kern w:val="0"/>
+          <w:sz w:val="27"/>
+          <w:szCs w:val="27"/>
+          <w:lang w:eastAsia="pt-BR"/>
+          <w14:ligatures w14:val="none"/>
+        </w:rPr>
+        <w:t xml:space="preserve"> que queremos desfazer é o "</w:t>
+      </w:r>
+      <w:r>
+        <w:rPr>
+          <w:rFonts w:ascii="Source Serif Pro" w:eastAsia="Times New Roman" w:hAnsi="Source Serif Pro" w:cs="Times New Roman"/>
+          <w:b/>
+          <w:bCs/>
+          <w:kern w:val="0"/>
+          <w:sz w:val="27"/>
+          <w:szCs w:val="27"/>
+          <w:lang w:eastAsia="pt-BR"/>
+          <w14:ligatures w14:val="none"/>
+        </w:rPr>
+        <w:t>removendo foto</w:t>
+      </w:r>
+      <w:r>
+        <w:rPr>
+          <w:rFonts w:ascii="Source Serif Pro" w:eastAsia="Times New Roman" w:hAnsi="Source Serif Pro" w:cs="Times New Roman"/>
+          <w:kern w:val="0"/>
+          <w:sz w:val="27"/>
+          <w:szCs w:val="27"/>
+          <w:lang w:eastAsia="pt-BR"/>
+          <w14:ligatures w14:val="none"/>
+        </w:rPr>
+        <w:t>", então vamos copiar o ID dele (o código de letras e números ao lado de "</w:t>
+      </w:r>
+      <w:proofErr w:type="spellStart"/>
+      <w:r>
+        <w:rPr>
+          <w:rFonts w:ascii="Source Serif Pro" w:eastAsia="Times New Roman" w:hAnsi="Source Serif Pro" w:cs="Times New Roman"/>
+          <w:kern w:val="0"/>
+          <w:sz w:val="27"/>
+          <w:szCs w:val="27"/>
+          <w:lang w:eastAsia="pt-BR"/>
+          <w14:ligatures w14:val="none"/>
+        </w:rPr>
+        <w:t>commit</w:t>
+      </w:r>
+      <w:proofErr w:type="spellEnd"/>
+      <w:r>
+        <w:rPr>
+          <w:rFonts w:ascii="Source Serif Pro" w:eastAsia="Times New Roman" w:hAnsi="Source Serif Pro" w:cs="Times New Roman"/>
+          <w:kern w:val="0"/>
+          <w:sz w:val="27"/>
+          <w:szCs w:val="27"/>
+          <w:lang w:eastAsia="pt-BR"/>
+          <w14:ligatures w14:val="none"/>
+        </w:rPr>
+        <w:t>").</w:t>
+      </w:r>
+    </w:p>
+    <w:p>
+      <w:pPr>
+        <w:pStyle w:val="PargrafodaLista"/>
+        <w:numPr>
+          <w:ilvl w:val="0"/>
+          <w:numId w:val="52"/>
+        </w:numPr>
+        <w:shd w:val="clear" w:color="auto" w:fill="272822"/>
+        <w:tabs>
+          <w:tab w:val="left" w:pos="916"/>
+          <w:tab w:val="left" w:pos="1832"/>
+          <w:tab w:val="left" w:pos="2748"/>
+          <w:tab w:val="left" w:pos="3664"/>
+          <w:tab w:val="left" w:pos="4580"/>
+          <w:tab w:val="left" w:pos="5496"/>
+          <w:tab w:val="left" w:pos="6412"/>
+          <w:tab w:val="left" w:pos="7328"/>
+          <w:tab w:val="left" w:pos="8244"/>
+          <w:tab w:val="left" w:pos="9160"/>
+          <w:tab w:val="left" w:pos="10076"/>
+          <w:tab w:val="left" w:pos="10992"/>
+          <w:tab w:val="left" w:pos="11908"/>
+          <w:tab w:val="left" w:pos="12824"/>
+          <w:tab w:val="left" w:pos="13740"/>
+          <w:tab w:val="left" w:pos="14656"/>
+        </w:tabs>
+        <w:spacing w:after="0" w:line="473" w:lineRule="atLeast"/>
+        <w:rPr>
+          <w:rFonts w:ascii="Courier New" w:eastAsia="Times New Roman" w:hAnsi="Courier New" w:cs="Courier New"/>
+          <w:kern w:val="0"/>
+          <w:sz w:val="20"/>
+          <w:szCs w:val="20"/>
+          <w:shd w:val="clear" w:color="auto" w:fill="272822"/>
+          <w:lang w:eastAsia="pt-BR"/>
+          <w14:ligatures w14:val="none"/>
+        </w:rPr>
+      </w:pPr>
+      <w:proofErr w:type="spellStart"/>
+      <w:r>
+        <w:rPr>
+          <w:rFonts w:ascii="Courier New" w:eastAsia="Times New Roman" w:hAnsi="Courier New" w:cs="Courier New"/>
+          <w:b/>
+          <w:bCs/>
+          <w:kern w:val="0"/>
+          <w:sz w:val="20"/>
+          <w:szCs w:val="20"/>
+          <w:shd w:val="clear" w:color="auto" w:fill="272822"/>
+          <w:lang w:eastAsia="pt-BR"/>
+          <w14:ligatures w14:val="none"/>
+        </w:rPr>
+        <w:t>commit</w:t>
+      </w:r>
+      <w:proofErr w:type="spellEnd"/>
+      <w:r>
+        <w:rPr>
+          <w:rFonts w:ascii="Courier New" w:eastAsia="Times New Roman" w:hAnsi="Courier New" w:cs="Courier New"/>
+          <w:kern w:val="0"/>
+          <w:sz w:val="20"/>
+          <w:szCs w:val="20"/>
+          <w:shd w:val="clear" w:color="auto" w:fill="272822"/>
+          <w:lang w:eastAsia="pt-BR"/>
+          <w14:ligatures w14:val="none"/>
+        </w:rPr>
+        <w:t xml:space="preserve"> 2ad48c068dc9677fb57efec70620700410f976b0</w:t>
+      </w:r>
+    </w:p>
+    <w:p>
+      <w:pPr>
+        <w:pStyle w:val="PargrafodaLista"/>
+        <w:numPr>
+          <w:ilvl w:val="0"/>
+          <w:numId w:val="52"/>
+        </w:numPr>
+        <w:shd w:val="clear" w:color="auto" w:fill="272822"/>
+        <w:tabs>
+          <w:tab w:val="left" w:pos="916"/>
+          <w:tab w:val="left" w:pos="1832"/>
+          <w:tab w:val="left" w:pos="2748"/>
+          <w:tab w:val="left" w:pos="3664"/>
+          <w:tab w:val="left" w:pos="4580"/>
+          <w:tab w:val="left" w:pos="5496"/>
+          <w:tab w:val="left" w:pos="6412"/>
+          <w:tab w:val="left" w:pos="7328"/>
+          <w:tab w:val="left" w:pos="8244"/>
+          <w:tab w:val="left" w:pos="9160"/>
+          <w:tab w:val="left" w:pos="10076"/>
+          <w:tab w:val="left" w:pos="10992"/>
+          <w:tab w:val="left" w:pos="11908"/>
+          <w:tab w:val="left" w:pos="12824"/>
+          <w:tab w:val="left" w:pos="13740"/>
+          <w:tab w:val="left" w:pos="14656"/>
+        </w:tabs>
+        <w:spacing w:after="0" w:line="473" w:lineRule="atLeast"/>
+        <w:rPr>
+          <w:rFonts w:ascii="Courier New" w:eastAsia="Times New Roman" w:hAnsi="Courier New" w:cs="Courier New"/>
+          <w:kern w:val="0"/>
+          <w:sz w:val="20"/>
+          <w:szCs w:val="20"/>
+          <w:lang w:eastAsia="pt-BR"/>
+          <w14:ligatures w14:val="none"/>
+        </w:rPr>
+      </w:pPr>
+      <w:r>
+        <w:rPr>
+          <w:rFonts w:ascii="Courier New" w:eastAsia="Times New Roman" w:hAnsi="Courier New" w:cs="Courier New"/>
+          <w:kern w:val="0"/>
+          <w:sz w:val="20"/>
+          <w:szCs w:val="20"/>
+          <w:lang w:eastAsia="pt-BR"/>
+          <w14:ligatures w14:val="none"/>
+        </w:rPr>
+        <w:t>Copiar código</w:t>
+      </w:r>
+    </w:p>
+    <w:p>
+      <w:pPr>
+        <w:pStyle w:val="PargrafodaLista"/>
+        <w:numPr>
+          <w:ilvl w:val="0"/>
+          <w:numId w:val="52"/>
+        </w:numPr>
+        <w:spacing w:after="0" w:line="473" w:lineRule="atLeast"/>
+        <w:rPr>
+          <w:rFonts w:ascii="Source Serif Pro" w:eastAsia="Times New Roman" w:hAnsi="Source Serif Pro" w:cs="Times New Roman"/>
+          <w:kern w:val="0"/>
+          <w:sz w:val="27"/>
+          <w:szCs w:val="27"/>
+          <w:lang w:eastAsia="pt-BR"/>
+          <w14:ligatures w14:val="none"/>
+        </w:rPr>
+      </w:pPr>
+      <w:r>
+        <w:rPr>
+          <w:rFonts w:ascii="Source Serif Pro" w:eastAsia="Times New Roman" w:hAnsi="Source Serif Pro" w:cs="Times New Roman"/>
+          <w:kern w:val="0"/>
+          <w:sz w:val="27"/>
+          <w:szCs w:val="27"/>
+          <w:lang w:eastAsia="pt-BR"/>
+          <w14:ligatures w14:val="none"/>
+        </w:rPr>
+        <w:t>Em seguida, pressionamos a tecla "Q" para retornar ao nosso terminal. </w:t>
+      </w:r>
+      <w:r>
+        <w:rPr>
+          <w:rFonts w:ascii="Source Serif Pro" w:eastAsia="Times New Roman" w:hAnsi="Source Serif Pro" w:cs="Times New Roman"/>
+          <w:b/>
+          <w:bCs/>
+          <w:kern w:val="0"/>
+          <w:sz w:val="27"/>
+          <w:szCs w:val="27"/>
+          <w:lang w:eastAsia="pt-BR"/>
+          <w14:ligatures w14:val="none"/>
+        </w:rPr>
+        <w:t xml:space="preserve">O comando para reverter um </w:t>
+      </w:r>
+      <w:proofErr w:type="spellStart"/>
+      <w:r>
+        <w:rPr>
+          <w:rFonts w:ascii="Source Serif Pro" w:eastAsia="Times New Roman" w:hAnsi="Source Serif Pro" w:cs="Times New Roman"/>
+          <w:b/>
+          <w:bCs/>
+          <w:kern w:val="0"/>
+          <w:sz w:val="27"/>
+          <w:szCs w:val="27"/>
+          <w:lang w:eastAsia="pt-BR"/>
+          <w14:ligatures w14:val="none"/>
+        </w:rPr>
+        <w:t>commit</w:t>
+      </w:r>
+      <w:proofErr w:type="spellEnd"/>
+      <w:r>
+        <w:rPr>
+          <w:rFonts w:ascii="Source Serif Pro" w:eastAsia="Times New Roman" w:hAnsi="Source Serif Pro" w:cs="Times New Roman"/>
+          <w:b/>
+          <w:bCs/>
+          <w:kern w:val="0"/>
+          <w:sz w:val="27"/>
+          <w:szCs w:val="27"/>
+          <w:lang w:eastAsia="pt-BR"/>
+          <w14:ligatures w14:val="none"/>
+        </w:rPr>
+        <w:t xml:space="preserve"> é o </w:t>
+      </w:r>
+      <w:proofErr w:type="spellStart"/>
+      <w:r>
+        <w:rPr>
+          <w:rFonts w:ascii="Courier New" w:eastAsia="Times New Roman" w:hAnsi="Courier New" w:cs="Courier New"/>
+          <w:b/>
+          <w:bCs/>
+          <w:kern w:val="0"/>
+          <w:sz w:val="23"/>
+          <w:szCs w:val="23"/>
+          <w:shd w:val="clear" w:color="auto" w:fill="272822"/>
+          <w:lang w:eastAsia="pt-BR"/>
+          <w14:ligatures w14:val="none"/>
+        </w:rPr>
+        <w:t>git</w:t>
+      </w:r>
+      <w:proofErr w:type="spellEnd"/>
+      <w:r>
+        <w:rPr>
+          <w:rFonts w:ascii="Courier New" w:eastAsia="Times New Roman" w:hAnsi="Courier New" w:cs="Courier New"/>
+          <w:b/>
+          <w:bCs/>
+          <w:kern w:val="0"/>
+          <w:sz w:val="23"/>
+          <w:szCs w:val="23"/>
+          <w:shd w:val="clear" w:color="auto" w:fill="272822"/>
+          <w:lang w:eastAsia="pt-BR"/>
+          <w14:ligatures w14:val="none"/>
+        </w:rPr>
+        <w:t xml:space="preserve"> </w:t>
+      </w:r>
+      <w:proofErr w:type="spellStart"/>
+      <w:r>
+        <w:rPr>
+          <w:rFonts w:ascii="Courier New" w:eastAsia="Times New Roman" w:hAnsi="Courier New" w:cs="Courier New"/>
+          <w:b/>
+          <w:bCs/>
+          <w:kern w:val="0"/>
+          <w:sz w:val="23"/>
+          <w:szCs w:val="23"/>
+          <w:shd w:val="clear" w:color="auto" w:fill="272822"/>
+          <w:lang w:eastAsia="pt-BR"/>
+          <w14:ligatures w14:val="none"/>
+        </w:rPr>
+        <w:t>revert</w:t>
+      </w:r>
+      <w:proofErr w:type="spellEnd"/>
+      <w:r>
+        <w:rPr>
+          <w:rFonts w:ascii="Source Serif Pro" w:eastAsia="Times New Roman" w:hAnsi="Source Serif Pro" w:cs="Times New Roman"/>
+          <w:kern w:val="0"/>
+          <w:sz w:val="27"/>
+          <w:szCs w:val="27"/>
+          <w:lang w:eastAsia="pt-BR"/>
+          <w14:ligatures w14:val="none"/>
+        </w:rPr>
+        <w:t xml:space="preserve">, passando ao lado o ID do </w:t>
+      </w:r>
+      <w:proofErr w:type="spellStart"/>
+      <w:r>
+        <w:rPr>
+          <w:rFonts w:ascii="Source Serif Pro" w:eastAsia="Times New Roman" w:hAnsi="Source Serif Pro" w:cs="Times New Roman"/>
+          <w:kern w:val="0"/>
+          <w:sz w:val="27"/>
+          <w:szCs w:val="27"/>
+          <w:lang w:eastAsia="pt-BR"/>
+          <w14:ligatures w14:val="none"/>
+        </w:rPr>
+        <w:t>commit</w:t>
+      </w:r>
+      <w:proofErr w:type="spellEnd"/>
+      <w:r>
+        <w:rPr>
+          <w:rFonts w:ascii="Source Serif Pro" w:eastAsia="Times New Roman" w:hAnsi="Source Serif Pro" w:cs="Times New Roman"/>
+          <w:kern w:val="0"/>
+          <w:sz w:val="27"/>
+          <w:szCs w:val="27"/>
+          <w:lang w:eastAsia="pt-BR"/>
+          <w14:ligatures w14:val="none"/>
+        </w:rPr>
+        <w:t xml:space="preserve"> a ser desfeito.</w:t>
+      </w:r>
+    </w:p>
+    <w:p>
+      <w:pPr>
+        <w:pStyle w:val="PargrafodaLista"/>
+        <w:numPr>
+          <w:ilvl w:val="0"/>
+          <w:numId w:val="52"/>
+        </w:numPr>
+        <w:shd w:val="clear" w:color="auto" w:fill="272822"/>
+        <w:tabs>
+          <w:tab w:val="left" w:pos="916"/>
+          <w:tab w:val="left" w:pos="1832"/>
+          <w:tab w:val="left" w:pos="2748"/>
+          <w:tab w:val="left" w:pos="3664"/>
+          <w:tab w:val="left" w:pos="4580"/>
+          <w:tab w:val="left" w:pos="5496"/>
+          <w:tab w:val="left" w:pos="6412"/>
+          <w:tab w:val="left" w:pos="7328"/>
+          <w:tab w:val="left" w:pos="8244"/>
+          <w:tab w:val="left" w:pos="9160"/>
+          <w:tab w:val="left" w:pos="10076"/>
+          <w:tab w:val="left" w:pos="10992"/>
+          <w:tab w:val="left" w:pos="11908"/>
+          <w:tab w:val="left" w:pos="12824"/>
+          <w:tab w:val="left" w:pos="13740"/>
+          <w:tab w:val="left" w:pos="14656"/>
+        </w:tabs>
+        <w:spacing w:after="0" w:line="473" w:lineRule="atLeast"/>
+        <w:rPr>
+          <w:rFonts w:ascii="Courier New" w:eastAsia="Times New Roman" w:hAnsi="Courier New" w:cs="Courier New"/>
+          <w:kern w:val="0"/>
+          <w:sz w:val="20"/>
+          <w:szCs w:val="20"/>
+          <w:shd w:val="clear" w:color="auto" w:fill="272822"/>
+          <w:lang w:eastAsia="pt-BR"/>
+          <w14:ligatures w14:val="none"/>
+        </w:rPr>
+      </w:pPr>
+      <w:proofErr w:type="spellStart"/>
+      <w:r>
+        <w:rPr>
+          <w:rFonts w:ascii="Courier New" w:eastAsia="Times New Roman" w:hAnsi="Courier New" w:cs="Courier New"/>
+          <w:kern w:val="0"/>
+          <w:sz w:val="20"/>
+          <w:szCs w:val="20"/>
+          <w:shd w:val="clear" w:color="auto" w:fill="272822"/>
+          <w:lang w:eastAsia="pt-BR"/>
+          <w14:ligatures w14:val="none"/>
+        </w:rPr>
+        <w:t>git</w:t>
+      </w:r>
+      <w:proofErr w:type="spellEnd"/>
+      <w:r>
+        <w:rPr>
+          <w:rFonts w:ascii="Courier New" w:eastAsia="Times New Roman" w:hAnsi="Courier New" w:cs="Courier New"/>
+          <w:kern w:val="0"/>
+          <w:sz w:val="20"/>
+          <w:szCs w:val="20"/>
+          <w:shd w:val="clear" w:color="auto" w:fill="272822"/>
+          <w:lang w:eastAsia="pt-BR"/>
+          <w14:ligatures w14:val="none"/>
+        </w:rPr>
+        <w:t xml:space="preserve"> </w:t>
+      </w:r>
+      <w:proofErr w:type="spellStart"/>
+      <w:r>
+        <w:rPr>
+          <w:rFonts w:ascii="Courier New" w:eastAsia="Times New Roman" w:hAnsi="Courier New" w:cs="Courier New"/>
+          <w:kern w:val="0"/>
+          <w:sz w:val="20"/>
+          <w:szCs w:val="20"/>
+          <w:shd w:val="clear" w:color="auto" w:fill="272822"/>
+          <w:lang w:eastAsia="pt-BR"/>
+          <w14:ligatures w14:val="none"/>
+        </w:rPr>
+        <w:t>revert</w:t>
+      </w:r>
+      <w:proofErr w:type="spellEnd"/>
+      <w:r>
+        <w:rPr>
+          <w:rFonts w:ascii="Courier New" w:eastAsia="Times New Roman" w:hAnsi="Courier New" w:cs="Courier New"/>
+          <w:kern w:val="0"/>
+          <w:sz w:val="20"/>
+          <w:szCs w:val="20"/>
+          <w:shd w:val="clear" w:color="auto" w:fill="272822"/>
+          <w:lang w:eastAsia="pt-BR"/>
+          <w14:ligatures w14:val="none"/>
+        </w:rPr>
+        <w:t xml:space="preserve"> 2ad48c068dc9677fb57efec70620700410f976b0</w:t>
+      </w:r>
+    </w:p>
+    <w:p>
+      <w:pPr>
+        <w:pStyle w:val="PargrafodaLista"/>
+        <w:numPr>
+          <w:ilvl w:val="0"/>
+          <w:numId w:val="52"/>
+        </w:numPr>
+        <w:shd w:val="clear" w:color="auto" w:fill="272822"/>
+        <w:tabs>
+          <w:tab w:val="left" w:pos="916"/>
+          <w:tab w:val="left" w:pos="1832"/>
+          <w:tab w:val="left" w:pos="2748"/>
+          <w:tab w:val="left" w:pos="3664"/>
+          <w:tab w:val="left" w:pos="4580"/>
+          <w:tab w:val="left" w:pos="5496"/>
+          <w:tab w:val="left" w:pos="6412"/>
+          <w:tab w:val="left" w:pos="7328"/>
+          <w:tab w:val="left" w:pos="8244"/>
+          <w:tab w:val="left" w:pos="9160"/>
+          <w:tab w:val="left" w:pos="10076"/>
+          <w:tab w:val="left" w:pos="10992"/>
+          <w:tab w:val="left" w:pos="11908"/>
+          <w:tab w:val="left" w:pos="12824"/>
+          <w:tab w:val="left" w:pos="13740"/>
+          <w:tab w:val="left" w:pos="14656"/>
+        </w:tabs>
+        <w:spacing w:after="0" w:line="473" w:lineRule="atLeast"/>
+        <w:rPr>
+          <w:rFonts w:ascii="Courier New" w:eastAsia="Times New Roman" w:hAnsi="Courier New" w:cs="Courier New"/>
+          <w:kern w:val="0"/>
+          <w:sz w:val="20"/>
+          <w:szCs w:val="20"/>
+          <w:lang w:eastAsia="pt-BR"/>
+          <w14:ligatures w14:val="none"/>
+        </w:rPr>
+      </w:pPr>
+      <w:r>
+        <w:rPr>
+          <w:rFonts w:ascii="Courier New" w:eastAsia="Times New Roman" w:hAnsi="Courier New" w:cs="Courier New"/>
+          <w:kern w:val="0"/>
+          <w:sz w:val="20"/>
+          <w:szCs w:val="20"/>
+          <w:lang w:eastAsia="pt-BR"/>
+          <w14:ligatures w14:val="none"/>
+        </w:rPr>
+        <w:t>Copiar código</w:t>
+      </w:r>
+    </w:p>
+    <w:p>
+      <w:pPr>
+        <w:pStyle w:val="PargrafodaLista"/>
+        <w:numPr>
+          <w:ilvl w:val="0"/>
+          <w:numId w:val="52"/>
+        </w:numPr>
+        <w:spacing w:after="0" w:line="473" w:lineRule="atLeast"/>
+        <w:rPr>
+          <w:rFonts w:ascii="Source Serif Pro" w:eastAsia="Times New Roman" w:hAnsi="Source Serif Pro" w:cs="Times New Roman"/>
+          <w:kern w:val="0"/>
+          <w:sz w:val="27"/>
+          <w:szCs w:val="27"/>
+          <w:lang w:eastAsia="pt-BR"/>
+          <w14:ligatures w14:val="none"/>
+        </w:rPr>
+      </w:pPr>
+      <w:r>
+        <w:rPr>
+          <w:rFonts w:ascii="Source Serif Pro" w:eastAsia="Times New Roman" w:hAnsi="Source Serif Pro" w:cs="Times New Roman"/>
+          <w:b/>
+          <w:bCs/>
+          <w:kern w:val="0"/>
+          <w:sz w:val="27"/>
+          <w:szCs w:val="27"/>
+          <w:lang w:eastAsia="pt-BR"/>
+          <w14:ligatures w14:val="none"/>
+        </w:rPr>
+        <w:t>Rodrigo:</w:t>
+      </w:r>
+      <w:r>
+        <w:rPr>
+          <w:rFonts w:ascii="Source Serif Pro" w:eastAsia="Times New Roman" w:hAnsi="Source Serif Pro" w:cs="Times New Roman"/>
+          <w:kern w:val="0"/>
+          <w:sz w:val="27"/>
+          <w:szCs w:val="27"/>
+          <w:lang w:eastAsia="pt-BR"/>
+          <w14:ligatures w14:val="none"/>
+        </w:rPr>
+        <w:t> Executando o comando </w:t>
+      </w:r>
+      <w:proofErr w:type="spellStart"/>
+      <w:r>
+        <w:rPr>
+          <w:rFonts w:ascii="Courier New" w:eastAsia="Times New Roman" w:hAnsi="Courier New" w:cs="Courier New"/>
+          <w:kern w:val="0"/>
+          <w:sz w:val="23"/>
+          <w:szCs w:val="23"/>
+          <w:shd w:val="clear" w:color="auto" w:fill="272822"/>
+          <w:lang w:eastAsia="pt-BR"/>
+          <w14:ligatures w14:val="none"/>
+        </w:rPr>
+        <w:t>git</w:t>
+      </w:r>
+      <w:proofErr w:type="spellEnd"/>
+      <w:r>
+        <w:rPr>
+          <w:rFonts w:ascii="Courier New" w:eastAsia="Times New Roman" w:hAnsi="Courier New" w:cs="Courier New"/>
+          <w:kern w:val="0"/>
+          <w:sz w:val="23"/>
+          <w:szCs w:val="23"/>
+          <w:shd w:val="clear" w:color="auto" w:fill="272822"/>
+          <w:lang w:eastAsia="pt-BR"/>
+          <w14:ligatures w14:val="none"/>
+        </w:rPr>
+        <w:t xml:space="preserve"> </w:t>
+      </w:r>
+      <w:proofErr w:type="spellStart"/>
+      <w:r>
+        <w:rPr>
+          <w:rFonts w:ascii="Courier New" w:eastAsia="Times New Roman" w:hAnsi="Courier New" w:cs="Courier New"/>
+          <w:kern w:val="0"/>
+          <w:sz w:val="23"/>
+          <w:szCs w:val="23"/>
+          <w:shd w:val="clear" w:color="auto" w:fill="272822"/>
+          <w:lang w:eastAsia="pt-BR"/>
+          <w14:ligatures w14:val="none"/>
+        </w:rPr>
+        <w:t>revert</w:t>
+      </w:r>
+      <w:proofErr w:type="spellEnd"/>
+      <w:r>
+        <w:rPr>
+          <w:rFonts w:ascii="Source Serif Pro" w:eastAsia="Times New Roman" w:hAnsi="Source Serif Pro" w:cs="Times New Roman"/>
+          <w:kern w:val="0"/>
+          <w:sz w:val="27"/>
+          <w:szCs w:val="27"/>
+          <w:lang w:eastAsia="pt-BR"/>
+          <w14:ligatures w14:val="none"/>
+        </w:rPr>
+        <w:t>, é aberta uma pequena janela no topo da tela. Isso acontece porque o </w:t>
+      </w:r>
+      <w:proofErr w:type="spellStart"/>
+      <w:r>
+        <w:rPr>
+          <w:rFonts w:ascii="Courier New" w:eastAsia="Times New Roman" w:hAnsi="Courier New" w:cs="Courier New"/>
+          <w:kern w:val="0"/>
+          <w:sz w:val="23"/>
+          <w:szCs w:val="23"/>
+          <w:shd w:val="clear" w:color="auto" w:fill="272822"/>
+          <w:lang w:eastAsia="pt-BR"/>
+          <w14:ligatures w14:val="none"/>
+        </w:rPr>
+        <w:t>git</w:t>
+      </w:r>
+      <w:proofErr w:type="spellEnd"/>
+      <w:r>
+        <w:rPr>
+          <w:rFonts w:ascii="Courier New" w:eastAsia="Times New Roman" w:hAnsi="Courier New" w:cs="Courier New"/>
+          <w:kern w:val="0"/>
+          <w:sz w:val="23"/>
+          <w:szCs w:val="23"/>
+          <w:shd w:val="clear" w:color="auto" w:fill="272822"/>
+          <w:lang w:eastAsia="pt-BR"/>
+          <w14:ligatures w14:val="none"/>
+        </w:rPr>
+        <w:t xml:space="preserve"> </w:t>
+      </w:r>
+      <w:proofErr w:type="spellStart"/>
+      <w:r>
+        <w:rPr>
+          <w:rFonts w:ascii="Courier New" w:eastAsia="Times New Roman" w:hAnsi="Courier New" w:cs="Courier New"/>
+          <w:kern w:val="0"/>
+          <w:sz w:val="23"/>
+          <w:szCs w:val="23"/>
+          <w:shd w:val="clear" w:color="auto" w:fill="272822"/>
+          <w:lang w:eastAsia="pt-BR"/>
+          <w14:ligatures w14:val="none"/>
+        </w:rPr>
+        <w:t>revert</w:t>
+      </w:r>
+      <w:proofErr w:type="spellEnd"/>
+      <w:r>
+        <w:rPr>
+          <w:rFonts w:ascii="Source Serif Pro" w:eastAsia="Times New Roman" w:hAnsi="Source Serif Pro" w:cs="Times New Roman"/>
+          <w:kern w:val="0"/>
+          <w:sz w:val="27"/>
+          <w:szCs w:val="27"/>
+          <w:lang w:eastAsia="pt-BR"/>
+          <w14:ligatures w14:val="none"/>
+        </w:rPr>
+        <w:t xml:space="preserve"> é o comando responsável por realizar o processo de </w:t>
+      </w:r>
+      <w:r>
+        <w:rPr>
+          <w:rFonts w:ascii="Source Serif Pro" w:eastAsia="Times New Roman" w:hAnsi="Source Serif Pro" w:cs="Times New Roman"/>
+          <w:kern w:val="0"/>
+          <w:sz w:val="27"/>
+          <w:szCs w:val="27"/>
+          <w:lang w:eastAsia="pt-BR"/>
+          <w14:ligatures w14:val="none"/>
+        </w:rPr>
+        <w:lastRenderedPageBreak/>
+        <w:t xml:space="preserve">identificar o </w:t>
+      </w:r>
+      <w:proofErr w:type="spellStart"/>
+      <w:r>
+        <w:rPr>
+          <w:rFonts w:ascii="Source Serif Pro" w:eastAsia="Times New Roman" w:hAnsi="Source Serif Pro" w:cs="Times New Roman"/>
+          <w:kern w:val="0"/>
+          <w:sz w:val="27"/>
+          <w:szCs w:val="27"/>
+          <w:lang w:eastAsia="pt-BR"/>
+          <w14:ligatures w14:val="none"/>
+        </w:rPr>
+        <w:t>commit</w:t>
+      </w:r>
+      <w:proofErr w:type="spellEnd"/>
+      <w:r>
+        <w:rPr>
+          <w:rFonts w:ascii="Source Serif Pro" w:eastAsia="Times New Roman" w:hAnsi="Source Serif Pro" w:cs="Times New Roman"/>
+          <w:kern w:val="0"/>
+          <w:sz w:val="27"/>
+          <w:szCs w:val="27"/>
+          <w:lang w:eastAsia="pt-BR"/>
+          <w14:ligatures w14:val="none"/>
+        </w:rPr>
+        <w:t xml:space="preserve"> pelo ID passado como parâmetro, analisar cada alteração feita por ele e desfazer essas alterações sozinho.</w:t>
+      </w:r>
+    </w:p>
+    <w:p>
+      <w:pPr>
+        <w:pStyle w:val="PargrafodaLista"/>
+        <w:numPr>
+          <w:ilvl w:val="0"/>
+          <w:numId w:val="52"/>
+        </w:numPr>
+        <w:spacing w:after="0" w:line="473" w:lineRule="atLeast"/>
+        <w:rPr>
+          <w:rFonts w:ascii="Source Serif Pro" w:eastAsia="Times New Roman" w:hAnsi="Source Serif Pro" w:cs="Times New Roman"/>
+          <w:kern w:val="0"/>
+          <w:sz w:val="27"/>
+          <w:szCs w:val="27"/>
+          <w:lang w:eastAsia="pt-BR"/>
+          <w14:ligatures w14:val="none"/>
+        </w:rPr>
+      </w:pPr>
+      <w:r>
+        <w:rPr>
+          <w:rFonts w:ascii="Source Serif Pro" w:eastAsia="Times New Roman" w:hAnsi="Source Serif Pro" w:cs="Times New Roman"/>
+          <w:kern w:val="0"/>
+          <w:sz w:val="27"/>
+          <w:szCs w:val="27"/>
+          <w:lang w:eastAsia="pt-BR"/>
+          <w14:ligatures w14:val="none"/>
+        </w:rPr>
+        <w:t>Entretanto, o </w:t>
+      </w:r>
+      <w:proofErr w:type="spellStart"/>
+      <w:r>
+        <w:rPr>
+          <w:rFonts w:ascii="Courier New" w:eastAsia="Times New Roman" w:hAnsi="Courier New" w:cs="Courier New"/>
+          <w:kern w:val="0"/>
+          <w:sz w:val="23"/>
+          <w:szCs w:val="23"/>
+          <w:shd w:val="clear" w:color="auto" w:fill="272822"/>
+          <w:lang w:eastAsia="pt-BR"/>
+          <w14:ligatures w14:val="none"/>
+        </w:rPr>
+        <w:t>revert</w:t>
+      </w:r>
+      <w:proofErr w:type="spellEnd"/>
+      <w:r>
+        <w:rPr>
+          <w:rFonts w:ascii="Source Serif Pro" w:eastAsia="Times New Roman" w:hAnsi="Source Serif Pro" w:cs="Times New Roman"/>
+          <w:kern w:val="0"/>
+          <w:sz w:val="27"/>
+          <w:szCs w:val="27"/>
+          <w:lang w:eastAsia="pt-BR"/>
+          <w14:ligatures w14:val="none"/>
+        </w:rPr>
+        <w:t xml:space="preserve"> não desfaz as alterações modificando apenas os arquivos. Ele cria um novo </w:t>
+      </w:r>
+      <w:proofErr w:type="spellStart"/>
+      <w:r>
+        <w:rPr>
+          <w:rFonts w:ascii="Source Serif Pro" w:eastAsia="Times New Roman" w:hAnsi="Source Serif Pro" w:cs="Times New Roman"/>
+          <w:kern w:val="0"/>
+          <w:sz w:val="27"/>
+          <w:szCs w:val="27"/>
+          <w:lang w:eastAsia="pt-BR"/>
+          <w14:ligatures w14:val="none"/>
+        </w:rPr>
+        <w:t>commit</w:t>
+      </w:r>
+      <w:proofErr w:type="spellEnd"/>
+      <w:r>
+        <w:rPr>
+          <w:rFonts w:ascii="Source Serif Pro" w:eastAsia="Times New Roman" w:hAnsi="Source Serif Pro" w:cs="Times New Roman"/>
+          <w:kern w:val="0"/>
+          <w:sz w:val="27"/>
+          <w:szCs w:val="27"/>
+          <w:lang w:eastAsia="pt-BR"/>
+          <w14:ligatures w14:val="none"/>
+        </w:rPr>
+        <w:t xml:space="preserve"> para registrar esse </w:t>
+      </w:r>
+      <w:proofErr w:type="spellStart"/>
+      <w:r>
+        <w:rPr>
+          <w:rFonts w:ascii="Courier New" w:eastAsia="Times New Roman" w:hAnsi="Courier New" w:cs="Courier New"/>
+          <w:kern w:val="0"/>
+          <w:sz w:val="23"/>
+          <w:szCs w:val="23"/>
+          <w:shd w:val="clear" w:color="auto" w:fill="272822"/>
+          <w:lang w:eastAsia="pt-BR"/>
+          <w14:ligatures w14:val="none"/>
+        </w:rPr>
+        <w:t>revert</w:t>
+      </w:r>
+      <w:proofErr w:type="spellEnd"/>
+      <w:r>
+        <w:rPr>
+          <w:rFonts w:ascii="Source Serif Pro" w:eastAsia="Times New Roman" w:hAnsi="Source Serif Pro" w:cs="Times New Roman"/>
+          <w:kern w:val="0"/>
+          <w:sz w:val="27"/>
+          <w:szCs w:val="27"/>
+          <w:lang w:eastAsia="pt-BR"/>
+          <w14:ligatures w14:val="none"/>
+        </w:rPr>
+        <w:t>.</w:t>
+      </w:r>
+    </w:p>
+    <w:p>
+      <w:pPr>
+        <w:pStyle w:val="PargrafodaLista"/>
+        <w:numPr>
+          <w:ilvl w:val="0"/>
+          <w:numId w:val="52"/>
+        </w:numPr>
+        <w:spacing w:after="0" w:line="473" w:lineRule="atLeast"/>
+        <w:rPr>
+          <w:rFonts w:ascii="Source Serif Pro" w:eastAsia="Times New Roman" w:hAnsi="Source Serif Pro" w:cs="Times New Roman"/>
+          <w:kern w:val="0"/>
+          <w:sz w:val="27"/>
+          <w:szCs w:val="27"/>
+          <w:lang w:eastAsia="pt-BR"/>
+          <w14:ligatures w14:val="none"/>
+        </w:rPr>
+      </w:pPr>
+      <w:r>
+        <w:rPr>
+          <w:rFonts w:ascii="Source Serif Pro" w:eastAsia="Times New Roman" w:hAnsi="Source Serif Pro" w:cs="Times New Roman"/>
+          <w:b/>
+          <w:bCs/>
+          <w:kern w:val="0"/>
+          <w:sz w:val="27"/>
+          <w:szCs w:val="27"/>
+          <w:lang w:eastAsia="pt-BR"/>
+          <w14:ligatures w14:val="none"/>
+        </w:rPr>
+        <w:t>Gabrielle:</w:t>
+      </w:r>
+      <w:r>
+        <w:rPr>
+          <w:rFonts w:ascii="Source Serif Pro" w:eastAsia="Times New Roman" w:hAnsi="Source Serif Pro" w:cs="Times New Roman"/>
+          <w:kern w:val="0"/>
+          <w:sz w:val="27"/>
+          <w:szCs w:val="27"/>
+          <w:lang w:eastAsia="pt-BR"/>
+          <w14:ligatures w14:val="none"/>
+        </w:rPr>
+        <w:t> Portanto, o </w:t>
+      </w:r>
+      <w:proofErr w:type="spellStart"/>
+      <w:r>
+        <w:rPr>
+          <w:rFonts w:ascii="Courier New" w:eastAsia="Times New Roman" w:hAnsi="Courier New" w:cs="Courier New"/>
+          <w:kern w:val="0"/>
+          <w:sz w:val="23"/>
+          <w:szCs w:val="23"/>
+          <w:shd w:val="clear" w:color="auto" w:fill="272822"/>
+          <w:lang w:eastAsia="pt-BR"/>
+          <w14:ligatures w14:val="none"/>
+        </w:rPr>
+        <w:t>revert</w:t>
+      </w:r>
+      <w:proofErr w:type="spellEnd"/>
+      <w:r>
+        <w:rPr>
+          <w:rFonts w:ascii="Source Serif Pro" w:eastAsia="Times New Roman" w:hAnsi="Source Serif Pro" w:cs="Times New Roman"/>
+          <w:kern w:val="0"/>
+          <w:sz w:val="27"/>
+          <w:szCs w:val="27"/>
+          <w:lang w:eastAsia="pt-BR"/>
+          <w14:ligatures w14:val="none"/>
+        </w:rPr>
+        <w:t> já nos fornece uma </w:t>
+      </w:r>
+      <w:r>
+        <w:rPr>
+          <w:rFonts w:ascii="Source Serif Pro" w:eastAsia="Times New Roman" w:hAnsi="Source Serif Pro" w:cs="Times New Roman"/>
+          <w:b/>
+          <w:bCs/>
+          <w:kern w:val="0"/>
+          <w:sz w:val="27"/>
+          <w:szCs w:val="27"/>
+          <w:lang w:eastAsia="pt-BR"/>
+          <w14:ligatures w14:val="none"/>
+        </w:rPr>
+        <w:t>mensagem</w:t>
+      </w:r>
+      <w:r>
+        <w:rPr>
+          <w:rFonts w:ascii="Source Serif Pro" w:eastAsia="Times New Roman" w:hAnsi="Source Serif Pro" w:cs="Times New Roman"/>
+          <w:kern w:val="0"/>
+          <w:sz w:val="27"/>
+          <w:szCs w:val="27"/>
+          <w:lang w:eastAsia="pt-BR"/>
+          <w14:ligatures w14:val="none"/>
+        </w:rPr>
+        <w:t xml:space="preserve"> para esse novo </w:t>
+      </w:r>
+      <w:proofErr w:type="spellStart"/>
+      <w:proofErr w:type="gramStart"/>
+      <w:r>
+        <w:rPr>
+          <w:rFonts w:ascii="Source Serif Pro" w:eastAsia="Times New Roman" w:hAnsi="Source Serif Pro" w:cs="Times New Roman"/>
+          <w:kern w:val="0"/>
+          <w:sz w:val="27"/>
+          <w:szCs w:val="27"/>
+          <w:lang w:eastAsia="pt-BR"/>
+          <w14:ligatures w14:val="none"/>
+        </w:rPr>
+        <w:t>commit,dizendo</w:t>
+      </w:r>
+      <w:proofErr w:type="spellEnd"/>
+      <w:proofErr w:type="gramEnd"/>
+      <w:r>
+        <w:rPr>
+          <w:rFonts w:ascii="Source Serif Pro" w:eastAsia="Times New Roman" w:hAnsi="Source Serif Pro" w:cs="Times New Roman"/>
+          <w:kern w:val="0"/>
+          <w:sz w:val="27"/>
+          <w:szCs w:val="27"/>
+          <w:lang w:eastAsia="pt-BR"/>
+          <w14:ligatures w14:val="none"/>
+        </w:rPr>
+        <w:t xml:space="preserve"> que realizou um </w:t>
+      </w:r>
+      <w:proofErr w:type="spellStart"/>
+      <w:r>
+        <w:rPr>
+          <w:rFonts w:ascii="Courier New" w:eastAsia="Times New Roman" w:hAnsi="Courier New" w:cs="Courier New"/>
+          <w:kern w:val="0"/>
+          <w:sz w:val="23"/>
+          <w:szCs w:val="23"/>
+          <w:shd w:val="clear" w:color="auto" w:fill="272822"/>
+          <w:lang w:eastAsia="pt-BR"/>
+          <w14:ligatures w14:val="none"/>
+        </w:rPr>
+        <w:t>revert</w:t>
+      </w:r>
+      <w:proofErr w:type="spellEnd"/>
+      <w:r>
+        <w:rPr>
+          <w:rFonts w:ascii="Source Serif Pro" w:eastAsia="Times New Roman" w:hAnsi="Source Serif Pro" w:cs="Times New Roman"/>
+          <w:kern w:val="0"/>
+          <w:sz w:val="27"/>
+          <w:szCs w:val="27"/>
+          <w:lang w:eastAsia="pt-BR"/>
+          <w14:ligatures w14:val="none"/>
+        </w:rPr>
+        <w:t xml:space="preserve"> e traz a mensagem do </w:t>
+      </w:r>
+      <w:proofErr w:type="spellStart"/>
+      <w:r>
+        <w:rPr>
+          <w:rFonts w:ascii="Source Serif Pro" w:eastAsia="Times New Roman" w:hAnsi="Source Serif Pro" w:cs="Times New Roman"/>
+          <w:kern w:val="0"/>
+          <w:sz w:val="27"/>
+          <w:szCs w:val="27"/>
+          <w:lang w:eastAsia="pt-BR"/>
+          <w14:ligatures w14:val="none"/>
+        </w:rPr>
+        <w:t>commit</w:t>
+      </w:r>
+      <w:proofErr w:type="spellEnd"/>
+      <w:r>
+        <w:rPr>
+          <w:rFonts w:ascii="Source Serif Pro" w:eastAsia="Times New Roman" w:hAnsi="Source Serif Pro" w:cs="Times New Roman"/>
+          <w:kern w:val="0"/>
+          <w:sz w:val="27"/>
+          <w:szCs w:val="27"/>
+          <w:lang w:eastAsia="pt-BR"/>
+          <w14:ligatures w14:val="none"/>
+        </w:rPr>
+        <w:t xml:space="preserve"> original, por exemplo, além do ID desse </w:t>
+      </w:r>
+      <w:proofErr w:type="spellStart"/>
+      <w:r>
+        <w:rPr>
+          <w:rFonts w:ascii="Source Serif Pro" w:eastAsia="Times New Roman" w:hAnsi="Source Serif Pro" w:cs="Times New Roman"/>
+          <w:kern w:val="0"/>
+          <w:sz w:val="27"/>
+          <w:szCs w:val="27"/>
+          <w:lang w:eastAsia="pt-BR"/>
+          <w14:ligatures w14:val="none"/>
+        </w:rPr>
+        <w:t>commit</w:t>
+      </w:r>
+      <w:proofErr w:type="spellEnd"/>
+      <w:r>
+        <w:rPr>
+          <w:rFonts w:ascii="Source Serif Pro" w:eastAsia="Times New Roman" w:hAnsi="Source Serif Pro" w:cs="Times New Roman"/>
+          <w:kern w:val="0"/>
+          <w:sz w:val="27"/>
+          <w:szCs w:val="27"/>
+          <w:lang w:eastAsia="pt-BR"/>
+          <w14:ligatures w14:val="none"/>
+        </w:rPr>
+        <w:t>.</w:t>
+      </w:r>
+    </w:p>
+    <w:p>
+      <w:pPr>
+        <w:pStyle w:val="PargrafodaLista"/>
+        <w:numPr>
+          <w:ilvl w:val="0"/>
+          <w:numId w:val="52"/>
+        </w:numPr>
+        <w:shd w:val="clear" w:color="auto" w:fill="333333"/>
+        <w:spacing w:before="360" w:after="360" w:line="473" w:lineRule="atLeast"/>
+        <w:rPr>
+          <w:rFonts w:ascii="Source Serif Pro" w:eastAsia="Times New Roman" w:hAnsi="Source Serif Pro" w:cs="Times New Roman"/>
+          <w:kern w:val="0"/>
+          <w:sz w:val="27"/>
+          <w:szCs w:val="27"/>
+          <w:lang w:eastAsia="pt-BR"/>
+          <w14:ligatures w14:val="none"/>
+        </w:rPr>
+      </w:pPr>
+      <w:proofErr w:type="spellStart"/>
+      <w:r>
+        <w:rPr>
+          <w:rFonts w:ascii="Source Serif Pro" w:eastAsia="Times New Roman" w:hAnsi="Source Serif Pro" w:cs="Times New Roman"/>
+          <w:i/>
+          <w:iCs/>
+          <w:kern w:val="0"/>
+          <w:sz w:val="27"/>
+          <w:szCs w:val="27"/>
+          <w:lang w:eastAsia="pt-BR"/>
+          <w14:ligatures w14:val="none"/>
+        </w:rPr>
+        <w:t>Revert</w:t>
+      </w:r>
+      <w:proofErr w:type="spellEnd"/>
+      <w:r>
+        <w:rPr>
+          <w:rFonts w:ascii="Source Serif Pro" w:eastAsia="Times New Roman" w:hAnsi="Source Serif Pro" w:cs="Times New Roman"/>
+          <w:i/>
+          <w:iCs/>
+          <w:kern w:val="0"/>
+          <w:sz w:val="27"/>
+          <w:szCs w:val="27"/>
+          <w:lang w:eastAsia="pt-BR"/>
+          <w14:ligatures w14:val="none"/>
+        </w:rPr>
+        <w:t xml:space="preserve"> "removendo foto"</w:t>
+      </w:r>
+    </w:p>
+    <w:p>
+      <w:pPr>
+        <w:pStyle w:val="PargrafodaLista"/>
+        <w:numPr>
+          <w:ilvl w:val="0"/>
+          <w:numId w:val="52"/>
+        </w:numPr>
+        <w:shd w:val="clear" w:color="auto" w:fill="333333"/>
+        <w:spacing w:before="360" w:after="360" w:line="473" w:lineRule="atLeast"/>
+        <w:rPr>
+          <w:rFonts w:ascii="Source Serif Pro" w:eastAsia="Times New Roman" w:hAnsi="Source Serif Pro" w:cs="Times New Roman"/>
+          <w:kern w:val="0"/>
+          <w:sz w:val="27"/>
+          <w:szCs w:val="27"/>
+          <w:lang w:eastAsia="pt-BR"/>
+          <w14:ligatures w14:val="none"/>
+        </w:rPr>
+      </w:pPr>
+      <w:proofErr w:type="spellStart"/>
+      <w:r>
+        <w:rPr>
+          <w:rFonts w:ascii="Source Serif Pro" w:eastAsia="Times New Roman" w:hAnsi="Source Serif Pro" w:cs="Times New Roman"/>
+          <w:i/>
+          <w:iCs/>
+          <w:kern w:val="0"/>
+          <w:sz w:val="27"/>
+          <w:szCs w:val="27"/>
+          <w:lang w:eastAsia="pt-BR"/>
+          <w14:ligatures w14:val="none"/>
+        </w:rPr>
+        <w:t>This</w:t>
+      </w:r>
+      <w:proofErr w:type="spellEnd"/>
+      <w:r>
+        <w:rPr>
+          <w:rFonts w:ascii="Source Serif Pro" w:eastAsia="Times New Roman" w:hAnsi="Source Serif Pro" w:cs="Times New Roman"/>
+          <w:i/>
+          <w:iCs/>
+          <w:kern w:val="0"/>
+          <w:sz w:val="27"/>
+          <w:szCs w:val="27"/>
+          <w:lang w:eastAsia="pt-BR"/>
+          <w14:ligatures w14:val="none"/>
+        </w:rPr>
+        <w:t xml:space="preserve"> </w:t>
+      </w:r>
+      <w:proofErr w:type="spellStart"/>
+      <w:r>
+        <w:rPr>
+          <w:rFonts w:ascii="Source Serif Pro" w:eastAsia="Times New Roman" w:hAnsi="Source Serif Pro" w:cs="Times New Roman"/>
+          <w:i/>
+          <w:iCs/>
+          <w:kern w:val="0"/>
+          <w:sz w:val="27"/>
+          <w:szCs w:val="27"/>
+          <w:lang w:eastAsia="pt-BR"/>
+          <w14:ligatures w14:val="none"/>
+        </w:rPr>
+        <w:t>reverts</w:t>
+      </w:r>
+      <w:proofErr w:type="spellEnd"/>
+      <w:r>
+        <w:rPr>
+          <w:rFonts w:ascii="Source Serif Pro" w:eastAsia="Times New Roman" w:hAnsi="Source Serif Pro" w:cs="Times New Roman"/>
+          <w:i/>
+          <w:iCs/>
+          <w:kern w:val="0"/>
+          <w:sz w:val="27"/>
+          <w:szCs w:val="27"/>
+          <w:lang w:eastAsia="pt-BR"/>
+          <w14:ligatures w14:val="none"/>
+        </w:rPr>
+        <w:t xml:space="preserve"> </w:t>
+      </w:r>
+      <w:proofErr w:type="spellStart"/>
+      <w:r>
+        <w:rPr>
+          <w:rFonts w:ascii="Source Serif Pro" w:eastAsia="Times New Roman" w:hAnsi="Source Serif Pro" w:cs="Times New Roman"/>
+          <w:i/>
+          <w:iCs/>
+          <w:kern w:val="0"/>
+          <w:sz w:val="27"/>
+          <w:szCs w:val="27"/>
+          <w:lang w:eastAsia="pt-BR"/>
+          <w14:ligatures w14:val="none"/>
+        </w:rPr>
+        <w:t>commit</w:t>
+      </w:r>
+      <w:proofErr w:type="spellEnd"/>
+      <w:r>
+        <w:rPr>
+          <w:rFonts w:ascii="Source Serif Pro" w:eastAsia="Times New Roman" w:hAnsi="Source Serif Pro" w:cs="Times New Roman"/>
+          <w:i/>
+          <w:iCs/>
+          <w:kern w:val="0"/>
+          <w:sz w:val="27"/>
+          <w:szCs w:val="27"/>
+          <w:lang w:eastAsia="pt-BR"/>
+          <w14:ligatures w14:val="none"/>
+        </w:rPr>
+        <w:t xml:space="preserve"> 2ad48c068dc9677fb57efec70620700410f976b0.</w:t>
+      </w:r>
+    </w:p>
+    <w:p>
+      <w:pPr>
+        <w:pStyle w:val="PargrafodaLista"/>
+        <w:numPr>
+          <w:ilvl w:val="0"/>
+          <w:numId w:val="52"/>
+        </w:numPr>
+        <w:spacing w:before="360" w:after="360" w:line="473" w:lineRule="atLeast"/>
+        <w:rPr>
+          <w:rFonts w:ascii="Source Serif Pro" w:eastAsia="Times New Roman" w:hAnsi="Source Serif Pro" w:cs="Times New Roman"/>
+          <w:kern w:val="0"/>
+          <w:sz w:val="27"/>
+          <w:szCs w:val="27"/>
+          <w:lang w:eastAsia="pt-BR"/>
+          <w14:ligatures w14:val="none"/>
+        </w:rPr>
+      </w:pPr>
+      <w:r>
+        <w:rPr>
+          <w:rFonts w:ascii="Source Serif Pro" w:eastAsia="Times New Roman" w:hAnsi="Source Serif Pro" w:cs="Times New Roman"/>
+          <w:kern w:val="0"/>
+          <w:sz w:val="27"/>
+          <w:szCs w:val="27"/>
+          <w:lang w:eastAsia="pt-BR"/>
+          <w14:ligatures w14:val="none"/>
+        </w:rPr>
+        <w:t xml:space="preserve">Fechando esta janela, essa mensagem já ficará salva para o novo </w:t>
+      </w:r>
+      <w:proofErr w:type="spellStart"/>
+      <w:r>
+        <w:rPr>
+          <w:rFonts w:ascii="Source Serif Pro" w:eastAsia="Times New Roman" w:hAnsi="Source Serif Pro" w:cs="Times New Roman"/>
+          <w:kern w:val="0"/>
+          <w:sz w:val="27"/>
+          <w:szCs w:val="27"/>
+          <w:lang w:eastAsia="pt-BR"/>
+          <w14:ligatures w14:val="none"/>
+        </w:rPr>
+        <w:t>commit</w:t>
+      </w:r>
+      <w:proofErr w:type="spellEnd"/>
+      <w:r>
+        <w:rPr>
+          <w:rFonts w:ascii="Source Serif Pro" w:eastAsia="Times New Roman" w:hAnsi="Source Serif Pro" w:cs="Times New Roman"/>
+          <w:kern w:val="0"/>
+          <w:sz w:val="27"/>
+          <w:szCs w:val="27"/>
+          <w:lang w:eastAsia="pt-BR"/>
+          <w14:ligatures w14:val="none"/>
+        </w:rPr>
+        <w:t>.</w:t>
+      </w:r>
+    </w:p>
+    <w:p>
+      <w:pPr>
+        <w:pStyle w:val="PargrafodaLista"/>
+        <w:numPr>
+          <w:ilvl w:val="0"/>
+          <w:numId w:val="52"/>
+        </w:numPr>
+        <w:spacing w:after="0" w:line="473" w:lineRule="atLeast"/>
+        <w:rPr>
+          <w:rFonts w:ascii="Source Serif Pro" w:eastAsia="Times New Roman" w:hAnsi="Source Serif Pro" w:cs="Times New Roman"/>
+          <w:kern w:val="0"/>
+          <w:sz w:val="27"/>
+          <w:szCs w:val="27"/>
+          <w:lang w:eastAsia="pt-BR"/>
+          <w14:ligatures w14:val="none"/>
+        </w:rPr>
+      </w:pPr>
+      <w:r>
+        <w:rPr>
+          <w:rFonts w:ascii="Source Serif Pro" w:eastAsia="Times New Roman" w:hAnsi="Source Serif Pro" w:cs="Times New Roman"/>
+          <w:kern w:val="0"/>
+          <w:sz w:val="27"/>
+          <w:szCs w:val="27"/>
+          <w:lang w:eastAsia="pt-BR"/>
+          <w14:ligatures w14:val="none"/>
+        </w:rPr>
+        <w:t>Agora, vamos executar o comando </w:t>
+      </w:r>
+      <w:proofErr w:type="spellStart"/>
+      <w:r>
+        <w:rPr>
+          <w:rFonts w:ascii="Courier New" w:eastAsia="Times New Roman" w:hAnsi="Courier New" w:cs="Courier New"/>
+          <w:kern w:val="0"/>
+          <w:sz w:val="23"/>
+          <w:szCs w:val="23"/>
+          <w:shd w:val="clear" w:color="auto" w:fill="272822"/>
+          <w:lang w:eastAsia="pt-BR"/>
+          <w14:ligatures w14:val="none"/>
+        </w:rPr>
+        <w:t>git</w:t>
+      </w:r>
+      <w:proofErr w:type="spellEnd"/>
+      <w:r>
+        <w:rPr>
+          <w:rFonts w:ascii="Courier New" w:eastAsia="Times New Roman" w:hAnsi="Courier New" w:cs="Courier New"/>
+          <w:kern w:val="0"/>
+          <w:sz w:val="23"/>
+          <w:szCs w:val="23"/>
+          <w:shd w:val="clear" w:color="auto" w:fill="272822"/>
+          <w:lang w:eastAsia="pt-BR"/>
+          <w14:ligatures w14:val="none"/>
+        </w:rPr>
+        <w:t xml:space="preserve"> log</w:t>
+      </w:r>
+      <w:r>
+        <w:rPr>
+          <w:rFonts w:ascii="Source Serif Pro" w:eastAsia="Times New Roman" w:hAnsi="Source Serif Pro" w:cs="Times New Roman"/>
+          <w:kern w:val="0"/>
+          <w:sz w:val="27"/>
+          <w:szCs w:val="27"/>
+          <w:lang w:eastAsia="pt-BR"/>
+          <w14:ligatures w14:val="none"/>
+        </w:rPr>
+        <w:t> no terminal para verificar o que aconteceu.</w:t>
+      </w:r>
+    </w:p>
+    <w:p>
+      <w:pPr>
+        <w:pStyle w:val="PargrafodaLista"/>
+        <w:numPr>
+          <w:ilvl w:val="0"/>
+          <w:numId w:val="52"/>
+        </w:numPr>
+        <w:spacing w:after="0" w:line="473" w:lineRule="atLeast"/>
+        <w:rPr>
+          <w:rFonts w:ascii="Source Serif Pro" w:eastAsia="Times New Roman" w:hAnsi="Source Serif Pro" w:cs="Times New Roman"/>
+          <w:kern w:val="0"/>
+          <w:sz w:val="27"/>
+          <w:szCs w:val="27"/>
+          <w:lang w:eastAsia="pt-BR"/>
+          <w14:ligatures w14:val="none"/>
+        </w:rPr>
+      </w:pPr>
+      <w:r>
+        <w:rPr>
+          <w:rFonts w:ascii="Source Serif Pro" w:eastAsia="Times New Roman" w:hAnsi="Source Serif Pro" w:cs="Times New Roman"/>
+          <w:kern w:val="0"/>
+          <w:sz w:val="27"/>
+          <w:szCs w:val="27"/>
+          <w:lang w:eastAsia="pt-BR"/>
+          <w14:ligatures w14:val="none"/>
+        </w:rPr>
+        <w:t xml:space="preserve">Na lista de </w:t>
+      </w:r>
+      <w:proofErr w:type="spellStart"/>
+      <w:r>
+        <w:rPr>
+          <w:rFonts w:ascii="Source Serif Pro" w:eastAsia="Times New Roman" w:hAnsi="Source Serif Pro" w:cs="Times New Roman"/>
+          <w:kern w:val="0"/>
+          <w:sz w:val="27"/>
+          <w:szCs w:val="27"/>
+          <w:lang w:eastAsia="pt-BR"/>
+          <w14:ligatures w14:val="none"/>
+        </w:rPr>
+        <w:t>commits</w:t>
+      </w:r>
+      <w:proofErr w:type="spellEnd"/>
+      <w:r>
+        <w:rPr>
+          <w:rFonts w:ascii="Source Serif Pro" w:eastAsia="Times New Roman" w:hAnsi="Source Serif Pro" w:cs="Times New Roman"/>
+          <w:kern w:val="0"/>
+          <w:sz w:val="27"/>
+          <w:szCs w:val="27"/>
+          <w:lang w:eastAsia="pt-BR"/>
+          <w14:ligatures w14:val="none"/>
+        </w:rPr>
+        <w:t xml:space="preserve">, foi retornado esse novo </w:t>
+      </w:r>
+      <w:proofErr w:type="spellStart"/>
+      <w:r>
+        <w:rPr>
+          <w:rFonts w:ascii="Source Serif Pro" w:eastAsia="Times New Roman" w:hAnsi="Source Serif Pro" w:cs="Times New Roman"/>
+          <w:kern w:val="0"/>
+          <w:sz w:val="27"/>
+          <w:szCs w:val="27"/>
+          <w:lang w:eastAsia="pt-BR"/>
+          <w14:ligatures w14:val="none"/>
+        </w:rPr>
+        <w:t>commit</w:t>
+      </w:r>
+      <w:proofErr w:type="spellEnd"/>
+      <w:r>
+        <w:rPr>
+          <w:rFonts w:ascii="Source Serif Pro" w:eastAsia="Times New Roman" w:hAnsi="Source Serif Pro" w:cs="Times New Roman"/>
+          <w:kern w:val="0"/>
+          <w:sz w:val="27"/>
+          <w:szCs w:val="27"/>
+          <w:lang w:eastAsia="pt-BR"/>
+          <w14:ligatures w14:val="none"/>
+        </w:rPr>
+        <w:t xml:space="preserve"> no topo da lista, indicando que ocorreu um </w:t>
+      </w:r>
+      <w:proofErr w:type="spellStart"/>
+      <w:r>
+        <w:rPr>
+          <w:rFonts w:ascii="Courier New" w:eastAsia="Times New Roman" w:hAnsi="Courier New" w:cs="Courier New"/>
+          <w:kern w:val="0"/>
+          <w:sz w:val="23"/>
+          <w:szCs w:val="23"/>
+          <w:shd w:val="clear" w:color="auto" w:fill="272822"/>
+          <w:lang w:eastAsia="pt-BR"/>
+          <w14:ligatures w14:val="none"/>
+        </w:rPr>
+        <w:t>revert</w:t>
+      </w:r>
+      <w:proofErr w:type="spellEnd"/>
+      <w:r>
+        <w:rPr>
+          <w:rFonts w:ascii="Source Serif Pro" w:eastAsia="Times New Roman" w:hAnsi="Source Serif Pro" w:cs="Times New Roman"/>
+          <w:kern w:val="0"/>
+          <w:sz w:val="27"/>
+          <w:szCs w:val="27"/>
+          <w:lang w:eastAsia="pt-BR"/>
+          <w14:ligatures w14:val="none"/>
+        </w:rPr>
+        <w:t xml:space="preserve"> do </w:t>
+      </w:r>
+      <w:proofErr w:type="spellStart"/>
+      <w:r>
+        <w:rPr>
+          <w:rFonts w:ascii="Source Serif Pro" w:eastAsia="Times New Roman" w:hAnsi="Source Serif Pro" w:cs="Times New Roman"/>
+          <w:kern w:val="0"/>
+          <w:sz w:val="27"/>
+          <w:szCs w:val="27"/>
+          <w:lang w:eastAsia="pt-BR"/>
+          <w14:ligatures w14:val="none"/>
+        </w:rPr>
+        <w:t>commit</w:t>
+      </w:r>
+      <w:proofErr w:type="spellEnd"/>
+      <w:r>
+        <w:rPr>
+          <w:rFonts w:ascii="Source Serif Pro" w:eastAsia="Times New Roman" w:hAnsi="Source Serif Pro" w:cs="Times New Roman"/>
+          <w:kern w:val="0"/>
+          <w:sz w:val="27"/>
+          <w:szCs w:val="27"/>
+          <w:lang w:eastAsia="pt-BR"/>
+          <w14:ligatures w14:val="none"/>
+        </w:rPr>
+        <w:t xml:space="preserve"> de "removendo foto".</w:t>
+      </w:r>
+    </w:p>
+    <w:p>
+      <w:pPr>
+        <w:pStyle w:val="PargrafodaLista"/>
+        <w:numPr>
+          <w:ilvl w:val="0"/>
+          <w:numId w:val="52"/>
+        </w:numPr>
+        <w:spacing w:after="0" w:line="473" w:lineRule="atLeast"/>
+        <w:rPr>
+          <w:rFonts w:ascii="Source Serif Pro" w:eastAsia="Times New Roman" w:hAnsi="Source Serif Pro" w:cs="Times New Roman"/>
+          <w:kern w:val="0"/>
+          <w:sz w:val="27"/>
+          <w:szCs w:val="27"/>
+          <w:lang w:eastAsia="pt-BR"/>
+          <w14:ligatures w14:val="none"/>
+        </w:rPr>
+      </w:pPr>
+      <w:r>
+        <w:rPr>
+          <w:rFonts w:ascii="Source Serif Pro" w:eastAsia="Times New Roman" w:hAnsi="Source Serif Pro" w:cs="Times New Roman"/>
+          <w:b/>
+          <w:bCs/>
+          <w:kern w:val="0"/>
+          <w:sz w:val="27"/>
+          <w:szCs w:val="27"/>
+          <w:lang w:eastAsia="pt-BR"/>
+          <w14:ligatures w14:val="none"/>
+        </w:rPr>
+        <w:t>Rodrigo:</w:t>
+      </w:r>
+      <w:r>
+        <w:rPr>
+          <w:rFonts w:ascii="Source Serif Pro" w:eastAsia="Times New Roman" w:hAnsi="Source Serif Pro" w:cs="Times New Roman"/>
+          <w:kern w:val="0"/>
+          <w:sz w:val="27"/>
+          <w:szCs w:val="27"/>
+          <w:lang w:eastAsia="pt-BR"/>
+          <w14:ligatures w14:val="none"/>
+        </w:rPr>
+        <w:t> Então, na verdade, o </w:t>
+      </w:r>
+      <w:proofErr w:type="spellStart"/>
+      <w:r>
+        <w:rPr>
+          <w:rFonts w:ascii="Courier New" w:eastAsia="Times New Roman" w:hAnsi="Courier New" w:cs="Courier New"/>
+          <w:kern w:val="0"/>
+          <w:sz w:val="23"/>
+          <w:szCs w:val="23"/>
+          <w:shd w:val="clear" w:color="auto" w:fill="272822"/>
+          <w:lang w:eastAsia="pt-BR"/>
+          <w14:ligatures w14:val="none"/>
+        </w:rPr>
+        <w:t>revert</w:t>
+      </w:r>
+      <w:proofErr w:type="spellEnd"/>
+      <w:r>
+        <w:rPr>
+          <w:rFonts w:ascii="Source Serif Pro" w:eastAsia="Times New Roman" w:hAnsi="Source Serif Pro" w:cs="Times New Roman"/>
+          <w:kern w:val="0"/>
+          <w:sz w:val="27"/>
+          <w:szCs w:val="27"/>
+          <w:lang w:eastAsia="pt-BR"/>
+          <w14:ligatures w14:val="none"/>
+        </w:rPr>
+        <w:t xml:space="preserve"> não apaga o </w:t>
+      </w:r>
+      <w:proofErr w:type="spellStart"/>
+      <w:r>
+        <w:rPr>
+          <w:rFonts w:ascii="Source Serif Pro" w:eastAsia="Times New Roman" w:hAnsi="Source Serif Pro" w:cs="Times New Roman"/>
+          <w:kern w:val="0"/>
+          <w:sz w:val="27"/>
+          <w:szCs w:val="27"/>
+          <w:lang w:eastAsia="pt-BR"/>
+          <w14:ligatures w14:val="none"/>
+        </w:rPr>
+        <w:t>commit</w:t>
+      </w:r>
+      <w:proofErr w:type="spellEnd"/>
+      <w:r>
+        <w:rPr>
+          <w:rFonts w:ascii="Source Serif Pro" w:eastAsia="Times New Roman" w:hAnsi="Source Serif Pro" w:cs="Times New Roman"/>
+          <w:kern w:val="0"/>
+          <w:sz w:val="27"/>
+          <w:szCs w:val="27"/>
+          <w:lang w:eastAsia="pt-BR"/>
+          <w14:ligatures w14:val="none"/>
+        </w:rPr>
+        <w:t xml:space="preserve"> original. O que ele faz é criar um novo </w:t>
+      </w:r>
+      <w:proofErr w:type="spellStart"/>
+      <w:r>
+        <w:rPr>
+          <w:rFonts w:ascii="Source Serif Pro" w:eastAsia="Times New Roman" w:hAnsi="Source Serif Pro" w:cs="Times New Roman"/>
+          <w:kern w:val="0"/>
+          <w:sz w:val="27"/>
+          <w:szCs w:val="27"/>
+          <w:lang w:eastAsia="pt-BR"/>
+          <w14:ligatures w14:val="none"/>
+        </w:rPr>
+        <w:t>commit</w:t>
+      </w:r>
+      <w:proofErr w:type="spellEnd"/>
+      <w:r>
+        <w:rPr>
+          <w:rFonts w:ascii="Source Serif Pro" w:eastAsia="Times New Roman" w:hAnsi="Source Serif Pro" w:cs="Times New Roman"/>
+          <w:kern w:val="0"/>
+          <w:sz w:val="27"/>
+          <w:szCs w:val="27"/>
+          <w:lang w:eastAsia="pt-BR"/>
+          <w14:ligatures w14:val="none"/>
+        </w:rPr>
+        <w:t xml:space="preserve"> que efetua uma espécie de "Ctrl + Z" no </w:t>
+      </w:r>
+      <w:proofErr w:type="spellStart"/>
+      <w:r>
+        <w:rPr>
+          <w:rFonts w:ascii="Source Serif Pro" w:eastAsia="Times New Roman" w:hAnsi="Source Serif Pro" w:cs="Times New Roman"/>
+          <w:kern w:val="0"/>
+          <w:sz w:val="27"/>
+          <w:szCs w:val="27"/>
+          <w:lang w:eastAsia="pt-BR"/>
+          <w14:ligatures w14:val="none"/>
+        </w:rPr>
+        <w:t>commit</w:t>
+      </w:r>
+      <w:proofErr w:type="spellEnd"/>
+      <w:r>
+        <w:rPr>
+          <w:rFonts w:ascii="Source Serif Pro" w:eastAsia="Times New Roman" w:hAnsi="Source Serif Pro" w:cs="Times New Roman"/>
+          <w:kern w:val="0"/>
+          <w:sz w:val="27"/>
+          <w:szCs w:val="27"/>
+          <w:lang w:eastAsia="pt-BR"/>
+          <w14:ligatures w14:val="none"/>
+        </w:rPr>
+        <w:t xml:space="preserve"> original. Todos os arquivos modificados pelo </w:t>
+      </w:r>
+      <w:proofErr w:type="spellStart"/>
+      <w:r>
+        <w:rPr>
+          <w:rFonts w:ascii="Source Serif Pro" w:eastAsia="Times New Roman" w:hAnsi="Source Serif Pro" w:cs="Times New Roman"/>
+          <w:kern w:val="0"/>
+          <w:sz w:val="27"/>
+          <w:szCs w:val="27"/>
+          <w:lang w:eastAsia="pt-BR"/>
+          <w14:ligatures w14:val="none"/>
+        </w:rPr>
+        <w:t>commit</w:t>
+      </w:r>
+      <w:proofErr w:type="spellEnd"/>
+      <w:r>
+        <w:rPr>
+          <w:rFonts w:ascii="Source Serif Pro" w:eastAsia="Times New Roman" w:hAnsi="Source Serif Pro" w:cs="Times New Roman"/>
+          <w:kern w:val="0"/>
+          <w:sz w:val="27"/>
+          <w:szCs w:val="27"/>
+          <w:lang w:eastAsia="pt-BR"/>
+          <w14:ligatures w14:val="none"/>
+        </w:rPr>
+        <w:t xml:space="preserve"> original têm suas alterações desfeitas, mas o </w:t>
+      </w:r>
+      <w:proofErr w:type="spellStart"/>
+      <w:r>
+        <w:rPr>
+          <w:rFonts w:ascii="Courier New" w:eastAsia="Times New Roman" w:hAnsi="Courier New" w:cs="Courier New"/>
+          <w:kern w:val="0"/>
+          <w:sz w:val="23"/>
+          <w:szCs w:val="23"/>
+          <w:shd w:val="clear" w:color="auto" w:fill="272822"/>
+          <w:lang w:eastAsia="pt-BR"/>
+          <w14:ligatures w14:val="none"/>
+        </w:rPr>
+        <w:t>revert</w:t>
+      </w:r>
+      <w:proofErr w:type="spellEnd"/>
+      <w:r>
+        <w:rPr>
+          <w:rFonts w:ascii="Source Serif Pro" w:eastAsia="Times New Roman" w:hAnsi="Source Serif Pro" w:cs="Times New Roman"/>
+          <w:kern w:val="0"/>
+          <w:sz w:val="27"/>
+          <w:szCs w:val="27"/>
+          <w:lang w:eastAsia="pt-BR"/>
+          <w14:ligatures w14:val="none"/>
+        </w:rPr>
+        <w:t> fica registrado no histórico.</w:t>
+      </w:r>
+    </w:p>
+    <w:p>
+      <w:pPr>
+        <w:pStyle w:val="PargrafodaLista"/>
+        <w:numPr>
+          <w:ilvl w:val="0"/>
+          <w:numId w:val="52"/>
+        </w:numPr>
+        <w:spacing w:before="360" w:after="360" w:line="473" w:lineRule="atLeast"/>
+        <w:rPr>
+          <w:rFonts w:ascii="Source Serif Pro" w:eastAsia="Times New Roman" w:hAnsi="Source Serif Pro" w:cs="Times New Roman"/>
+          <w:kern w:val="0"/>
+          <w:sz w:val="27"/>
+          <w:szCs w:val="27"/>
+          <w:lang w:eastAsia="pt-BR"/>
+          <w14:ligatures w14:val="none"/>
+        </w:rPr>
+      </w:pPr>
+      <w:r>
+        <w:rPr>
+          <w:rFonts w:ascii="Source Serif Pro" w:eastAsia="Times New Roman" w:hAnsi="Source Serif Pro" w:cs="Times New Roman"/>
+          <w:kern w:val="0"/>
+          <w:sz w:val="27"/>
+          <w:szCs w:val="27"/>
+          <w:lang w:eastAsia="pt-BR"/>
+          <w14:ligatures w14:val="none"/>
+        </w:rPr>
+        <w:t xml:space="preserve">No entanto, como é um novo </w:t>
+      </w:r>
+      <w:proofErr w:type="spellStart"/>
+      <w:r>
+        <w:rPr>
+          <w:rFonts w:ascii="Source Serif Pro" w:eastAsia="Times New Roman" w:hAnsi="Source Serif Pro" w:cs="Times New Roman"/>
+          <w:kern w:val="0"/>
+          <w:sz w:val="27"/>
+          <w:szCs w:val="27"/>
+          <w:lang w:eastAsia="pt-BR"/>
+          <w14:ligatures w14:val="none"/>
+        </w:rPr>
+        <w:t>commit</w:t>
+      </w:r>
+      <w:proofErr w:type="spellEnd"/>
+      <w:r>
+        <w:rPr>
+          <w:rFonts w:ascii="Source Serif Pro" w:eastAsia="Times New Roman" w:hAnsi="Source Serif Pro" w:cs="Times New Roman"/>
+          <w:kern w:val="0"/>
+          <w:sz w:val="27"/>
+          <w:szCs w:val="27"/>
+          <w:lang w:eastAsia="pt-BR"/>
+          <w14:ligatures w14:val="none"/>
+        </w:rPr>
+        <w:t>, ele está apenas no nosso repositório local. Portanto, quisermos enviá-lo para o GitHub, será necessário sincronizar, rodando novamente o seguinte comando no terminal:</w:t>
+      </w:r>
+    </w:p>
+    <w:p>
+      <w:pPr>
+        <w:pStyle w:val="PargrafodaLista"/>
+        <w:numPr>
+          <w:ilvl w:val="0"/>
+          <w:numId w:val="52"/>
+        </w:numPr>
+        <w:shd w:val="clear" w:color="auto" w:fill="272822"/>
+        <w:tabs>
+          <w:tab w:val="left" w:pos="916"/>
+          <w:tab w:val="left" w:pos="1832"/>
+          <w:tab w:val="left" w:pos="2748"/>
+          <w:tab w:val="left" w:pos="3664"/>
+          <w:tab w:val="left" w:pos="4580"/>
+          <w:tab w:val="left" w:pos="5496"/>
+          <w:tab w:val="left" w:pos="6412"/>
+          <w:tab w:val="left" w:pos="7328"/>
+          <w:tab w:val="left" w:pos="8244"/>
+          <w:tab w:val="left" w:pos="9160"/>
+          <w:tab w:val="left" w:pos="10076"/>
+          <w:tab w:val="left" w:pos="10992"/>
+          <w:tab w:val="left" w:pos="11908"/>
+          <w:tab w:val="left" w:pos="12824"/>
+          <w:tab w:val="left" w:pos="13740"/>
+          <w:tab w:val="left" w:pos="14656"/>
+        </w:tabs>
+        <w:spacing w:after="0" w:line="473" w:lineRule="atLeast"/>
+        <w:rPr>
+          <w:rFonts w:ascii="Courier New" w:eastAsia="Times New Roman" w:hAnsi="Courier New" w:cs="Courier New"/>
+          <w:kern w:val="0"/>
+          <w:sz w:val="20"/>
+          <w:szCs w:val="20"/>
+          <w:lang w:eastAsia="pt-BR"/>
+          <w14:ligatures w14:val="none"/>
+        </w:rPr>
+      </w:pPr>
+      <w:proofErr w:type="spellStart"/>
+      <w:r>
+        <w:rPr>
+          <w:rFonts w:ascii="Courier New" w:eastAsia="Times New Roman" w:hAnsi="Courier New" w:cs="Courier New"/>
+          <w:kern w:val="0"/>
+          <w:sz w:val="20"/>
+          <w:szCs w:val="20"/>
+          <w:lang w:eastAsia="pt-BR"/>
+          <w14:ligatures w14:val="none"/>
+        </w:rPr>
+        <w:t>git</w:t>
+      </w:r>
+      <w:proofErr w:type="spellEnd"/>
+      <w:r>
+        <w:rPr>
+          <w:rFonts w:ascii="Courier New" w:eastAsia="Times New Roman" w:hAnsi="Courier New" w:cs="Courier New"/>
+          <w:kern w:val="0"/>
+          <w:sz w:val="20"/>
+          <w:szCs w:val="20"/>
+          <w:lang w:eastAsia="pt-BR"/>
+          <w14:ligatures w14:val="none"/>
+        </w:rPr>
+        <w:t xml:space="preserve"> </w:t>
+      </w:r>
+      <w:proofErr w:type="spellStart"/>
+      <w:r>
+        <w:rPr>
+          <w:rFonts w:ascii="Courier New" w:eastAsia="Times New Roman" w:hAnsi="Courier New" w:cs="Courier New"/>
+          <w:kern w:val="0"/>
+          <w:sz w:val="20"/>
+          <w:szCs w:val="20"/>
+          <w:lang w:eastAsia="pt-BR"/>
+          <w14:ligatures w14:val="none"/>
+        </w:rPr>
+        <w:t>push</w:t>
+      </w:r>
+      <w:proofErr w:type="spellEnd"/>
+      <w:r>
+        <w:rPr>
+          <w:rFonts w:ascii="Courier New" w:eastAsia="Times New Roman" w:hAnsi="Courier New" w:cs="Courier New"/>
+          <w:kern w:val="0"/>
+          <w:sz w:val="20"/>
+          <w:szCs w:val="20"/>
+          <w:lang w:eastAsia="pt-BR"/>
+          <w14:ligatures w14:val="none"/>
+        </w:rPr>
+        <w:t xml:space="preserve"> </w:t>
+      </w:r>
+      <w:proofErr w:type="spellStart"/>
+      <w:r>
+        <w:rPr>
+          <w:rFonts w:ascii="Courier New" w:eastAsia="Times New Roman" w:hAnsi="Courier New" w:cs="Courier New"/>
+          <w:kern w:val="0"/>
+          <w:sz w:val="20"/>
+          <w:szCs w:val="20"/>
+          <w:lang w:eastAsia="pt-BR"/>
+          <w14:ligatures w14:val="none"/>
+        </w:rPr>
+        <w:t>origin</w:t>
+      </w:r>
+      <w:proofErr w:type="spellEnd"/>
+      <w:r>
+        <w:rPr>
+          <w:rFonts w:ascii="Courier New" w:eastAsia="Times New Roman" w:hAnsi="Courier New" w:cs="Courier New"/>
+          <w:kern w:val="0"/>
+          <w:sz w:val="20"/>
+          <w:szCs w:val="20"/>
+          <w:lang w:eastAsia="pt-BR"/>
+          <w14:ligatures w14:val="none"/>
+        </w:rPr>
+        <w:t xml:space="preserve"> </w:t>
+      </w:r>
+      <w:proofErr w:type="spellStart"/>
+      <w:r>
+        <w:rPr>
+          <w:rFonts w:ascii="Courier New" w:eastAsia="Times New Roman" w:hAnsi="Courier New" w:cs="Courier New"/>
+          <w:kern w:val="0"/>
+          <w:sz w:val="20"/>
+          <w:szCs w:val="20"/>
+          <w:lang w:eastAsia="pt-BR"/>
+          <w14:ligatures w14:val="none"/>
+        </w:rPr>
+        <w:t>main</w:t>
+      </w:r>
+      <w:proofErr w:type="spellEnd"/>
+    </w:p>
+    <w:p>
+      <w:pPr>
+        <w:pStyle w:val="PargrafodaLista"/>
+        <w:numPr>
+          <w:ilvl w:val="0"/>
+          <w:numId w:val="52"/>
+        </w:numPr>
+        <w:shd w:val="clear" w:color="auto" w:fill="272822"/>
+        <w:tabs>
+          <w:tab w:val="left" w:pos="916"/>
+          <w:tab w:val="left" w:pos="1832"/>
+          <w:tab w:val="left" w:pos="2748"/>
+          <w:tab w:val="left" w:pos="3664"/>
+          <w:tab w:val="left" w:pos="4580"/>
+          <w:tab w:val="left" w:pos="5496"/>
+          <w:tab w:val="left" w:pos="6412"/>
+          <w:tab w:val="left" w:pos="7328"/>
+          <w:tab w:val="left" w:pos="8244"/>
+          <w:tab w:val="left" w:pos="9160"/>
+          <w:tab w:val="left" w:pos="10076"/>
+          <w:tab w:val="left" w:pos="10992"/>
+          <w:tab w:val="left" w:pos="11908"/>
+          <w:tab w:val="left" w:pos="12824"/>
+          <w:tab w:val="left" w:pos="13740"/>
+          <w:tab w:val="left" w:pos="14656"/>
+        </w:tabs>
+        <w:spacing w:after="0" w:line="473" w:lineRule="atLeast"/>
+        <w:rPr>
+          <w:rFonts w:ascii="Courier New" w:eastAsia="Times New Roman" w:hAnsi="Courier New" w:cs="Courier New"/>
+          <w:kern w:val="0"/>
+          <w:sz w:val="20"/>
+          <w:szCs w:val="20"/>
+          <w:lang w:eastAsia="pt-BR"/>
+          <w14:ligatures w14:val="none"/>
+        </w:rPr>
+      </w:pPr>
+      <w:r>
+        <w:rPr>
+          <w:rFonts w:ascii="Courier New" w:eastAsia="Times New Roman" w:hAnsi="Courier New" w:cs="Courier New"/>
+          <w:kern w:val="0"/>
+          <w:sz w:val="20"/>
+          <w:szCs w:val="20"/>
+          <w:lang w:eastAsia="pt-BR"/>
+          <w14:ligatures w14:val="none"/>
+        </w:rPr>
+        <w:t>Copiar código</w:t>
+      </w:r>
+    </w:p>
+    <w:p>
+      <w:pPr>
+        <w:pStyle w:val="PargrafodaLista"/>
+        <w:numPr>
+          <w:ilvl w:val="0"/>
+          <w:numId w:val="52"/>
+        </w:numPr>
+        <w:spacing w:after="0" w:line="473" w:lineRule="atLeast"/>
+        <w:rPr>
+          <w:rFonts w:ascii="Source Serif Pro" w:eastAsia="Times New Roman" w:hAnsi="Source Serif Pro" w:cs="Times New Roman"/>
+          <w:kern w:val="0"/>
+          <w:sz w:val="27"/>
+          <w:szCs w:val="27"/>
+          <w:lang w:eastAsia="pt-BR"/>
+          <w14:ligatures w14:val="none"/>
+        </w:rPr>
+      </w:pPr>
+      <w:r>
+        <w:rPr>
+          <w:rFonts w:ascii="Source Serif Pro" w:eastAsia="Times New Roman" w:hAnsi="Source Serif Pro" w:cs="Times New Roman"/>
+          <w:kern w:val="0"/>
+          <w:sz w:val="27"/>
+          <w:szCs w:val="27"/>
+          <w:lang w:eastAsia="pt-BR"/>
+          <w14:ligatures w14:val="none"/>
+        </w:rPr>
+        <w:lastRenderedPageBreak/>
+        <w:t xml:space="preserve">Com </w:t>
+      </w:r>
+      <w:proofErr w:type="spellStart"/>
+      <w:proofErr w:type="gramStart"/>
+      <w:r>
+        <w:rPr>
+          <w:rFonts w:ascii="Source Serif Pro" w:eastAsia="Times New Roman" w:hAnsi="Source Serif Pro" w:cs="Times New Roman"/>
+          <w:kern w:val="0"/>
+          <w:sz w:val="27"/>
+          <w:szCs w:val="27"/>
+          <w:lang w:eastAsia="pt-BR"/>
+          <w14:ligatures w14:val="none"/>
+        </w:rPr>
+        <w:t>isso,sincronizamos</w:t>
+      </w:r>
+      <w:proofErr w:type="spellEnd"/>
+      <w:proofErr w:type="gramEnd"/>
+      <w:r>
+        <w:rPr>
+          <w:rFonts w:ascii="Source Serif Pro" w:eastAsia="Times New Roman" w:hAnsi="Source Serif Pro" w:cs="Times New Roman"/>
+          <w:kern w:val="0"/>
+          <w:sz w:val="27"/>
+          <w:szCs w:val="27"/>
+          <w:lang w:eastAsia="pt-BR"/>
+          <w14:ligatures w14:val="none"/>
+        </w:rPr>
+        <w:t xml:space="preserve"> e enviamos esse </w:t>
+      </w:r>
+      <w:proofErr w:type="spellStart"/>
+      <w:r>
+        <w:rPr>
+          <w:rFonts w:ascii="Source Serif Pro" w:eastAsia="Times New Roman" w:hAnsi="Source Serif Pro" w:cs="Times New Roman"/>
+          <w:kern w:val="0"/>
+          <w:sz w:val="27"/>
+          <w:szCs w:val="27"/>
+          <w:lang w:eastAsia="pt-BR"/>
+          <w14:ligatures w14:val="none"/>
+        </w:rPr>
+        <w:t>commit</w:t>
+      </w:r>
+      <w:proofErr w:type="spellEnd"/>
+      <w:r>
+        <w:rPr>
+          <w:rFonts w:ascii="Source Serif Pro" w:eastAsia="Times New Roman" w:hAnsi="Source Serif Pro" w:cs="Times New Roman"/>
+          <w:kern w:val="0"/>
+          <w:sz w:val="27"/>
+          <w:szCs w:val="27"/>
+          <w:lang w:eastAsia="pt-BR"/>
+          <w14:ligatures w14:val="none"/>
+        </w:rPr>
+        <w:t xml:space="preserve"> de </w:t>
+      </w:r>
+      <w:proofErr w:type="spellStart"/>
+      <w:r>
+        <w:rPr>
+          <w:rFonts w:ascii="Courier New" w:eastAsia="Times New Roman" w:hAnsi="Courier New" w:cs="Courier New"/>
+          <w:kern w:val="0"/>
+          <w:sz w:val="23"/>
+          <w:szCs w:val="23"/>
+          <w:shd w:val="clear" w:color="auto" w:fill="272822"/>
+          <w:lang w:eastAsia="pt-BR"/>
+          <w14:ligatures w14:val="none"/>
+        </w:rPr>
+        <w:t>revert</w:t>
+      </w:r>
+      <w:proofErr w:type="spellEnd"/>
+      <w:r>
+        <w:rPr>
+          <w:rFonts w:ascii="Source Serif Pro" w:eastAsia="Times New Roman" w:hAnsi="Source Serif Pro" w:cs="Times New Roman"/>
+          <w:kern w:val="0"/>
+          <w:sz w:val="27"/>
+          <w:szCs w:val="27"/>
+          <w:lang w:eastAsia="pt-BR"/>
+          <w14:ligatures w14:val="none"/>
+        </w:rPr>
+        <w:t> para o repositório remoto, permitindo que outras pessoas possam baixá-lo.</w:t>
+      </w:r>
+    </w:p>
+    <w:p>
+      <w:pPr>
+        <w:pStyle w:val="PargrafodaLista"/>
+        <w:numPr>
+          <w:ilvl w:val="0"/>
+          <w:numId w:val="52"/>
+        </w:numPr>
+        <w:spacing w:before="360" w:after="360" w:line="473" w:lineRule="atLeast"/>
+        <w:rPr>
+          <w:rFonts w:ascii="Source Serif Pro" w:eastAsia="Times New Roman" w:hAnsi="Source Serif Pro" w:cs="Times New Roman"/>
+          <w:kern w:val="0"/>
+          <w:sz w:val="27"/>
+          <w:szCs w:val="27"/>
+          <w:lang w:eastAsia="pt-BR"/>
+          <w14:ligatures w14:val="none"/>
+        </w:rPr>
+      </w:pPr>
+      <w:r>
+        <w:rPr>
+          <w:rFonts w:ascii="Source Serif Pro" w:eastAsia="Times New Roman" w:hAnsi="Source Serif Pro" w:cs="Times New Roman"/>
+          <w:kern w:val="0"/>
+          <w:sz w:val="27"/>
+          <w:szCs w:val="27"/>
+          <w:lang w:eastAsia="pt-BR"/>
+          <w14:ligatures w14:val="none"/>
+        </w:rPr>
+        <w:t>Será que essa alteração funcionou? Vamos verificar no site se a foto da pessoa foi restaurada</w:t>
+      </w:r>
+    </w:p>
+    <w:p>
+      <w:pPr>
+        <w:pStyle w:val="PargrafodaLista"/>
+        <w:numPr>
+          <w:ilvl w:val="0"/>
+          <w:numId w:val="52"/>
+        </w:numPr>
+        <w:spacing w:after="0" w:line="473" w:lineRule="atLeast"/>
+        <w:rPr>
+          <w:rFonts w:ascii="Source Serif Pro" w:eastAsia="Times New Roman" w:hAnsi="Source Serif Pro" w:cs="Times New Roman"/>
+          <w:kern w:val="0"/>
+          <w:sz w:val="27"/>
+          <w:szCs w:val="27"/>
+          <w:lang w:eastAsia="pt-BR"/>
+          <w14:ligatures w14:val="none"/>
+        </w:rPr>
+      </w:pPr>
+      <w:r>
+        <w:rPr>
+          <w:rFonts w:ascii="Source Serif Pro" w:eastAsia="Times New Roman" w:hAnsi="Source Serif Pro" w:cs="Times New Roman"/>
+          <w:b/>
+          <w:bCs/>
+          <w:kern w:val="0"/>
+          <w:sz w:val="27"/>
+          <w:szCs w:val="27"/>
+          <w:lang w:eastAsia="pt-BR"/>
+          <w14:ligatures w14:val="none"/>
+        </w:rPr>
+        <w:t>Gabrielle:</w:t>
+      </w:r>
+      <w:r>
+        <w:rPr>
+          <w:rFonts w:ascii="Source Serif Pro" w:eastAsia="Times New Roman" w:hAnsi="Source Serif Pro" w:cs="Times New Roman"/>
+          <w:kern w:val="0"/>
+          <w:sz w:val="27"/>
+          <w:szCs w:val="27"/>
+          <w:lang w:eastAsia="pt-BR"/>
+          <w14:ligatures w14:val="none"/>
+        </w:rPr>
+        <w:t> Abrindo o navegador, podemos notar que a imagem da menina já está no plano de fundo novamente. Portanto, deu certo!</w:t>
+      </w:r>
+    </w:p>
+    <w:p>
+      <w:pPr>
+        <w:pStyle w:val="PargrafodaLista"/>
+        <w:numPr>
+          <w:ilvl w:val="0"/>
+          <w:numId w:val="52"/>
+        </w:numPr>
+        <w:spacing w:after="0" w:line="473" w:lineRule="atLeast"/>
+        <w:rPr>
+          <w:rFonts w:ascii="Source Serif Pro" w:eastAsia="Times New Roman" w:hAnsi="Source Serif Pro" w:cs="Times New Roman"/>
+          <w:kern w:val="0"/>
+          <w:sz w:val="27"/>
+          <w:szCs w:val="27"/>
+          <w:lang w:eastAsia="pt-BR"/>
+          <w14:ligatures w14:val="none"/>
+        </w:rPr>
+      </w:pPr>
+      <w:r>
+        <w:rPr>
+          <w:rFonts w:ascii="Source Serif Pro" w:eastAsia="Times New Roman" w:hAnsi="Source Serif Pro" w:cs="Times New Roman"/>
+          <w:b/>
+          <w:bCs/>
+          <w:kern w:val="0"/>
+          <w:sz w:val="27"/>
+          <w:szCs w:val="27"/>
+          <w:lang w:eastAsia="pt-BR"/>
+          <w14:ligatures w14:val="none"/>
+        </w:rPr>
+        <w:t>Rodrigo:</w:t>
+      </w:r>
+      <w:r>
+        <w:rPr>
+          <w:rFonts w:ascii="Source Serif Pro" w:eastAsia="Times New Roman" w:hAnsi="Source Serif Pro" w:cs="Times New Roman"/>
+          <w:kern w:val="0"/>
+          <w:sz w:val="27"/>
+          <w:szCs w:val="27"/>
+          <w:lang w:eastAsia="pt-BR"/>
+          <w14:ligatures w14:val="none"/>
+        </w:rPr>
+        <w:t> Nós fizemos o </w:t>
+      </w:r>
+      <w:proofErr w:type="spellStart"/>
+      <w:r>
+        <w:rPr>
+          <w:rFonts w:ascii="Courier New" w:eastAsia="Times New Roman" w:hAnsi="Courier New" w:cs="Courier New"/>
+          <w:kern w:val="0"/>
+          <w:sz w:val="23"/>
+          <w:szCs w:val="23"/>
+          <w:shd w:val="clear" w:color="auto" w:fill="272822"/>
+          <w:lang w:eastAsia="pt-BR"/>
+          <w14:ligatures w14:val="none"/>
+        </w:rPr>
+        <w:t>revert</w:t>
+      </w:r>
+      <w:proofErr w:type="spellEnd"/>
+      <w:r>
+        <w:rPr>
+          <w:rFonts w:ascii="Source Serif Pro" w:eastAsia="Times New Roman" w:hAnsi="Source Serif Pro" w:cs="Times New Roman"/>
+          <w:kern w:val="0"/>
+          <w:sz w:val="27"/>
+          <w:szCs w:val="27"/>
+          <w:lang w:eastAsia="pt-BR"/>
+          <w14:ligatures w14:val="none"/>
+        </w:rPr>
+        <w:t xml:space="preserve">, desfizemos a alteração de um determinado </w:t>
+      </w:r>
+      <w:proofErr w:type="spellStart"/>
+      <w:r>
+        <w:rPr>
+          <w:rFonts w:ascii="Source Serif Pro" w:eastAsia="Times New Roman" w:hAnsi="Source Serif Pro" w:cs="Times New Roman"/>
+          <w:kern w:val="0"/>
+          <w:sz w:val="27"/>
+          <w:szCs w:val="27"/>
+          <w:lang w:eastAsia="pt-BR"/>
+          <w14:ligatures w14:val="none"/>
+        </w:rPr>
+        <w:t>commit</w:t>
+      </w:r>
+      <w:proofErr w:type="spellEnd"/>
+      <w:r>
+        <w:rPr>
+          <w:rFonts w:ascii="Source Serif Pro" w:eastAsia="Times New Roman" w:hAnsi="Source Serif Pro" w:cs="Times New Roman"/>
+          <w:kern w:val="0"/>
+          <w:sz w:val="27"/>
+          <w:szCs w:val="27"/>
+          <w:lang w:eastAsia="pt-BR"/>
+          <w14:ligatures w14:val="none"/>
+        </w:rPr>
+        <w:t xml:space="preserve">. O próprio </w:t>
+      </w:r>
+      <w:proofErr w:type="spellStart"/>
+      <w:r>
+        <w:rPr>
+          <w:rFonts w:ascii="Source Serif Pro" w:eastAsia="Times New Roman" w:hAnsi="Source Serif Pro" w:cs="Times New Roman"/>
+          <w:kern w:val="0"/>
+          <w:sz w:val="27"/>
+          <w:szCs w:val="27"/>
+          <w:lang w:eastAsia="pt-BR"/>
+          <w14:ligatures w14:val="none"/>
+        </w:rPr>
+        <w:t>git</w:t>
+      </w:r>
+      <w:proofErr w:type="spellEnd"/>
+      <w:r>
+        <w:rPr>
+          <w:rFonts w:ascii="Source Serif Pro" w:eastAsia="Times New Roman" w:hAnsi="Source Serif Pro" w:cs="Times New Roman"/>
+          <w:kern w:val="0"/>
+          <w:sz w:val="27"/>
+          <w:szCs w:val="27"/>
+          <w:lang w:eastAsia="pt-BR"/>
+          <w14:ligatures w14:val="none"/>
+        </w:rPr>
+        <w:t xml:space="preserve"> se encarregou de olhar cada arquivo, desfazer as respectivas alterações e registrar isso no histórico, revertendo o código para a versão anterior.</w:t>
+      </w:r>
+    </w:p>
+    <w:p>
+      <w:pPr>
+        <w:pStyle w:val="PargrafodaLista"/>
+        <w:numPr>
+          <w:ilvl w:val="0"/>
+          <w:numId w:val="52"/>
+        </w:numPr>
+        <w:spacing w:before="360" w:after="360" w:line="473" w:lineRule="atLeast"/>
+        <w:rPr>
+          <w:rFonts w:ascii="Source Serif Pro" w:eastAsia="Times New Roman" w:hAnsi="Source Serif Pro" w:cs="Times New Roman"/>
+          <w:kern w:val="0"/>
+          <w:sz w:val="27"/>
+          <w:szCs w:val="27"/>
+          <w:lang w:eastAsia="pt-BR"/>
+          <w14:ligatures w14:val="none"/>
+        </w:rPr>
+      </w:pPr>
+      <w:r>
+        <w:rPr>
+          <w:rFonts w:ascii="Source Serif Pro" w:eastAsia="Times New Roman" w:hAnsi="Source Serif Pro" w:cs="Times New Roman"/>
+          <w:kern w:val="0"/>
+          <w:sz w:val="27"/>
+          <w:szCs w:val="27"/>
+          <w:lang w:eastAsia="pt-BR"/>
+          <w14:ligatures w14:val="none"/>
+        </w:rPr>
+        <w:t>Esta é uma situação comum. Eventualmente, as pessoas que usam o sistema podem solicitar uma alteração e, depois de uma semana ou um mês, elas podem mudar de ideia e dizer:</w:t>
+      </w:r>
+    </w:p>
+    <w:p>
+      <w:pPr>
+        <w:pStyle w:val="PargrafodaLista"/>
+        <w:numPr>
+          <w:ilvl w:val="0"/>
+          <w:numId w:val="52"/>
+        </w:numPr>
+        <w:spacing w:before="360" w:after="360" w:line="473" w:lineRule="atLeast"/>
+        <w:rPr>
+          <w:rFonts w:ascii="Source Serif Pro" w:eastAsia="Times New Roman" w:hAnsi="Source Serif Pro" w:cs="Times New Roman"/>
+          <w:kern w:val="0"/>
+          <w:sz w:val="27"/>
+          <w:szCs w:val="27"/>
+          <w:lang w:eastAsia="pt-BR"/>
+          <w14:ligatures w14:val="none"/>
+        </w:rPr>
+      </w:pPr>
+      <w:r>
+        <w:rPr>
+          <w:rFonts w:ascii="Source Serif Pro" w:eastAsia="Times New Roman" w:hAnsi="Source Serif Pro" w:cs="Times New Roman"/>
+          <w:kern w:val="0"/>
+          <w:sz w:val="27"/>
+          <w:szCs w:val="27"/>
+          <w:lang w:eastAsia="pt-BR"/>
+          <w14:ligatures w14:val="none"/>
+        </w:rPr>
+        <w:t>— Olha, testamos a alteração que você fez naquele dia, e não era exatamente o que queríamos. Você pode reverter para o como estava antes?</w:t>
+      </w:r>
+    </w:p>
+    <w:p>
+      <w:pPr>
+        <w:pStyle w:val="PargrafodaLista"/>
+        <w:numPr>
+          <w:ilvl w:val="0"/>
+          <w:numId w:val="52"/>
+        </w:numPr>
+        <w:spacing w:after="0" w:line="473" w:lineRule="atLeast"/>
+        <w:rPr>
+          <w:rFonts w:ascii="Source Serif Pro" w:eastAsia="Times New Roman" w:hAnsi="Source Serif Pro" w:cs="Times New Roman"/>
+          <w:kern w:val="0"/>
+          <w:sz w:val="27"/>
+          <w:szCs w:val="27"/>
+          <w:lang w:eastAsia="pt-BR"/>
+          <w14:ligatures w14:val="none"/>
+        </w:rPr>
+      </w:pPr>
+      <w:r>
+        <w:rPr>
+          <w:rFonts w:ascii="Source Serif Pro" w:eastAsia="Times New Roman" w:hAnsi="Source Serif Pro" w:cs="Times New Roman"/>
+          <w:kern w:val="0"/>
+          <w:sz w:val="27"/>
+          <w:szCs w:val="27"/>
+          <w:lang w:eastAsia="pt-BR"/>
+          <w14:ligatures w14:val="none"/>
+        </w:rPr>
+        <w:t xml:space="preserve">E nós não lembraremos de cabeça como era o código anterior. Portanto, graças a essa funcionalidade de registro por </w:t>
+      </w:r>
+      <w:proofErr w:type="spellStart"/>
+      <w:r>
+        <w:rPr>
+          <w:rFonts w:ascii="Source Serif Pro" w:eastAsia="Times New Roman" w:hAnsi="Source Serif Pro" w:cs="Times New Roman"/>
+          <w:kern w:val="0"/>
+          <w:sz w:val="27"/>
+          <w:szCs w:val="27"/>
+          <w:lang w:eastAsia="pt-BR"/>
+          <w14:ligatures w14:val="none"/>
+        </w:rPr>
+        <w:t>commits</w:t>
+      </w:r>
+      <w:proofErr w:type="spellEnd"/>
+      <w:r>
+        <w:rPr>
+          <w:rFonts w:ascii="Source Serif Pro" w:eastAsia="Times New Roman" w:hAnsi="Source Serif Pro" w:cs="Times New Roman"/>
+          <w:kern w:val="0"/>
+          <w:sz w:val="27"/>
+          <w:szCs w:val="27"/>
+          <w:lang w:eastAsia="pt-BR"/>
+          <w14:ligatures w14:val="none"/>
+        </w:rPr>
+        <w:t xml:space="preserve">, nós conseguimos localizar este </w:t>
+      </w:r>
+      <w:proofErr w:type="spellStart"/>
+      <w:r>
+        <w:rPr>
+          <w:rFonts w:ascii="Source Serif Pro" w:eastAsia="Times New Roman" w:hAnsi="Source Serif Pro" w:cs="Times New Roman"/>
+          <w:kern w:val="0"/>
+          <w:sz w:val="27"/>
+          <w:szCs w:val="27"/>
+          <w:lang w:eastAsia="pt-BR"/>
+          <w14:ligatures w14:val="none"/>
+        </w:rPr>
+        <w:t>commit</w:t>
+      </w:r>
+      <w:proofErr w:type="spellEnd"/>
+      <w:r>
+        <w:rPr>
+          <w:rFonts w:ascii="Source Serif Pro" w:eastAsia="Times New Roman" w:hAnsi="Source Serif Pro" w:cs="Times New Roman"/>
+          <w:kern w:val="0"/>
+          <w:sz w:val="27"/>
+          <w:szCs w:val="27"/>
+          <w:lang w:eastAsia="pt-BR"/>
+          <w14:ligatures w14:val="none"/>
+        </w:rPr>
+        <w:t xml:space="preserve"> e fazer o </w:t>
+      </w:r>
+      <w:proofErr w:type="spellStart"/>
+      <w:r>
+        <w:rPr>
+          <w:rFonts w:ascii="Courier New" w:eastAsia="Times New Roman" w:hAnsi="Courier New" w:cs="Courier New"/>
+          <w:kern w:val="0"/>
+          <w:sz w:val="23"/>
+          <w:szCs w:val="23"/>
+          <w:shd w:val="clear" w:color="auto" w:fill="272822"/>
+          <w:lang w:eastAsia="pt-BR"/>
+          <w14:ligatures w14:val="none"/>
+        </w:rPr>
+        <w:t>revert</w:t>
+      </w:r>
+      <w:proofErr w:type="spellEnd"/>
+      <w:r>
+        <w:rPr>
+          <w:rFonts w:ascii="Source Serif Pro" w:eastAsia="Times New Roman" w:hAnsi="Source Serif Pro" w:cs="Times New Roman"/>
+          <w:kern w:val="0"/>
+          <w:sz w:val="27"/>
+          <w:szCs w:val="27"/>
+          <w:lang w:eastAsia="pt-BR"/>
+          <w14:ligatures w14:val="none"/>
+        </w:rPr>
+        <w:t>, recuperando a versão do código daquele momento.</w:t>
+      </w:r>
+    </w:p>
+    <w:p>
+      <w:pPr>
+        <w:pStyle w:val="PargrafodaLista"/>
+        <w:numPr>
+          <w:ilvl w:val="0"/>
+          <w:numId w:val="52"/>
+        </w:numPr>
+        <w:spacing w:after="0" w:line="473" w:lineRule="atLeast"/>
+        <w:rPr>
+          <w:rFonts w:ascii="Source Serif Pro" w:eastAsia="Times New Roman" w:hAnsi="Source Serif Pro" w:cs="Times New Roman"/>
+          <w:kern w:val="0"/>
+          <w:sz w:val="27"/>
+          <w:szCs w:val="27"/>
+          <w:lang w:eastAsia="pt-BR"/>
+          <w14:ligatures w14:val="none"/>
+        </w:rPr>
+      </w:pPr>
+      <w:r>
+        <w:rPr>
+          <w:rFonts w:ascii="Source Serif Pro" w:eastAsia="Times New Roman" w:hAnsi="Source Serif Pro" w:cs="Times New Roman"/>
+          <w:b/>
+          <w:bCs/>
+          <w:kern w:val="0"/>
+          <w:sz w:val="27"/>
+          <w:szCs w:val="27"/>
+          <w:lang w:eastAsia="pt-BR"/>
+          <w14:ligatures w14:val="none"/>
+        </w:rPr>
+        <w:t>Gabrielle:</w:t>
+      </w:r>
+      <w:r>
+        <w:rPr>
+          <w:rFonts w:ascii="Source Serif Pro" w:eastAsia="Times New Roman" w:hAnsi="Source Serif Pro" w:cs="Times New Roman"/>
+          <w:kern w:val="0"/>
+          <w:sz w:val="27"/>
+          <w:szCs w:val="27"/>
+          <w:lang w:eastAsia="pt-BR"/>
+          <w14:ligatures w14:val="none"/>
+        </w:rPr>
+        <w:t> O histórico de comandos pode ser útil em </w:t>
+      </w:r>
+      <w:r>
+        <w:rPr>
+          <w:rFonts w:ascii="Source Serif Pro" w:eastAsia="Times New Roman" w:hAnsi="Source Serif Pro" w:cs="Times New Roman"/>
+          <w:b/>
+          <w:bCs/>
+          <w:kern w:val="0"/>
+          <w:sz w:val="27"/>
+          <w:szCs w:val="27"/>
+          <w:lang w:eastAsia="pt-BR"/>
+          <w14:ligatures w14:val="none"/>
+        </w:rPr>
+        <w:t>outras situações</w:t>
+      </w:r>
+      <w:r>
+        <w:rPr>
+          <w:rFonts w:ascii="Source Serif Pro" w:eastAsia="Times New Roman" w:hAnsi="Source Serif Pro" w:cs="Times New Roman"/>
+          <w:kern w:val="0"/>
+          <w:sz w:val="27"/>
+          <w:szCs w:val="27"/>
+          <w:lang w:eastAsia="pt-BR"/>
+          <w14:ligatures w14:val="none"/>
+        </w:rPr>
+        <w:t xml:space="preserve">. Por exemplo, vamos imaginar que em vez de querer reverter um </w:t>
+      </w:r>
+      <w:proofErr w:type="spellStart"/>
+      <w:r>
+        <w:rPr>
+          <w:rFonts w:ascii="Source Serif Pro" w:eastAsia="Times New Roman" w:hAnsi="Source Serif Pro" w:cs="Times New Roman"/>
+          <w:kern w:val="0"/>
+          <w:sz w:val="27"/>
+          <w:szCs w:val="27"/>
+          <w:lang w:eastAsia="pt-BR"/>
+          <w14:ligatures w14:val="none"/>
+        </w:rPr>
+        <w:t>commit</w:t>
+      </w:r>
+      <w:proofErr w:type="spellEnd"/>
+      <w:r>
+        <w:rPr>
+          <w:rFonts w:ascii="Source Serif Pro" w:eastAsia="Times New Roman" w:hAnsi="Source Serif Pro" w:cs="Times New Roman"/>
+          <w:kern w:val="0"/>
+          <w:sz w:val="27"/>
+          <w:szCs w:val="27"/>
+          <w:lang w:eastAsia="pt-BR"/>
+          <w14:ligatures w14:val="none"/>
+        </w:rPr>
+        <w:t>, tenhamos feito algo no repositório local e queiramos </w:t>
+      </w:r>
+      <w:r>
+        <w:rPr>
+          <w:rFonts w:ascii="Source Serif Pro" w:eastAsia="Times New Roman" w:hAnsi="Source Serif Pro" w:cs="Times New Roman"/>
+          <w:b/>
+          <w:bCs/>
+          <w:kern w:val="0"/>
+          <w:sz w:val="27"/>
+          <w:szCs w:val="27"/>
+          <w:lang w:eastAsia="pt-BR"/>
+          <w14:ligatures w14:val="none"/>
+        </w:rPr>
+        <w:t>excluir</w:t>
+      </w:r>
+      <w:r>
+        <w:rPr>
+          <w:rFonts w:ascii="Source Serif Pro" w:eastAsia="Times New Roman" w:hAnsi="Source Serif Pro" w:cs="Times New Roman"/>
+          <w:kern w:val="0"/>
+          <w:sz w:val="27"/>
+          <w:szCs w:val="27"/>
+          <w:lang w:eastAsia="pt-BR"/>
+          <w14:ligatures w14:val="none"/>
+        </w:rPr>
+        <w:t xml:space="preserve"> esse </w:t>
+      </w:r>
+      <w:proofErr w:type="spellStart"/>
+      <w:r>
+        <w:rPr>
+          <w:rFonts w:ascii="Source Serif Pro" w:eastAsia="Times New Roman" w:hAnsi="Source Serif Pro" w:cs="Times New Roman"/>
+          <w:kern w:val="0"/>
+          <w:sz w:val="27"/>
+          <w:szCs w:val="27"/>
+          <w:lang w:eastAsia="pt-BR"/>
+          <w14:ligatures w14:val="none"/>
+        </w:rPr>
+        <w:t>commit</w:t>
+      </w:r>
+      <w:proofErr w:type="spellEnd"/>
+      <w:r>
+        <w:rPr>
+          <w:rFonts w:ascii="Source Serif Pro" w:eastAsia="Times New Roman" w:hAnsi="Source Serif Pro" w:cs="Times New Roman"/>
+          <w:kern w:val="0"/>
+          <w:sz w:val="27"/>
+          <w:szCs w:val="27"/>
+          <w:lang w:eastAsia="pt-BR"/>
+          <w14:ligatures w14:val="none"/>
+        </w:rPr>
+        <w:t>, removê-lo do histórico. É possível fazer isso?</w:t>
+      </w:r>
+    </w:p>
+    <w:p>
+      <w:pPr>
+        <w:pStyle w:val="PargrafodaLista"/>
+        <w:numPr>
+          <w:ilvl w:val="0"/>
+          <w:numId w:val="52"/>
+        </w:numPr>
+        <w:spacing w:after="0" w:line="473" w:lineRule="atLeast"/>
+        <w:rPr>
+          <w:rFonts w:ascii="Source Serif Pro" w:eastAsia="Times New Roman" w:hAnsi="Source Serif Pro" w:cs="Times New Roman"/>
+          <w:kern w:val="0"/>
+          <w:sz w:val="27"/>
+          <w:szCs w:val="27"/>
+          <w:lang w:eastAsia="pt-BR"/>
+          <w14:ligatures w14:val="none"/>
+        </w:rPr>
+      </w:pPr>
+      <w:r>
+        <w:rPr>
+          <w:rFonts w:ascii="Source Serif Pro" w:eastAsia="Times New Roman" w:hAnsi="Source Serif Pro" w:cs="Times New Roman"/>
+          <w:b/>
+          <w:bCs/>
+          <w:kern w:val="0"/>
+          <w:sz w:val="27"/>
+          <w:szCs w:val="27"/>
+          <w:lang w:eastAsia="pt-BR"/>
+          <w14:ligatures w14:val="none"/>
+        </w:rPr>
+        <w:lastRenderedPageBreak/>
+        <w:t>Rodrigo:</w:t>
+      </w:r>
+      <w:r>
+        <w:rPr>
+          <w:rFonts w:ascii="Source Serif Pro" w:eastAsia="Times New Roman" w:hAnsi="Source Serif Pro" w:cs="Times New Roman"/>
+          <w:kern w:val="0"/>
+          <w:sz w:val="27"/>
+          <w:szCs w:val="27"/>
+          <w:lang w:eastAsia="pt-BR"/>
+          <w14:ligatures w14:val="none"/>
+        </w:rPr>
+        <w:t xml:space="preserve"> Essa é uma situação diferente. Agora não queremos mais apenas desfazer um </w:t>
+      </w:r>
+      <w:proofErr w:type="spellStart"/>
+      <w:r>
+        <w:rPr>
+          <w:rFonts w:ascii="Source Serif Pro" w:eastAsia="Times New Roman" w:hAnsi="Source Serif Pro" w:cs="Times New Roman"/>
+          <w:kern w:val="0"/>
+          <w:sz w:val="27"/>
+          <w:szCs w:val="27"/>
+          <w:lang w:eastAsia="pt-BR"/>
+          <w14:ligatures w14:val="none"/>
+        </w:rPr>
+        <w:t>commit</w:t>
+      </w:r>
+      <w:proofErr w:type="spellEnd"/>
+      <w:r>
+        <w:rPr>
+          <w:rFonts w:ascii="Source Serif Pro" w:eastAsia="Times New Roman" w:hAnsi="Source Serif Pro" w:cs="Times New Roman"/>
+          <w:kern w:val="0"/>
+          <w:sz w:val="27"/>
+          <w:szCs w:val="27"/>
+          <w:lang w:eastAsia="pt-BR"/>
+          <w14:ligatures w14:val="none"/>
+        </w:rPr>
+        <w:t>, mas de fato apagá-lo. É possível fazer isso, e aprenderemos a seguir.</w:t>
+      </w:r>
+    </w:p>
+    <w:p/>
+    <w:p/>
     <w:p/>
     <w:sectPr>
       <w:footerReference w:type="default" r:id="rId58"/>
@@ -34329,7 +38474,6 @@
     <w:next w:val="Normal"/>
     <w:link w:val="Ttulo2Char"/>
     <w:uiPriority w:val="9"/>
-    <w:semiHidden/>
     <w:unhideWhenUsed/>
     <w:qFormat/>
     <w:rsid w:val="005D11CD"/>
@@ -34504,6 +38648,7 @@
   <w:style w:type="character" w:default="1" w:styleId="Fontepargpadro">
     <w:name w:val="Default Paragraph Font"/>
     <w:uiPriority w:val="1"/>
+    <w:semiHidden/>
     <w:unhideWhenUsed/>
   </w:style>
   <w:style w:type="table" w:default="1" w:styleId="Tabelanormal">
@@ -34545,7 +38690,6 @@
     <w:basedOn w:val="Fontepargpadro"/>
     <w:link w:val="Ttulo2"/>
     <w:uiPriority w:val="9"/>
-    <w:semiHidden/>
     <w:rsid w:val="005D11CD"/>
     <w:rPr>
       <w:rFonts w:asciiTheme="majorHAnsi" w:eastAsiaTheme="majorEastAsia" w:hAnsiTheme="majorHAnsi" w:cstheme="majorBidi"/>
@@ -34884,6 +39028,124 @@
     <w:uiPriority w:val="99"/>
     <w:rsid w:val="00517B67"/>
   </w:style>
+  <w:style w:type="paragraph" w:styleId="NormalWeb">
+    <w:name w:val="Normal (Web)"/>
+    <w:basedOn w:val="Normal"/>
+    <w:uiPriority w:val="99"/>
+    <w:semiHidden/>
+    <w:unhideWhenUsed/>
+    <w:rsid w:val="00D544B9"/>
+    <w:pPr>
+      <w:spacing w:before="100" w:beforeAutospacing="1" w:after="100" w:afterAutospacing="1" w:line="240" w:lineRule="auto"/>
+    </w:pPr>
+    <w:rPr>
+      <w:rFonts w:ascii="Times New Roman" w:eastAsia="Times New Roman" w:hAnsi="Times New Roman" w:cs="Times New Roman"/>
+      <w:kern w:val="0"/>
+      <w:sz w:val="24"/>
+      <w:szCs w:val="24"/>
+      <w:lang w:eastAsia="pt-BR"/>
+      <w14:ligatures w14:val="none"/>
+    </w:rPr>
+  </w:style>
+  <w:style w:type="character" w:styleId="Forte">
+    <w:name w:val="Strong"/>
+    <w:basedOn w:val="Fontepargpadro"/>
+    <w:uiPriority w:val="22"/>
+    <w:qFormat/>
+    <w:rsid w:val="00D544B9"/>
+    <w:rPr>
+      <w:b/>
+      <w:bCs/>
+    </w:rPr>
+  </w:style>
+  <w:style w:type="character" w:styleId="nfase">
+    <w:name w:val="Emphasis"/>
+    <w:basedOn w:val="Fontepargpadro"/>
+    <w:uiPriority w:val="20"/>
+    <w:qFormat/>
+    <w:rsid w:val="00D544B9"/>
+    <w:rPr>
+      <w:i/>
+      <w:iCs/>
+    </w:rPr>
+  </w:style>
+  <w:style w:type="character" w:styleId="CdigoHTML">
+    <w:name w:val="HTML Code"/>
+    <w:basedOn w:val="Fontepargpadro"/>
+    <w:uiPriority w:val="99"/>
+    <w:semiHidden/>
+    <w:unhideWhenUsed/>
+    <w:rsid w:val="00D544B9"/>
+    <w:rPr>
+      <w:rFonts w:ascii="Courier New" w:eastAsia="Times New Roman" w:hAnsi="Courier New" w:cs="Courier New"/>
+      <w:sz w:val="20"/>
+      <w:szCs w:val="20"/>
+    </w:rPr>
+  </w:style>
+  <w:style w:type="paragraph" w:styleId="Pr-formataoHTML">
+    <w:name w:val="HTML Preformatted"/>
+    <w:basedOn w:val="Normal"/>
+    <w:link w:val="Pr-formataoHTMLChar"/>
+    <w:uiPriority w:val="99"/>
+    <w:semiHidden/>
+    <w:unhideWhenUsed/>
+    <w:rsid w:val="00D544B9"/>
+    <w:pPr>
+      <w:tabs>
+        <w:tab w:val="left" w:pos="916"/>
+        <w:tab w:val="left" w:pos="1832"/>
+        <w:tab w:val="left" w:pos="2748"/>
+        <w:tab w:val="left" w:pos="3664"/>
+        <w:tab w:val="left" w:pos="4580"/>
+        <w:tab w:val="left" w:pos="5496"/>
+        <w:tab w:val="left" w:pos="6412"/>
+        <w:tab w:val="left" w:pos="7328"/>
+        <w:tab w:val="left" w:pos="8244"/>
+        <w:tab w:val="left" w:pos="9160"/>
+        <w:tab w:val="left" w:pos="10076"/>
+        <w:tab w:val="left" w:pos="10992"/>
+        <w:tab w:val="left" w:pos="11908"/>
+        <w:tab w:val="left" w:pos="12824"/>
+        <w:tab w:val="left" w:pos="13740"/>
+        <w:tab w:val="left" w:pos="14656"/>
+      </w:tabs>
+      <w:spacing w:after="0" w:line="240" w:lineRule="auto"/>
+    </w:pPr>
+    <w:rPr>
+      <w:rFonts w:ascii="Courier New" w:eastAsia="Times New Roman" w:hAnsi="Courier New" w:cs="Courier New"/>
+      <w:kern w:val="0"/>
+      <w:sz w:val="20"/>
+      <w:szCs w:val="20"/>
+      <w:lang w:eastAsia="pt-BR"/>
+      <w14:ligatures w14:val="none"/>
+    </w:rPr>
+  </w:style>
+  <w:style w:type="character" w:customStyle="1" w:styleId="Pr-formataoHTMLChar">
+    <w:name w:val="Pré-formatação HTML Char"/>
+    <w:basedOn w:val="Fontepargpadro"/>
+    <w:link w:val="Pr-formataoHTML"/>
+    <w:uiPriority w:val="99"/>
+    <w:semiHidden/>
+    <w:rsid w:val="00D544B9"/>
+    <w:rPr>
+      <w:rFonts w:ascii="Courier New" w:eastAsia="Times New Roman" w:hAnsi="Courier New" w:cs="Courier New"/>
+      <w:kern w:val="0"/>
+      <w:sz w:val="20"/>
+      <w:szCs w:val="20"/>
+      <w:lang w:eastAsia="pt-BR"/>
+      <w14:ligatures w14:val="none"/>
+    </w:rPr>
+  </w:style>
+  <w:style w:type="character" w:customStyle="1" w:styleId="hljs-keyword">
+    <w:name w:val="hljs-keyword"/>
+    <w:basedOn w:val="Fontepargpadro"/>
+    <w:rsid w:val="00D544B9"/>
+  </w:style>
+  <w:style w:type="character" w:customStyle="1" w:styleId="hljs-number">
+    <w:name w:val="hljs-number"/>
+    <w:basedOn w:val="Fontepargpadro"/>
+    <w:rsid w:val="00D544B9"/>
+  </w:style>
 </w:styles>
 </file>
 

</xml_diff>